<commit_message>
Añado test 2 API QR GENERATOR
</commit_message>
<xml_diff>
--- a/Sprint 2/Sprint 2.docx
+++ b/Sprint 2/Sprint 2.docx
@@ -1319,20 +1319,63 @@
           <w:rFonts w:ascii="Calibri" w:eastAsia="Calibri" w:hAnsi="Calibri" w:cs="Calibri"/>
           <w:b/>
           <w:bCs/>
-          <w:sz w:val="32"/>
-          <w:szCs w:val="32"/>
-        </w:rPr>
-      </w:pPr>
-      <w:r>
-        <w:rPr>
-          <w:rFonts w:ascii="Calibri" w:eastAsia="Calibri" w:hAnsi="Calibri" w:cs="Calibri"/>
-          <w:b/>
-          <w:bCs/>
           <w:sz w:val="28"/>
           <w:szCs w:val="28"/>
         </w:rPr>
+      </w:pPr>
+      <w:r>
+        <w:rPr>
+          <w:rFonts w:ascii="Calibri" w:eastAsia="Calibri" w:hAnsi="Calibri" w:cs="Calibri"/>
+          <w:b/>
+          <w:bCs/>
+          <w:sz w:val="28"/>
+          <w:szCs w:val="28"/>
+        </w:rPr>
         <w:t>● Prototipos/test tecnologías individuales</w:t>
       </w:r>
+    </w:p>
+    <w:p>
+      <w:pPr>
+        <w:rPr>
+          <w:rFonts w:ascii="Calibri" w:eastAsia="Calibri" w:hAnsi="Calibri" w:cs="Calibri"/>
+          <w:b/>
+          <w:bCs/>
+          <w:sz w:val="24"/>
+          <w:szCs w:val="24"/>
+        </w:rPr>
+      </w:pPr>
+      <w:r>
+        <w:rPr>
+          <w:rFonts w:ascii="Calibri" w:eastAsia="Calibri" w:hAnsi="Calibri" w:cs="Calibri"/>
+          <w:b/>
+          <w:bCs/>
+          <w:sz w:val="24"/>
+          <w:szCs w:val="24"/>
+        </w:rPr>
+        <w:t>1. TASTY API</w:t>
+      </w:r>
+    </w:p>
+    <w:p>
+      <w:r>
+        <w:t>D</w:t>
+      </w:r>
+      <w:r>
+        <w:t>ocumentació</w:t>
+      </w:r>
+      <w:r>
+        <w:t>n</w:t>
+      </w:r>
+      <w:r>
+        <w:t xml:space="preserve">: </w:t>
+      </w:r>
+      <w:hyperlink r:id="rId7">
+        <w:r>
+          <w:rPr>
+            <w:rStyle w:val="Hipervnculo"/>
+          </w:rPr>
+          <w:t>https://rapidapi.com/apidojo/api/tasty</w:t>
+        </w:r>
+      </w:hyperlink>
     </w:p>
     <w:p>
       <w:pPr>
@@ -1364,7 +1407,7 @@
                     <pic:cNvPicPr/>
                   </pic:nvPicPr>
                   <pic:blipFill>
-                    <a:blip r:embed="rId7" cstate="print">
+                    <a:blip r:embed="rId8" cstate="print">
                       <a:extLst>
                         <a:ext uri="{28A0092B-C50C-407E-A947-70E740481C1C}">
                           <a14:useLocalDpi xmlns:a14="http://schemas.microsoft.com/office/drawing/2010/main" val="0"/>
@@ -1401,41 +1444,318 @@
       </w:r>
       <w:proofErr w:type="spellEnd"/>
       <w:r>
-        <w:t xml:space="preserve">, documentación en: </w:t>
-      </w:r>
-      <w:hyperlink r:id="rId8">
+        <w:t xml:space="preserve">. </w:t>
+      </w:r>
+    </w:p>
+    <w:p>
+      <w:r>
+        <w:t xml:space="preserve">Testeo de la Api probando a buscar la comida: </w:t>
+      </w:r>
+      <w:proofErr w:type="spellStart"/>
+      <w:r>
+        <w:t>soup</w:t>
+      </w:r>
+      <w:proofErr w:type="spellEnd"/>
+      <w:r>
+        <w:t>.</w:t>
+      </w:r>
+    </w:p>
+    <w:p>
+      <w:r>
+        <w:t xml:space="preserve">Obtengo el </w:t>
+      </w:r>
+      <w:proofErr w:type="spellStart"/>
+      <w:r>
+        <w:t>Json</w:t>
+      </w:r>
+      <w:proofErr w:type="spellEnd"/>
+      <w:r>
+        <w:t xml:space="preserve"> de los resultados correctamente e imprimo los resultados de solo los nombres encontrados.</w:t>
+      </w:r>
+    </w:p>
+    <w:p>
+      <w:pPr>
+        <w:rPr>
+          <w:rFonts w:ascii="Calibri" w:eastAsia="Calibri" w:hAnsi="Calibri" w:cs="Calibri"/>
+          <w:b/>
+          <w:bCs/>
+          <w:sz w:val="24"/>
+          <w:szCs w:val="24"/>
+        </w:rPr>
+      </w:pPr>
+    </w:p>
+    <w:p>
+      <w:pPr>
+        <w:rPr>
+          <w:rFonts w:ascii="Calibri" w:eastAsia="Calibri" w:hAnsi="Calibri" w:cs="Calibri"/>
+          <w:b/>
+          <w:bCs/>
+          <w:sz w:val="24"/>
+          <w:szCs w:val="24"/>
+        </w:rPr>
+      </w:pPr>
+      <w:r>
+        <w:rPr>
+          <w:rFonts w:ascii="Calibri" w:eastAsia="Calibri" w:hAnsi="Calibri" w:cs="Calibri"/>
+          <w:b/>
+          <w:bCs/>
+          <w:sz w:val="24"/>
+          <w:szCs w:val="24"/>
+        </w:rPr>
+        <w:lastRenderedPageBreak/>
+        <w:t xml:space="preserve">2. </w:t>
+      </w:r>
+      <w:r>
+        <w:rPr>
+          <w:rFonts w:ascii="Calibri" w:eastAsia="Calibri" w:hAnsi="Calibri" w:cs="Calibri"/>
+          <w:b/>
+          <w:bCs/>
+          <w:sz w:val="24"/>
+          <w:szCs w:val="24"/>
+        </w:rPr>
+        <w:t xml:space="preserve">QR </w:t>
+      </w:r>
+      <w:proofErr w:type="spellStart"/>
+      <w:r>
+        <w:rPr>
+          <w:rFonts w:ascii="Calibri" w:eastAsia="Calibri" w:hAnsi="Calibri" w:cs="Calibri"/>
+          <w:b/>
+          <w:bCs/>
+          <w:sz w:val="24"/>
+          <w:szCs w:val="24"/>
+        </w:rPr>
+        <w:t>Code</w:t>
+      </w:r>
+      <w:proofErr w:type="spellEnd"/>
+      <w:r>
+        <w:rPr>
+          <w:rFonts w:ascii="Calibri" w:eastAsia="Calibri" w:hAnsi="Calibri" w:cs="Calibri"/>
+          <w:b/>
+          <w:bCs/>
+          <w:sz w:val="24"/>
+          <w:szCs w:val="24"/>
+        </w:rPr>
+        <w:t xml:space="preserve"> </w:t>
+      </w:r>
+      <w:proofErr w:type="spellStart"/>
+      <w:r>
+        <w:rPr>
+          <w:rFonts w:ascii="Calibri" w:eastAsia="Calibri" w:hAnsi="Calibri" w:cs="Calibri"/>
+          <w:b/>
+          <w:bCs/>
+          <w:sz w:val="24"/>
+          <w:szCs w:val="24"/>
+        </w:rPr>
+        <w:t>Generator</w:t>
+      </w:r>
+      <w:proofErr w:type="spellEnd"/>
+    </w:p>
+    <w:p>
+      <w:pPr>
+        <w:rPr>
+          <w:rFonts w:ascii="Calibri" w:eastAsia="Calibri" w:hAnsi="Calibri" w:cs="Calibri"/>
+          <w:sz w:val="24"/>
+          <w:szCs w:val="24"/>
+        </w:rPr>
+      </w:pPr>
+      <w:r>
+        <w:rPr>
+          <w:rFonts w:ascii="Calibri" w:eastAsia="Calibri" w:hAnsi="Calibri" w:cs="Calibri"/>
+          <w:sz w:val="24"/>
+          <w:szCs w:val="24"/>
+        </w:rPr>
+        <w:t xml:space="preserve">Documentación: </w:t>
+      </w:r>
+      <w:hyperlink r:id="rId9" w:history="1">
         <w:r>
           <w:rPr>
             <w:rStyle w:val="Hipervnculo"/>
+            <w:rFonts w:ascii="Calibri" w:eastAsia="Calibri" w:hAnsi="Calibri" w:cs="Calibri"/>
+            <w:sz w:val="24"/>
+            <w:szCs w:val="24"/>
           </w:rPr>
-          <w:t>https://rapidapi.com/apidojo/api/tasty</w:t>
+          <w:t>https://rapidapi.com/hydrone/api/qr-code-generator20</w:t>
         </w:r>
       </w:hyperlink>
     </w:p>
     <w:p>
-      <w:r>
-        <w:t xml:space="preserve">Testeo de la Api probando a buscar la comida: </w:t>
+      <w:pPr>
+        <w:rPr>
+          <w:rFonts w:ascii="Calibri" w:eastAsia="Calibri" w:hAnsi="Calibri" w:cs="Calibri"/>
+          <w:sz w:val="24"/>
+          <w:szCs w:val="24"/>
+        </w:rPr>
+      </w:pPr>
+      <w:r>
+        <w:rPr>
+          <w:rFonts w:ascii="Calibri" w:eastAsia="Calibri" w:hAnsi="Calibri" w:cs="Calibri"/>
+          <w:noProof/>
+          <w:sz w:val="24"/>
+          <w:szCs w:val="24"/>
+        </w:rPr>
+        <w:drawing>
+          <wp:inline distT="0" distB="0" distL="0" distR="0" wp14:anchorId="77F8BA13" wp14:editId="635438B7">
+            <wp:extent cx="5730240" cy="3055620"/>
+            <wp:effectExtent l="0" t="0" r="3810" b="0"/>
+            <wp:docPr id="1939323602" name="Imagen 1"/>
+            <wp:cNvGraphicFramePr>
+              <a:graphicFrameLocks xmlns:a="http://schemas.openxmlformats.org/drawingml/2006/main" noChangeAspect="1"/>
+            </wp:cNvGraphicFramePr>
+            <a:graphic xmlns:a="http://schemas.openxmlformats.org/drawingml/2006/main">
+              <a:graphicData uri="http://schemas.openxmlformats.org/drawingml/2006/picture">
+                <pic:pic xmlns:pic="http://schemas.openxmlformats.org/drawingml/2006/picture">
+                  <pic:nvPicPr>
+                    <pic:cNvPr id="0" name="Picture 1"/>
+                    <pic:cNvPicPr>
+                      <a:picLocks noChangeAspect="1" noChangeArrowheads="1"/>
+                    </pic:cNvPicPr>
+                  </pic:nvPicPr>
+                  <pic:blipFill>
+                    <a:blip r:embed="rId10" cstate="print">
+                      <a:extLst>
+                        <a:ext uri="{28A0092B-C50C-407E-A947-70E740481C1C}">
+                          <a14:useLocalDpi xmlns:a14="http://schemas.microsoft.com/office/drawing/2010/main" val="0"/>
+                        </a:ext>
+                      </a:extLst>
+                    </a:blip>
+                    <a:srcRect/>
+                    <a:stretch>
+                      <a:fillRect/>
+                    </a:stretch>
+                  </pic:blipFill>
+                  <pic:spPr bwMode="auto">
+                    <a:xfrm>
+                      <a:off x="0" y="0"/>
+                      <a:ext cx="5730240" cy="3055620"/>
+                    </a:xfrm>
+                    <a:prstGeom prst="rect">
+                      <a:avLst/>
+                    </a:prstGeom>
+                    <a:noFill/>
+                    <a:ln>
+                      <a:noFill/>
+                    </a:ln>
+                  </pic:spPr>
+                </pic:pic>
+              </a:graphicData>
+            </a:graphic>
+          </wp:inline>
+        </w:drawing>
+      </w:r>
+    </w:p>
+    <w:p>
+      <w:pPr>
+        <w:rPr>
+          <w:rFonts w:ascii="Calibri" w:eastAsia="Calibri" w:hAnsi="Calibri" w:cs="Calibri"/>
+          <w:sz w:val="24"/>
+          <w:szCs w:val="24"/>
+        </w:rPr>
+      </w:pPr>
+      <w:r>
+        <w:rPr>
+          <w:rFonts w:ascii="Calibri" w:eastAsia="Calibri" w:hAnsi="Calibri" w:cs="Calibri"/>
+          <w:sz w:val="24"/>
+          <w:szCs w:val="24"/>
+        </w:rPr>
+        <w:t xml:space="preserve">Esta API ha sido más complicada de entender, en la página oficial te dice que la respuesta de la API la recibes en un </w:t>
       </w:r>
       <w:proofErr w:type="spellStart"/>
       <w:r>
-        <w:t>soup</w:t>
+        <w:rPr>
+          <w:rFonts w:ascii="Calibri" w:eastAsia="Calibri" w:hAnsi="Calibri" w:cs="Calibri"/>
+          <w:sz w:val="24"/>
+          <w:szCs w:val="24"/>
+        </w:rPr>
+        <w:t>json</w:t>
       </w:r>
       <w:proofErr w:type="spellEnd"/>
       <w:r>
-        <w:t>.</w:t>
-      </w:r>
-    </w:p>
-    <w:p>
-      <w:r>
-        <w:t xml:space="preserve">Obtengo el </w:t>
+        <w:rPr>
+          <w:rFonts w:ascii="Calibri" w:eastAsia="Calibri" w:hAnsi="Calibri" w:cs="Calibri"/>
+          <w:sz w:val="24"/>
+          <w:szCs w:val="24"/>
+        </w:rPr>
+        <w:t xml:space="preserve">: response = </w:t>
       </w:r>
       <w:proofErr w:type="spellStart"/>
       <w:r>
-        <w:t>Json</w:t>
+        <w:rPr>
+          <w:rFonts w:ascii="Calibri" w:eastAsia="Calibri" w:hAnsi="Calibri" w:cs="Calibri"/>
+          <w:sz w:val="24"/>
+          <w:szCs w:val="24"/>
+        </w:rPr>
+        <w:t>response.json</w:t>
       </w:r>
       <w:proofErr w:type="spellEnd"/>
       <w:r>
-        <w:t xml:space="preserve"> de los resultados correctamente e imprimo los resultados de solo los nombres encontrados.</w:t>
+        <w:rPr>
+          <w:rFonts w:ascii="Calibri" w:eastAsia="Calibri" w:hAnsi="Calibri" w:cs="Calibri"/>
+          <w:sz w:val="24"/>
+          <w:szCs w:val="24"/>
+        </w:rPr>
+        <w:t>()</w:t>
+      </w:r>
+      <w:r>
+        <w:rPr>
+          <w:rFonts w:ascii="Calibri" w:eastAsia="Calibri" w:hAnsi="Calibri" w:cs="Calibri"/>
+          <w:sz w:val="24"/>
+          <w:szCs w:val="24"/>
+        </w:rPr>
+        <w:t xml:space="preserve">. Pero al hacerlo me saltaba error, ya que la API realmente lo que manda es una imagen codificada en base64 dentro de un </w:t>
+      </w:r>
+      <w:proofErr w:type="spellStart"/>
+      <w:r>
+        <w:rPr>
+          <w:rFonts w:ascii="Calibri" w:eastAsia="Calibri" w:hAnsi="Calibri" w:cs="Calibri"/>
+          <w:sz w:val="24"/>
+          <w:szCs w:val="24"/>
+        </w:rPr>
+        <w:t>json</w:t>
+      </w:r>
+      <w:proofErr w:type="spellEnd"/>
+      <w:r>
+        <w:rPr>
+          <w:rFonts w:ascii="Calibri" w:eastAsia="Calibri" w:hAnsi="Calibri" w:cs="Calibri"/>
+          <w:sz w:val="24"/>
+          <w:szCs w:val="24"/>
+        </w:rPr>
+        <w:t xml:space="preserve">. Para solucionar este error hay que decodificar la imagen y volver a crearla tipo </w:t>
+      </w:r>
+      <w:proofErr w:type="spellStart"/>
+      <w:r>
+        <w:rPr>
+          <w:rFonts w:ascii="Calibri" w:eastAsia="Calibri" w:hAnsi="Calibri" w:cs="Calibri"/>
+          <w:sz w:val="24"/>
+          <w:szCs w:val="24"/>
+        </w:rPr>
+        <w:t>jpg</w:t>
+      </w:r>
+      <w:proofErr w:type="spellEnd"/>
+      <w:r>
+        <w:rPr>
+          <w:rFonts w:ascii="Calibri" w:eastAsia="Calibri" w:hAnsi="Calibri" w:cs="Calibri"/>
+          <w:sz w:val="24"/>
+          <w:szCs w:val="24"/>
+        </w:rPr>
+        <w:t xml:space="preserve">. El resultado </w:t>
+      </w:r>
+      <w:proofErr w:type="gramStart"/>
+      <w:r>
+        <w:rPr>
+          <w:rFonts w:ascii="Calibri" w:eastAsia="Calibri" w:hAnsi="Calibri" w:cs="Calibri"/>
+          <w:sz w:val="24"/>
+          <w:szCs w:val="24"/>
+        </w:rPr>
+        <w:t>del test</w:t>
+      </w:r>
+      <w:proofErr w:type="gramEnd"/>
+      <w:r>
+        <w:rPr>
+          <w:rFonts w:ascii="Calibri" w:eastAsia="Calibri" w:hAnsi="Calibri" w:cs="Calibri"/>
+          <w:sz w:val="24"/>
+          <w:szCs w:val="24"/>
+        </w:rPr>
+        <w:t xml:space="preserve"> ha sido positivo generando un QR correcto de mi página web. </w:t>
       </w:r>
     </w:p>
     <w:p>
@@ -1478,7 +1798,6 @@
           <w:sz w:val="28"/>
           <w:szCs w:val="28"/>
         </w:rPr>
-        <w:lastRenderedPageBreak/>
         <w:t xml:space="preserve">● Mockup de GUI y </w:t>
       </w:r>
       <w:proofErr w:type="spellStart"/>
@@ -1532,6 +1851,7 @@
           <w:sz w:val="24"/>
           <w:szCs w:val="24"/>
         </w:rPr>
+        <w:lastRenderedPageBreak/>
         <w:t xml:space="preserve">Prototipo de diseño de la página inicial: </w:t>
       </w:r>
       <w:r>
@@ -1554,7 +1874,7 @@
                     <pic:cNvPicPr/>
                   </pic:nvPicPr>
                   <pic:blipFill>
-                    <a:blip r:embed="rId9">
+                    <a:blip r:embed="rId11">
                       <a:extLst>
                         <a:ext uri="{28A0092B-C50C-407E-A947-70E740481C1C}">
                           <a14:useLocalDpi xmlns:a14="http://schemas.microsoft.com/office/drawing/2010/main" val="0"/>
@@ -1636,7 +1956,7 @@
                     <pic:cNvPicPr/>
                   </pic:nvPicPr>
                   <pic:blipFill>
-                    <a:blip r:embed="rId10">
+                    <a:blip r:embed="rId12">
                       <a:extLst>
                         <a:ext uri="{28A0092B-C50C-407E-A947-70E740481C1C}">
                           <a14:useLocalDpi xmlns:a14="http://schemas.microsoft.com/office/drawing/2010/main" val="0"/>
@@ -2555,10 +2875,32 @@
     <w:name w:val="Normal"/>
     <w:qFormat/>
   </w:style>
+  <w:style w:type="paragraph" w:styleId="Ttulo2">
+    <w:name w:val="heading 2"/>
+    <w:basedOn w:val="Normal"/>
+    <w:next w:val="Normal"/>
+    <w:link w:val="Ttulo2Car"/>
+    <w:uiPriority w:val="9"/>
+    <w:semiHidden/>
+    <w:unhideWhenUsed/>
+    <w:qFormat/>
+    <w:rsid w:val="003F5927"/>
+    <w:pPr>
+      <w:keepNext/>
+      <w:keepLines/>
+      <w:spacing w:before="40" w:after="0"/>
+      <w:outlineLvl w:val="1"/>
+    </w:pPr>
+    <w:rPr>
+      <w:rFonts w:asciiTheme="majorHAnsi" w:eastAsiaTheme="majorEastAsia" w:hAnsiTheme="majorHAnsi" w:cstheme="majorBidi"/>
+      <w:color w:val="2F5496" w:themeColor="accent1" w:themeShade="BF"/>
+      <w:sz w:val="26"/>
+      <w:szCs w:val="26"/>
+    </w:rPr>
+  </w:style>
   <w:style w:type="character" w:default="1" w:styleId="Fuentedeprrafopredeter">
     <w:name w:val="Default Paragraph Font"/>
     <w:uiPriority w:val="1"/>
-    <w:semiHidden/>
     <w:unhideWhenUsed/>
   </w:style>
   <w:style w:type="table" w:default="1" w:styleId="Tablanormal">
@@ -2600,6 +2942,32 @@
     <w:rPr>
       <w:color w:val="0563C1" w:themeColor="hyperlink"/>
       <w:u w:val="single"/>
+    </w:rPr>
+  </w:style>
+  <w:style w:type="character" w:customStyle="1" w:styleId="Ttulo2Car">
+    <w:name w:val="Título 2 Car"/>
+    <w:basedOn w:val="Fuentedeprrafopredeter"/>
+    <w:link w:val="Ttulo2"/>
+    <w:uiPriority w:val="9"/>
+    <w:semiHidden/>
+    <w:rsid w:val="003F5927"/>
+    <w:rPr>
+      <w:rFonts w:asciiTheme="majorHAnsi" w:eastAsiaTheme="majorEastAsia" w:hAnsiTheme="majorHAnsi" w:cstheme="majorBidi"/>
+      <w:color w:val="2F5496" w:themeColor="accent1" w:themeShade="BF"/>
+      <w:sz w:val="26"/>
+      <w:szCs w:val="26"/>
+    </w:rPr>
+  </w:style>
+  <w:style w:type="character" w:styleId="Mencinsinresolver">
+    <w:name w:val="Unresolved Mention"/>
+    <w:basedOn w:val="Fuentedeprrafopredeter"/>
+    <w:uiPriority w:val="99"/>
+    <w:semiHidden/>
+    <w:unhideWhenUsed/>
+    <w:rsid w:val="003F5927"/>
+    <w:rPr>
+      <w:color w:val="605E5C"/>
+      <w:shd w:val="clear" w:color="auto" w:fill="E1DFDD"/>
     </w:rPr>
   </w:style>
 </w:styles>

</xml_diff>

<commit_message>
Añado arquitectura Sprint 2
</commit_message>
<xml_diff>
--- a/Sprint 2/Sprint 2.docx
+++ b/Sprint 2/Sprint 2.docx
@@ -1205,84 +1205,32 @@
     </w:p>
     <w:p>
       <w:pPr>
-        <w:spacing w:line="257" w:lineRule="auto"/>
-        <w:ind w:left="-20" w:right="-20"/>
-        <w:rPr>
-          <w:rFonts w:ascii="Calibri" w:eastAsia="Calibri" w:hAnsi="Calibri" w:cs="Calibri"/>
-        </w:rPr>
-      </w:pPr>
-    </w:p>
-    <w:p/>
-    <w:p/>
-    <w:p>
-      <w:pPr>
-        <w:rPr>
-          <w:rFonts w:ascii="Calibri" w:eastAsia="Calibri" w:hAnsi="Calibri" w:cs="Calibri"/>
-          <w:b/>
-          <w:bCs/>
+        <w:rPr>
+          <w:rFonts w:ascii="Calibri" w:eastAsia="Calibri" w:hAnsi="Calibri" w:cs="Calibri"/>
           <w:sz w:val="28"/>
           <w:szCs w:val="28"/>
         </w:rPr>
       </w:pPr>
-      <w:r>
-        <w:rPr>
-          <w:rFonts w:ascii="Calibri" w:eastAsia="Calibri" w:hAnsi="Calibri" w:cs="Calibri"/>
+    </w:p>
+    <w:p>
+      <w:pPr>
+        <w:rPr>
+          <w:rFonts w:ascii="Calibri" w:eastAsia="Calibri" w:hAnsi="Calibri" w:cs="Calibri"/>
+          <w:b/>
+          <w:bCs/>
           <w:sz w:val="28"/>
           <w:szCs w:val="28"/>
         </w:rPr>
-        <w:t xml:space="preserve">● </w:t>
-      </w:r>
-      <w:r>
-        <w:rPr>
-          <w:rFonts w:ascii="Calibri" w:eastAsia="Calibri" w:hAnsi="Calibri" w:cs="Calibri"/>
-          <w:b/>
-          <w:bCs/>
+      </w:pPr>
+      <w:r>
+        <w:rPr>
+          <w:rFonts w:ascii="Calibri" w:eastAsia="Calibri" w:hAnsi="Calibri" w:cs="Calibri"/>
           <w:sz w:val="28"/>
           <w:szCs w:val="28"/>
         </w:rPr>
-        <w:t>Tecnologías a usar</w:t>
-      </w:r>
-    </w:p>
-    <w:p>
-      <w:pPr>
-        <w:rPr>
-          <w:rFonts w:ascii="Calibri" w:eastAsia="Calibri" w:hAnsi="Calibri" w:cs="Calibri"/>
-          <w:b/>
-          <w:bCs/>
-          <w:sz w:val="24"/>
-          <w:szCs w:val="24"/>
-        </w:rPr>
-      </w:pPr>
-      <w:r>
-        <w:rPr>
-          <w:rFonts w:ascii="Calibri" w:eastAsia="Calibri" w:hAnsi="Calibri" w:cs="Calibri"/>
-        </w:rPr>
-        <w:t xml:space="preserve">Python, HTML, CSS, JavaScript y las API. Entorno de Trabajo de Linux, con VS </w:t>
-      </w:r>
-      <w:proofErr w:type="spellStart"/>
-      <w:r>
-        <w:rPr>
-          <w:rFonts w:ascii="Calibri" w:eastAsia="Calibri" w:hAnsi="Calibri" w:cs="Calibri"/>
-        </w:rPr>
-        <w:t>Code</w:t>
-      </w:r>
-      <w:proofErr w:type="spellEnd"/>
-      <w:r>
-        <w:rPr>
-          <w:rFonts w:ascii="Calibri" w:eastAsia="Calibri" w:hAnsi="Calibri" w:cs="Calibri"/>
-        </w:rPr>
-        <w:t>.</w:t>
-      </w:r>
-    </w:p>
-    <w:p>
-      <w:pPr>
-        <w:rPr>
-          <w:rFonts w:ascii="Calibri" w:eastAsia="Calibri" w:hAnsi="Calibri" w:cs="Calibri"/>
-        </w:rPr>
-      </w:pPr>
-    </w:p>
-    <w:p>
-      <w:pPr>
+        <w:t xml:space="preserve">● </w:t>
+      </w:r>
+      <w:r>
         <w:rPr>
           <w:rFonts w:ascii="Calibri" w:eastAsia="Calibri" w:hAnsi="Calibri" w:cs="Calibri"/>
           <w:b/>
@@ -1290,8 +1238,75 @@
           <w:sz w:val="28"/>
           <w:szCs w:val="28"/>
         </w:rPr>
-      </w:pPr>
-      <w:r>
+        <w:t>Arquitectura Global</w:t>
+      </w:r>
+    </w:p>
+    <w:p>
+      <w:pPr>
+        <w:spacing w:line="257" w:lineRule="auto"/>
+        <w:ind w:left="-20" w:right="-20"/>
+        <w:rPr>
+          <w:rFonts w:ascii="Calibri" w:eastAsia="Calibri" w:hAnsi="Calibri" w:cs="Calibri"/>
+        </w:rPr>
+      </w:pPr>
+      <w:r>
+        <w:rPr>
+          <w:rFonts w:ascii="Calibri" w:eastAsia="Calibri" w:hAnsi="Calibri" w:cs="Calibri"/>
+          <w:noProof/>
+        </w:rPr>
+        <w:drawing>
+          <wp:inline distT="0" distB="0" distL="0" distR="0" wp14:anchorId="40E75ADA" wp14:editId="66267B4E">
+            <wp:extent cx="5726430" cy="2028190"/>
+            <wp:effectExtent l="0" t="0" r="7620" b="0"/>
+            <wp:docPr id="434451199" name="Imagen 1"/>
+            <wp:cNvGraphicFramePr>
+              <a:graphicFrameLocks xmlns:a="http://schemas.openxmlformats.org/drawingml/2006/main" noChangeAspect="1"/>
+            </wp:cNvGraphicFramePr>
+            <a:graphic xmlns:a="http://schemas.openxmlformats.org/drawingml/2006/main">
+              <a:graphicData uri="http://schemas.openxmlformats.org/drawingml/2006/picture">
+                <pic:pic xmlns:pic="http://schemas.openxmlformats.org/drawingml/2006/picture">
+                  <pic:nvPicPr>
+                    <pic:cNvPr id="0" name="Picture 1"/>
+                    <pic:cNvPicPr>
+                      <a:picLocks noChangeAspect="1" noChangeArrowheads="1"/>
+                    </pic:cNvPicPr>
+                  </pic:nvPicPr>
+                  <pic:blipFill>
+                    <a:blip r:embed="rId7" cstate="print">
+                      <a:extLst>
+                        <a:ext uri="{28A0092B-C50C-407E-A947-70E740481C1C}">
+                          <a14:useLocalDpi xmlns:a14="http://schemas.microsoft.com/office/drawing/2010/main" val="0"/>
+                        </a:ext>
+                      </a:extLst>
+                    </a:blip>
+                    <a:srcRect/>
+                    <a:stretch>
+                      <a:fillRect/>
+                    </a:stretch>
+                  </pic:blipFill>
+                  <pic:spPr bwMode="auto">
+                    <a:xfrm>
+                      <a:off x="0" y="0"/>
+                      <a:ext cx="5726430" cy="2028190"/>
+                    </a:xfrm>
+                    <a:prstGeom prst="rect">
+                      <a:avLst/>
+                    </a:prstGeom>
+                    <a:noFill/>
+                    <a:ln>
+                      <a:noFill/>
+                    </a:ln>
+                  </pic:spPr>
+                </pic:pic>
+              </a:graphicData>
+            </a:graphic>
+          </wp:inline>
+        </w:drawing>
+      </w:r>
+    </w:p>
+    <w:p/>
+    <w:p>
+      <w:pPr>
         <w:rPr>
           <w:rFonts w:ascii="Calibri" w:eastAsia="Calibri" w:hAnsi="Calibri" w:cs="Calibri"/>
           <w:b/>
@@ -1299,30 +1314,15 @@
           <w:sz w:val="28"/>
           <w:szCs w:val="28"/>
         </w:rPr>
-        <w:t>● Interfaces y estructuras de datos.</w:t>
-      </w:r>
-    </w:p>
-    <w:p>
-      <w:pPr>
-        <w:rPr>
-          <w:rFonts w:ascii="Calibri" w:eastAsia="Calibri" w:hAnsi="Calibri" w:cs="Calibri"/>
-          <w:b/>
-          <w:bCs/>
-          <w:sz w:val="24"/>
-          <w:szCs w:val="24"/>
-        </w:rPr>
-      </w:pPr>
-    </w:p>
-    <w:p>
-      <w:pPr>
-        <w:rPr>
-          <w:rFonts w:ascii="Calibri" w:eastAsia="Calibri" w:hAnsi="Calibri" w:cs="Calibri"/>
-          <w:b/>
-          <w:bCs/>
+      </w:pPr>
+      <w:r>
+        <w:rPr>
+          <w:rFonts w:ascii="Calibri" w:eastAsia="Calibri" w:hAnsi="Calibri" w:cs="Calibri"/>
           <w:sz w:val="28"/>
           <w:szCs w:val="28"/>
         </w:rPr>
-      </w:pPr>
+        <w:t xml:space="preserve">● </w:t>
+      </w:r>
       <w:r>
         <w:rPr>
           <w:rFonts w:ascii="Calibri" w:eastAsia="Calibri" w:hAnsi="Calibri" w:cs="Calibri"/>
@@ -1331,6 +1331,97 @@
           <w:sz w:val="28"/>
           <w:szCs w:val="28"/>
         </w:rPr>
+        <w:t>Tecnologías a usar</w:t>
+      </w:r>
+    </w:p>
+    <w:p>
+      <w:pPr>
+        <w:rPr>
+          <w:rFonts w:ascii="Calibri" w:eastAsia="Calibri" w:hAnsi="Calibri" w:cs="Calibri"/>
+          <w:b/>
+          <w:bCs/>
+          <w:sz w:val="24"/>
+          <w:szCs w:val="24"/>
+        </w:rPr>
+      </w:pPr>
+      <w:r>
+        <w:rPr>
+          <w:rFonts w:ascii="Calibri" w:eastAsia="Calibri" w:hAnsi="Calibri" w:cs="Calibri"/>
+        </w:rPr>
+        <w:t xml:space="preserve">Python, HTML, CSS, JavaScript y las API. Entorno de Trabajo de Linux, con VS </w:t>
+      </w:r>
+      <w:proofErr w:type="spellStart"/>
+      <w:r>
+        <w:rPr>
+          <w:rFonts w:ascii="Calibri" w:eastAsia="Calibri" w:hAnsi="Calibri" w:cs="Calibri"/>
+        </w:rPr>
+        <w:t>Code</w:t>
+      </w:r>
+      <w:proofErr w:type="spellEnd"/>
+      <w:r>
+        <w:rPr>
+          <w:rFonts w:ascii="Calibri" w:eastAsia="Calibri" w:hAnsi="Calibri" w:cs="Calibri"/>
+        </w:rPr>
+        <w:t>.</w:t>
+      </w:r>
+    </w:p>
+    <w:p>
+      <w:pPr>
+        <w:rPr>
+          <w:rFonts w:ascii="Calibri" w:eastAsia="Calibri" w:hAnsi="Calibri" w:cs="Calibri"/>
+        </w:rPr>
+      </w:pPr>
+    </w:p>
+    <w:p>
+      <w:pPr>
+        <w:rPr>
+          <w:rFonts w:ascii="Calibri" w:eastAsia="Calibri" w:hAnsi="Calibri" w:cs="Calibri"/>
+          <w:b/>
+          <w:bCs/>
+          <w:sz w:val="28"/>
+          <w:szCs w:val="28"/>
+        </w:rPr>
+      </w:pPr>
+      <w:r>
+        <w:rPr>
+          <w:rFonts w:ascii="Calibri" w:eastAsia="Calibri" w:hAnsi="Calibri" w:cs="Calibri"/>
+          <w:b/>
+          <w:bCs/>
+          <w:sz w:val="28"/>
+          <w:szCs w:val="28"/>
+        </w:rPr>
+        <w:t>● Interfaces y estructuras de datos.</w:t>
+      </w:r>
+    </w:p>
+    <w:p>
+      <w:pPr>
+        <w:rPr>
+          <w:rFonts w:ascii="Calibri" w:eastAsia="Calibri" w:hAnsi="Calibri" w:cs="Calibri"/>
+          <w:b/>
+          <w:bCs/>
+          <w:sz w:val="24"/>
+          <w:szCs w:val="24"/>
+        </w:rPr>
+      </w:pPr>
+    </w:p>
+    <w:p>
+      <w:pPr>
+        <w:rPr>
+          <w:rFonts w:ascii="Calibri" w:eastAsia="Calibri" w:hAnsi="Calibri" w:cs="Calibri"/>
+          <w:b/>
+          <w:bCs/>
+          <w:sz w:val="28"/>
+          <w:szCs w:val="28"/>
+        </w:rPr>
+      </w:pPr>
+      <w:r>
+        <w:rPr>
+          <w:rFonts w:ascii="Calibri" w:eastAsia="Calibri" w:hAnsi="Calibri" w:cs="Calibri"/>
+          <w:b/>
+          <w:bCs/>
+          <w:sz w:val="28"/>
+          <w:szCs w:val="28"/>
+        </w:rPr>
         <w:t>● Prototipos/test tecnologías individuales</w:t>
       </w:r>
     </w:p>
@@ -1357,18 +1448,9 @@
     </w:p>
     <w:p>
       <w:r>
-        <w:t>D</w:t>
-      </w:r>
-      <w:r>
-        <w:t>ocumentació</w:t>
-      </w:r>
-      <w:r>
-        <w:t>n</w:t>
-      </w:r>
-      <w:r>
-        <w:t xml:space="preserve">: </w:t>
-      </w:r>
-      <w:hyperlink r:id="rId7">
+        <w:t xml:space="preserve">Documentación: </w:t>
+      </w:r>
+      <w:hyperlink r:id="rId8">
         <w:r>
           <w:rPr>
             <w:rStyle w:val="Hipervnculo"/>
@@ -1391,6 +1473,7 @@
         <w:rPr>
           <w:noProof/>
         </w:rPr>
+        <w:lastRenderedPageBreak/>
         <w:drawing>
           <wp:inline distT="0" distB="0" distL="0" distR="0" wp14:anchorId="6AEE58FC" wp14:editId="5E644DA9">
             <wp:extent cx="6094942" cy="3428404"/>
@@ -1407,7 +1490,7 @@
                     <pic:cNvPicPr/>
                   </pic:nvPicPr>
                   <pic:blipFill>
-                    <a:blip r:embed="rId8" cstate="print">
+                    <a:blip r:embed="rId9" cstate="print">
                       <a:extLst>
                         <a:ext uri="{28A0092B-C50C-407E-A947-70E740481C1C}">
                           <a14:useLocalDpi xmlns:a14="http://schemas.microsoft.com/office/drawing/2010/main" val="0"/>
@@ -1502,7 +1585,6 @@
           <w:sz w:val="24"/>
           <w:szCs w:val="24"/>
         </w:rPr>
-        <w:lastRenderedPageBreak/>
         <w:t xml:space="preserve">2. </w:t>
       </w:r>
       <w:r>
@@ -1566,7 +1648,7 @@
         </w:rPr>
         <w:t xml:space="preserve">Documentación: </w:t>
       </w:r>
-      <w:hyperlink r:id="rId9" w:history="1">
+      <w:hyperlink r:id="rId10" w:history="1">
         <w:r>
           <w:rPr>
             <w:rStyle w:val="Hipervnculo"/>
@@ -1594,7 +1676,7 @@
           <w:szCs w:val="24"/>
         </w:rPr>
         <w:drawing>
-          <wp:inline distT="0" distB="0" distL="0" distR="0" wp14:anchorId="77F8BA13" wp14:editId="635438B7">
+          <wp:inline distT="0" distB="0" distL="0" distR="0" wp14:anchorId="77F8BA13" wp14:editId="0AE3F479">
             <wp:extent cx="5730240" cy="3055620"/>
             <wp:effectExtent l="0" t="0" r="3810" b="0"/>
             <wp:docPr id="1939323602" name="Imagen 1"/>
@@ -1611,7 +1693,7 @@
                     </pic:cNvPicPr>
                   </pic:nvPicPr>
                   <pic:blipFill>
-                    <a:blip r:embed="rId10" cstate="print">
+                    <a:blip r:embed="rId11" cstate="print">
                       <a:extLst>
                         <a:ext uri="{28A0092B-C50C-407E-A947-70E740481C1C}">
                           <a14:useLocalDpi xmlns:a14="http://schemas.microsoft.com/office/drawing/2010/main" val="0"/>
@@ -1657,6 +1739,7 @@
           <w:sz w:val="24"/>
           <w:szCs w:val="24"/>
         </w:rPr>
+        <w:lastRenderedPageBreak/>
         <w:t xml:space="preserve">Esta API ha sido más complicada de entender, en la página oficial te dice que la respuesta de la API la recibes en un </w:t>
       </w:r>
       <w:proofErr w:type="spellStart"/>
@@ -1851,7 +1934,6 @@
           <w:sz w:val="24"/>
           <w:szCs w:val="24"/>
         </w:rPr>
-        <w:lastRenderedPageBreak/>
         <w:t xml:space="preserve">Prototipo de diseño de la página inicial: </w:t>
       </w:r>
       <w:r>
@@ -1874,7 +1956,7 @@
                     <pic:cNvPicPr/>
                   </pic:nvPicPr>
                   <pic:blipFill>
-                    <a:blip r:embed="rId11">
+                    <a:blip r:embed="rId12">
                       <a:extLst>
                         <a:ext uri="{28A0092B-C50C-407E-A947-70E740481C1C}">
                           <a14:useLocalDpi xmlns:a14="http://schemas.microsoft.com/office/drawing/2010/main" val="0"/>
@@ -1956,7 +2038,7 @@
                     <pic:cNvPicPr/>
                   </pic:nvPicPr>
                   <pic:blipFill>
-                    <a:blip r:embed="rId12">
+                    <a:blip r:embed="rId13">
                       <a:extLst>
                         <a:ext uri="{28A0092B-C50C-407E-A947-70E740481C1C}">
                           <a14:useLocalDpi xmlns:a14="http://schemas.microsoft.com/office/drawing/2010/main" val="0"/>
@@ -2901,6 +2983,7 @@
   <w:style w:type="character" w:default="1" w:styleId="Fuentedeprrafopredeter">
     <w:name w:val="Default Paragraph Font"/>
     <w:uiPriority w:val="1"/>
+    <w:semiHidden/>
     <w:unhideWhenUsed/>
   </w:style>
   <w:style w:type="table" w:default="1" w:styleId="Tablanormal">

</xml_diff>

<commit_message>
Sprint 2 issue cerrada
</commit_message>
<xml_diff>
--- a/Sprint 2/Sprint 2.docx
+++ b/Sprint 2/Sprint 2.docx
@@ -1,13 +1,11 @@
 
 <file path=word/document.xml><?xml version="1.0" encoding="utf-8"?>
-<w:document xmlns:o="urn:schemas-microsoft-com:office:office" xmlns:r="http://schemas.openxmlformats.org/officeDocument/2006/relationships" xmlns:v="urn:schemas-microsoft-com:vml" xmlns:w="http://schemas.openxmlformats.org/wordprocessingml/2006/main" xmlns:w10="urn:schemas-microsoft-com:office:word" xmlns:wp="http://schemas.openxmlformats.org/drawingml/2006/wordprocessingDrawing" xmlns:wps="http://schemas.microsoft.com/office/word/2010/wordprocessingShape" xmlns:wpg="http://schemas.microsoft.com/office/word/2010/wordprocessingGroup" xmlns:mc="http://schemas.openxmlformats.org/markup-compatibility/2006" xmlns:wp14="http://schemas.microsoft.com/office/word/2010/wordprocessingDrawing" xmlns:w14="http://schemas.microsoft.com/office/word/2010/wordml" xmlns:w15="http://schemas.microsoft.com/office/word/2012/wordml" mc:Ignorable="w14 wp14 w15">
+<w:document xmlns:wpc="http://schemas.microsoft.com/office/word/2010/wordprocessingCanvas" xmlns:cx="http://schemas.microsoft.com/office/drawing/2014/chartex" xmlns:cx1="http://schemas.microsoft.com/office/drawing/2015/9/8/chartex" xmlns:cx2="http://schemas.microsoft.com/office/drawing/2015/10/21/chartex" xmlns:cx3="http://schemas.microsoft.com/office/drawing/2016/5/9/chartex" xmlns:cx4="http://schemas.microsoft.com/office/drawing/2016/5/10/chartex" xmlns:cx5="http://schemas.microsoft.com/office/drawing/2016/5/11/chartex" xmlns:cx6="http://schemas.microsoft.com/office/drawing/2016/5/12/chartex" xmlns:cx7="http://schemas.microsoft.com/office/drawing/2016/5/13/chartex" xmlns:cx8="http://schemas.microsoft.com/office/drawing/2016/5/14/chartex" xmlns:mc="http://schemas.openxmlformats.org/markup-compatibility/2006" xmlns:aink="http://schemas.microsoft.com/office/drawing/2016/ink" xmlns:am3d="http://schemas.microsoft.com/office/drawing/2017/model3d" xmlns:o="urn:schemas-microsoft-com:office:office" xmlns:oel="http://schemas.microsoft.com/office/2019/extlst" xmlns:r="http://schemas.openxmlformats.org/officeDocument/2006/relationships" xmlns:m="http://schemas.openxmlformats.org/officeDocument/2006/math" xmlns:v="urn:schemas-microsoft-com:vml" xmlns:wp14="http://schemas.microsoft.com/office/word/2010/wordprocessingDrawing" xmlns:wp="http://schemas.openxmlformats.org/drawingml/2006/wordprocessingDrawing" xmlns:w10="urn:schemas-microsoft-com:office:word" xmlns:w="http://schemas.openxmlformats.org/wordprocessingml/2006/main" xmlns:w14="http://schemas.microsoft.com/office/word/2010/wordml" xmlns:w15="http://schemas.microsoft.com/office/word/2012/wordml" xmlns:w16cex="http://schemas.microsoft.com/office/word/2018/wordml/cex" xmlns:w16cid="http://schemas.microsoft.com/office/word/2016/wordml/cid" xmlns:w16="http://schemas.microsoft.com/office/word/2018/wordml" xmlns:w16sdtdh="http://schemas.microsoft.com/office/word/2020/wordml/sdtdatahash" xmlns:w16se="http://schemas.microsoft.com/office/word/2015/wordml/symex" xmlns:wpg="http://schemas.microsoft.com/office/word/2010/wordprocessingGroup" xmlns:wpi="http://schemas.microsoft.com/office/word/2010/wordprocessingInk" xmlns:wne="http://schemas.microsoft.com/office/word/2006/wordml" xmlns:wps="http://schemas.microsoft.com/office/word/2010/wordprocessingShape" mc:Ignorable="w14 w15 w16se w16cid w16 w16cex w16sdtdh wp14">
   <w:body>
     <w:p>
       <w:pPr>
-        <w:pStyle w:val="Normal"/>
         <w:jc w:val="center"/>
         <w:rPr>
-          <w:b/>
           <w:b/>
           <w:sz w:val="32"/>
           <w:szCs w:val="32"/>
@@ -24,30 +22,19 @@
     </w:p>
     <w:p>
       <w:pPr>
-        <w:pStyle w:val="Normal"/>
         <w:jc w:val="center"/>
         <w:rPr>
-          <w:b/>
           <w:b/>
           <w:sz w:val="32"/>
           <w:szCs w:val="32"/>
         </w:rPr>
       </w:pPr>
-      <w:r>
-        <w:rPr>
-          <w:b/>
-          <w:sz w:val="32"/>
-          <w:szCs w:val="32"/>
-        </w:rPr>
-      </w:r>
-    </w:p>
-    <w:p>
-      <w:pPr>
-        <w:pStyle w:val="Normal"/>
+    </w:p>
+    <w:p>
+      <w:pPr>
         <w:jc w:val="center"/>
         <w:rPr>
           <w:b/>
-          <w:b/>
           <w:sz w:val="28"/>
           <w:szCs w:val="24"/>
         </w:rPr>
@@ -63,76 +50,49 @@
     </w:p>
     <w:p>
       <w:pPr>
-        <w:pStyle w:val="Normal"/>
         <w:jc w:val="center"/>
         <w:rPr>
           <w:b/>
-          <w:b/>
-          <w:sz w:val="28"/>
-          <w:szCs w:val="24"/>
-        </w:rPr>
-      </w:pPr>
-      <w:r>
-        <w:rPr>
-          <w:b/>
-          <w:sz w:val="28"/>
-          <w:szCs w:val="24"/>
-        </w:rPr>
-      </w:r>
-    </w:p>
-    <w:p>
-      <w:pPr>
-        <w:pStyle w:val="Normal"/>
+          <w:sz w:val="28"/>
+          <w:szCs w:val="24"/>
+        </w:rPr>
+      </w:pPr>
+    </w:p>
+    <w:p>
+      <w:pPr>
         <w:jc w:val="center"/>
         <w:rPr>
           <w:b/>
-          <w:b/>
-          <w:sz w:val="28"/>
-          <w:szCs w:val="24"/>
-        </w:rPr>
-      </w:pPr>
-      <w:r>
-        <w:rPr>
-          <w:b/>
-          <w:sz w:val="28"/>
-          <w:szCs w:val="24"/>
-        </w:rPr>
-      </w:r>
-    </w:p>
-    <w:p>
-      <w:pPr>
-        <w:pStyle w:val="Normal"/>
+          <w:sz w:val="28"/>
+          <w:szCs w:val="24"/>
+        </w:rPr>
+      </w:pPr>
+    </w:p>
+    <w:p>
+      <w:pPr>
         <w:jc w:val="center"/>
         <w:rPr>
           <w:b/>
-          <w:b/>
-          <w:sz w:val="28"/>
-          <w:szCs w:val="24"/>
-        </w:rPr>
-      </w:pPr>
-      <w:r>
-        <w:rPr>
-          <w:b/>
-          <w:sz w:val="28"/>
-          <w:szCs w:val="24"/>
-        </w:rPr>
-      </w:r>
-    </w:p>
-    <w:p>
-      <w:pPr>
-        <w:pStyle w:val="Normal"/>
-        <w:rPr>
-          <w:sz w:val="28"/>
-          <w:szCs w:val="24"/>
-        </w:rPr>
-      </w:pPr>
-      <w:r>
-        <w:rPr>
+          <w:sz w:val="28"/>
+          <w:szCs w:val="24"/>
+        </w:rPr>
+      </w:pPr>
+    </w:p>
+    <w:p>
+      <w:pPr>
+        <w:rPr>
+          <w:sz w:val="28"/>
+          <w:szCs w:val="24"/>
+        </w:rPr>
+      </w:pPr>
+      <w:r>
+        <w:rPr>
+          <w:noProof/>
           <w:sz w:val="28"/>
           <w:szCs w:val="24"/>
         </w:rPr>
         <w:drawing>
-          <wp:anchor behindDoc="0" distT="0" distB="0" distL="114300" distR="114300" simplePos="0" locked="0" layoutInCell="0" allowOverlap="1" relativeHeight="7">
+          <wp:anchor distT="0" distB="0" distL="114300" distR="114300" simplePos="0" relativeHeight="7" behindDoc="0" locked="0" layoutInCell="0" allowOverlap="1" wp14:anchorId="616C82A6" wp14:editId="1ADD1471">
             <wp:simplePos x="0" y="0"/>
             <wp:positionH relativeFrom="margin">
               <wp:align>center</wp:align>
@@ -157,7 +117,7 @@
                     </pic:cNvPicPr>
                   </pic:nvPicPr>
                   <pic:blipFill>
-                    <a:blip r:embed="rId2"/>
+                    <a:blip r:embed="rId5"/>
                     <a:stretch>
                       <a:fillRect/>
                     </a:stretch>
@@ -180,37 +140,22 @@
     </w:p>
     <w:p>
       <w:pPr>
-        <w:pStyle w:val="Normal"/>
-        <w:rPr>
-          <w:sz w:val="28"/>
-          <w:szCs w:val="24"/>
-        </w:rPr>
-      </w:pPr>
-      <w:r>
-        <w:rPr>
-          <w:sz w:val="28"/>
-          <w:szCs w:val="24"/>
-        </w:rPr>
-      </w:r>
-    </w:p>
-    <w:p>
-      <w:pPr>
-        <w:pStyle w:val="Normal"/>
-        <w:rPr>
-          <w:sz w:val="28"/>
-          <w:szCs w:val="24"/>
-        </w:rPr>
-      </w:pPr>
-      <w:r>
-        <w:rPr>
-          <w:sz w:val="28"/>
-          <w:szCs w:val="24"/>
-        </w:rPr>
-      </w:r>
-    </w:p>
-    <w:p>
-      <w:pPr>
-        <w:pStyle w:val="Normal"/>
+        <w:rPr>
+          <w:sz w:val="28"/>
+          <w:szCs w:val="24"/>
+        </w:rPr>
+      </w:pPr>
+    </w:p>
+    <w:p>
+      <w:pPr>
+        <w:rPr>
+          <w:sz w:val="28"/>
+          <w:szCs w:val="24"/>
+        </w:rPr>
+      </w:pPr>
+    </w:p>
+    <w:p>
+      <w:pPr>
         <w:jc w:val="center"/>
         <w:rPr>
           <w:sz w:val="24"/>
@@ -227,49 +172,35 @@
     </w:p>
     <w:p>
       <w:pPr>
-        <w:pStyle w:val="Normal"/>
-        <w:rPr>
-          <w:sz w:val="24"/>
-          <w:szCs w:val="24"/>
-        </w:rPr>
-      </w:pPr>
-      <w:r>
-        <w:rPr>
-          <w:sz w:val="24"/>
-          <w:szCs w:val="24"/>
-        </w:rPr>
-      </w:r>
-    </w:p>
-    <w:p>
-      <w:pPr>
-        <w:pStyle w:val="Normal"/>
-        <w:rPr>
-          <w:sz w:val="24"/>
-          <w:szCs w:val="24"/>
-        </w:rPr>
-      </w:pPr>
-      <w:r>
-        <w:rPr>
-          <w:sz w:val="24"/>
-          <w:szCs w:val="24"/>
-        </w:rPr>
-      </w:r>
-    </w:p>
-    <w:p>
-      <w:pPr>
-        <w:pStyle w:val="Normal"/>
-        <w:rPr>
-          <w:sz w:val="24"/>
-          <w:szCs w:val="24"/>
-        </w:rPr>
-      </w:pPr>
-      <w:r>
-        <w:rPr>
+        <w:rPr>
+          <w:sz w:val="24"/>
+          <w:szCs w:val="24"/>
+        </w:rPr>
+      </w:pPr>
+    </w:p>
+    <w:p>
+      <w:pPr>
+        <w:rPr>
+          <w:sz w:val="24"/>
+          <w:szCs w:val="24"/>
+        </w:rPr>
+      </w:pPr>
+    </w:p>
+    <w:p>
+      <w:pPr>
+        <w:rPr>
+          <w:sz w:val="24"/>
+          <w:szCs w:val="24"/>
+        </w:rPr>
+      </w:pPr>
+      <w:r>
+        <w:rPr>
+          <w:noProof/>
           <w:sz w:val="24"/>
           <w:szCs w:val="24"/>
         </w:rPr>
         <w:drawing>
-          <wp:anchor behindDoc="0" distT="0" distB="0" distL="114300" distR="114300" simplePos="0" locked="0" layoutInCell="0" allowOverlap="1" relativeHeight="8">
+          <wp:anchor distT="0" distB="0" distL="114300" distR="114300" simplePos="0" relativeHeight="8" behindDoc="0" locked="0" layoutInCell="0" allowOverlap="1" wp14:anchorId="2E65E960" wp14:editId="16B6D5CE">
             <wp:simplePos x="0" y="0"/>
             <wp:positionH relativeFrom="margin">
               <wp:align>center</wp:align>
@@ -294,7 +225,7 @@
                     </pic:cNvPicPr>
                   </pic:nvPicPr>
                   <pic:blipFill>
-                    <a:blip r:embed="rId3"/>
+                    <a:blip r:embed="rId6"/>
                     <a:stretch>
                       <a:fillRect/>
                     </a:stretch>
@@ -317,53 +248,31 @@
     </w:p>
     <w:p>
       <w:pPr>
-        <w:pStyle w:val="Normal"/>
-        <w:rPr>
-          <w:sz w:val="24"/>
-          <w:szCs w:val="24"/>
-        </w:rPr>
-      </w:pPr>
-      <w:r>
-        <w:rPr>
-          <w:sz w:val="24"/>
-          <w:szCs w:val="24"/>
-        </w:rPr>
-      </w:r>
-    </w:p>
-    <w:p>
-      <w:pPr>
-        <w:pStyle w:val="Normal"/>
-        <w:rPr>
-          <w:sz w:val="24"/>
-          <w:szCs w:val="24"/>
-        </w:rPr>
-      </w:pPr>
-      <w:r>
-        <w:rPr>
-          <w:sz w:val="24"/>
-          <w:szCs w:val="24"/>
-        </w:rPr>
-      </w:r>
-    </w:p>
-    <w:p>
-      <w:pPr>
-        <w:pStyle w:val="Normal"/>
+        <w:rPr>
+          <w:sz w:val="24"/>
+          <w:szCs w:val="24"/>
+        </w:rPr>
+      </w:pPr>
+    </w:p>
+    <w:p>
+      <w:pPr>
+        <w:rPr>
+          <w:sz w:val="24"/>
+          <w:szCs w:val="24"/>
+        </w:rPr>
+      </w:pPr>
+    </w:p>
+    <w:p>
+      <w:pPr>
         <w:jc w:val="center"/>
         <w:rPr>
           <w:sz w:val="24"/>
           <w:szCs w:val="24"/>
         </w:rPr>
       </w:pPr>
-      <w:r>
-        <w:rPr>
-          <w:sz w:val="24"/>
-          <w:szCs w:val="24"/>
-        </w:rPr>
-      </w:r>
-    </w:p>
-    <w:p>
-      <w:pPr>
-        <w:pStyle w:val="Normal"/>
+    </w:p>
+    <w:p>
+      <w:pPr>
         <w:jc w:val="center"/>
         <w:rPr>
           <w:sz w:val="24"/>
@@ -380,83 +289,53 @@
     </w:p>
     <w:p>
       <w:pPr>
-        <w:pStyle w:val="Normal"/>
-        <w:rPr>
-          <w:sz w:val="24"/>
-          <w:szCs w:val="24"/>
-        </w:rPr>
-      </w:pPr>
-      <w:r>
-        <w:rPr>
-          <w:sz w:val="24"/>
-          <w:szCs w:val="24"/>
-        </w:rPr>
-      </w:r>
-    </w:p>
-    <w:p>
-      <w:pPr>
-        <w:pStyle w:val="Normal"/>
-        <w:rPr>
-          <w:sz w:val="24"/>
-          <w:szCs w:val="24"/>
-        </w:rPr>
-      </w:pPr>
-      <w:r>
-        <w:rPr>
-          <w:sz w:val="24"/>
-          <w:szCs w:val="24"/>
-        </w:rPr>
-      </w:r>
-    </w:p>
-    <w:p>
-      <w:pPr>
-        <w:pStyle w:val="Normal"/>
-        <w:rPr>
-          <w:sz w:val="24"/>
-          <w:szCs w:val="24"/>
-        </w:rPr>
-      </w:pPr>
-      <w:r>
-        <w:rPr>
-          <w:sz w:val="24"/>
-          <w:szCs w:val="24"/>
-        </w:rPr>
-      </w:r>
-    </w:p>
-    <w:p>
-      <w:pPr>
-        <w:pStyle w:val="Normal"/>
+        <w:rPr>
+          <w:sz w:val="24"/>
+          <w:szCs w:val="24"/>
+        </w:rPr>
+      </w:pPr>
+    </w:p>
+    <w:p>
+      <w:pPr>
+        <w:rPr>
+          <w:sz w:val="24"/>
+          <w:szCs w:val="24"/>
+        </w:rPr>
+      </w:pPr>
+    </w:p>
+    <w:p>
+      <w:pPr>
+        <w:rPr>
+          <w:sz w:val="24"/>
+          <w:szCs w:val="24"/>
+        </w:rPr>
+      </w:pPr>
+    </w:p>
+    <w:p>
+      <w:pPr>
         <w:rPr>
           <w:sz w:val="28"/>
           <w:szCs w:val="28"/>
         </w:rPr>
       </w:pPr>
-      <w:r>
+    </w:p>
+    <w:p>
+      <w:pPr>
         <w:rPr>
           <w:sz w:val="28"/>
           <w:szCs w:val="28"/>
         </w:rPr>
-      </w:r>
-    </w:p>
-    <w:p>
-      <w:pPr>
-        <w:pStyle w:val="Normal"/>
+      </w:pPr>
+      <w:r>
         <w:rPr>
           <w:sz w:val="28"/>
           <w:szCs w:val="28"/>
         </w:rPr>
-      </w:pPr>
-      <w:r>
-        <w:rPr>
-          <w:sz w:val="28"/>
-          <w:szCs w:val="28"/>
-        </w:rPr>
         <w:t>José Javier Bogado Candia</w:t>
       </w:r>
     </w:p>
     <w:p>
       <w:pPr>
-        <w:pStyle w:val="Normal"/>
         <w:rPr>
           <w:sz w:val="28"/>
           <w:szCs w:val="24"/>
@@ -472,7 +351,6 @@
     </w:p>
     <w:p>
       <w:pPr>
-        <w:pStyle w:val="Normal"/>
         <w:rPr>
           <w:sz w:val="28"/>
           <w:szCs w:val="24"/>
@@ -488,54 +366,34 @@
     </w:p>
     <w:p>
       <w:pPr>
-        <w:pStyle w:val="Normal"/>
-        <w:rPr>
-          <w:rFonts w:ascii="Calibri_MSFontService" w:hAnsi="Calibri_MSFontService" w:eastAsia="Calibri_MSFontService" w:cs="Calibri_MSFontService"/>
+        <w:rPr>
+          <w:rFonts w:ascii="Calibri_MSFontService" w:eastAsia="Calibri_MSFontService" w:hAnsi="Calibri_MSFontService" w:cs="Calibri_MSFontService"/>
           <w:color w:val="000000" w:themeColor="text1"/>
           <w:sz w:val="24"/>
           <w:szCs w:val="24"/>
         </w:rPr>
       </w:pPr>
       <w:r>
-        <w:rPr>
-          <w:rFonts w:eastAsia="Calibri_MSFontService" w:cs="Calibri_MSFontService" w:ascii="Calibri_MSFontService" w:hAnsi="Calibri_MSFontService"/>
-          <w:color w:val="000000" w:themeColor="text1"/>
-          <w:sz w:val="24"/>
-          <w:szCs w:val="24"/>
-        </w:rPr>
-      </w:r>
-      <w:r>
         <w:br w:type="page"/>
       </w:r>
     </w:p>
     <w:p>
       <w:pPr>
-        <w:pStyle w:val="Normal"/>
-        <w:spacing w:lineRule="auto" w:line="256"/>
-        <w:ind w:left="-20" w:right="-20" w:hanging="0"/>
+        <w:spacing w:line="256" w:lineRule="auto"/>
+        <w:ind w:left="-20" w:right="-20"/>
         <w:jc w:val="center"/>
         <w:rPr>
-          <w:rFonts w:ascii="Calibri" w:hAnsi="Calibri" w:eastAsia="Calibri" w:cs="Calibri"/>
-          <w:b/>
-          <w:b/>
-          <w:bCs/>
-        </w:rPr>
-      </w:pPr>
-      <w:r>
-        <w:rPr>
-          <w:rFonts w:eastAsia="Calibri" w:cs="Calibri"/>
-          <w:b/>
-          <w:bCs/>
-        </w:rPr>
-      </w:r>
-    </w:p>
-    <w:p>
-      <w:pPr>
-        <w:pStyle w:val="Normal"/>
-        <w:spacing w:lineRule="auto" w:line="256"/>
-        <w:ind w:left="-20" w:right="-20" w:hanging="0"/>
+          <w:rFonts w:ascii="Calibri" w:eastAsia="Calibri" w:hAnsi="Calibri" w:cs="Calibri"/>
+          <w:b/>
+          <w:bCs/>
+        </w:rPr>
+      </w:pPr>
+    </w:p>
+    <w:p>
+      <w:pPr>
+        <w:spacing w:line="256" w:lineRule="auto"/>
+        <w:ind w:left="-20" w:right="-20"/>
         <w:jc w:val="center"/>
-        <w:rPr/>
       </w:pPr>
       <w:r>
         <w:rPr>
@@ -548,10 +406,8 @@
     </w:p>
     <w:p>
       <w:pPr>
-        <w:pStyle w:val="Normal"/>
-        <w:spacing w:lineRule="auto" w:line="256"/>
-        <w:ind w:left="-20" w:right="-20" w:hanging="0"/>
-        <w:rPr/>
+        <w:spacing w:line="256" w:lineRule="auto"/>
+        <w:ind w:left="-20" w:right="-20"/>
       </w:pPr>
       <w:r>
         <w:rPr>
@@ -562,10 +418,8 @@
     </w:p>
     <w:p>
       <w:pPr>
-        <w:pStyle w:val="Normal"/>
-        <w:spacing w:lineRule="auto" w:line="256"/>
-        <w:ind w:left="-20" w:right="-20" w:hanging="0"/>
-        <w:rPr/>
+        <w:spacing w:line="256" w:lineRule="auto"/>
+        <w:ind w:left="-20" w:right="-20"/>
       </w:pPr>
       <w:r>
         <w:rPr>
@@ -578,10 +432,8 @@
     </w:p>
     <w:p>
       <w:pPr>
-        <w:pStyle w:val="Normal"/>
-        <w:spacing w:lineRule="auto" w:line="256"/>
-        <w:ind w:left="-20" w:right="-20" w:hanging="0"/>
-        <w:rPr/>
+        <w:spacing w:line="256" w:lineRule="auto"/>
+        <w:ind w:left="-20" w:right="-20"/>
       </w:pPr>
       <w:r>
         <w:rPr>
@@ -600,10 +452,8 @@
     </w:p>
     <w:p>
       <w:pPr>
-        <w:pStyle w:val="Normal"/>
-        <w:spacing w:lineRule="auto" w:line="256"/>
-        <w:ind w:left="-20" w:right="-20" w:hanging="0"/>
-        <w:rPr/>
+        <w:spacing w:line="256" w:lineRule="auto"/>
+        <w:ind w:left="-20" w:right="-20"/>
       </w:pPr>
       <w:r>
         <w:rPr>
@@ -614,10 +464,8 @@
     </w:p>
     <w:p>
       <w:pPr>
-        <w:pStyle w:val="Normal"/>
-        <w:spacing w:lineRule="auto" w:line="256"/>
-        <w:ind w:left="-20" w:right="-20" w:hanging="0"/>
-        <w:rPr/>
+        <w:spacing w:line="256" w:lineRule="auto"/>
+        <w:ind w:left="-20" w:right="-20"/>
       </w:pPr>
       <w:r>
         <w:rPr>
@@ -628,10 +476,8 @@
     </w:p>
     <w:p>
       <w:pPr>
-        <w:pStyle w:val="Normal"/>
-        <w:spacing w:lineRule="auto" w:line="256"/>
-        <w:ind w:left="-20" w:right="-20" w:hanging="0"/>
-        <w:rPr/>
+        <w:spacing w:line="256" w:lineRule="auto"/>
+        <w:ind w:left="-20" w:right="-20"/>
       </w:pPr>
       <w:r>
         <w:rPr>
@@ -642,10 +488,8 @@
     </w:p>
     <w:p>
       <w:pPr>
-        <w:pStyle w:val="Normal"/>
-        <w:spacing w:lineRule="auto" w:line="256"/>
-        <w:ind w:left="-20" w:right="-20" w:hanging="0"/>
-        <w:rPr/>
+        <w:spacing w:line="256" w:lineRule="auto"/>
+        <w:ind w:left="-20" w:right="-20"/>
       </w:pPr>
       <w:r>
         <w:rPr>
@@ -656,10 +500,8 @@
     </w:p>
     <w:p>
       <w:pPr>
-        <w:pStyle w:val="Normal"/>
-        <w:spacing w:lineRule="auto" w:line="256"/>
-        <w:ind w:left="-20" w:right="-20" w:hanging="0"/>
-        <w:rPr/>
+        <w:spacing w:line="256" w:lineRule="auto"/>
+        <w:ind w:left="-20" w:right="-20"/>
       </w:pPr>
       <w:r>
         <w:rPr>
@@ -678,24 +520,34 @@
     </w:p>
     <w:p>
       <w:pPr>
-        <w:pStyle w:val="Normal"/>
-        <w:spacing w:lineRule="auto" w:line="256"/>
-        <w:ind w:left="-20" w:right="-20" w:hanging="0"/>
-        <w:rPr/>
-      </w:pPr>
-      <w:r>
-        <w:rPr>
-          <w:rFonts w:eastAsia="Calibri" w:cs="Calibri"/>
-        </w:rPr>
-        <w:t>[Nombre de la empresa o persona física] ezMenu SL</w:t>
-      </w:r>
-    </w:p>
-    <w:p>
-      <w:pPr>
-        <w:pStyle w:val="Normal"/>
-        <w:spacing w:lineRule="auto" w:line="256"/>
-        <w:ind w:left="-20" w:right="-20" w:hanging="0"/>
-        <w:rPr/>
+        <w:spacing w:line="256" w:lineRule="auto"/>
+        <w:ind w:left="-20" w:right="-20"/>
+      </w:pPr>
+      <w:r>
+        <w:rPr>
+          <w:rFonts w:eastAsia="Calibri" w:cs="Calibri"/>
+        </w:rPr>
+        <w:t xml:space="preserve">[Nombre de la empresa o persona física] </w:t>
+      </w:r>
+      <w:proofErr w:type="spellStart"/>
+      <w:r>
+        <w:rPr>
+          <w:rFonts w:eastAsia="Calibri" w:cs="Calibri"/>
+        </w:rPr>
+        <w:t>ezMenu</w:t>
+      </w:r>
+      <w:proofErr w:type="spellEnd"/>
+      <w:r>
+        <w:rPr>
+          <w:rFonts w:eastAsia="Calibri" w:cs="Calibri"/>
+        </w:rPr>
+        <w:t xml:space="preserve"> SL</w:t>
+      </w:r>
+    </w:p>
+    <w:p>
+      <w:pPr>
+        <w:spacing w:line="256" w:lineRule="auto"/>
+        <w:ind w:left="-20" w:right="-20"/>
       </w:pPr>
       <w:r>
         <w:rPr>
@@ -706,10 +558,8 @@
     </w:p>
     <w:p>
       <w:pPr>
-        <w:pStyle w:val="Normal"/>
-        <w:spacing w:lineRule="auto" w:line="256"/>
-        <w:ind w:left="-20" w:right="-20" w:hanging="0"/>
-        <w:rPr/>
+        <w:spacing w:line="256" w:lineRule="auto"/>
+        <w:ind w:left="-20" w:right="-20"/>
       </w:pPr>
       <w:r>
         <w:rPr>
@@ -720,10 +570,8 @@
     </w:p>
     <w:p>
       <w:pPr>
-        <w:pStyle w:val="Normal"/>
-        <w:spacing w:lineRule="auto" w:line="256"/>
-        <w:ind w:left="-20" w:right="-20" w:hanging="0"/>
-        <w:rPr/>
+        <w:spacing w:line="256" w:lineRule="auto"/>
+        <w:ind w:left="-20" w:right="-20"/>
       </w:pPr>
       <w:r>
         <w:rPr>
@@ -734,10 +582,8 @@
     </w:p>
     <w:p>
       <w:pPr>
-        <w:pStyle w:val="Normal"/>
-        <w:spacing w:lineRule="auto" w:line="256"/>
-        <w:ind w:left="-20" w:right="-20" w:hanging="0"/>
-        <w:rPr/>
+        <w:spacing w:line="256" w:lineRule="auto"/>
+        <w:ind w:left="-20" w:right="-20"/>
       </w:pPr>
       <w:r>
         <w:rPr>
@@ -750,10 +596,8 @@
     </w:p>
     <w:p>
       <w:pPr>
-        <w:pStyle w:val="Normal"/>
-        <w:spacing w:lineRule="auto" w:line="256"/>
-        <w:ind w:left="-20" w:right="-20" w:hanging="0"/>
-        <w:rPr/>
+        <w:spacing w:line="256" w:lineRule="auto"/>
+        <w:ind w:left="-20" w:right="-20"/>
       </w:pPr>
       <w:r>
         <w:rPr>
@@ -764,10 +608,8 @@
     </w:p>
     <w:p>
       <w:pPr>
-        <w:pStyle w:val="Normal"/>
-        <w:spacing w:lineRule="auto" w:line="256"/>
-        <w:ind w:left="-20" w:right="-20" w:hanging="0"/>
-        <w:rPr/>
+        <w:spacing w:line="256" w:lineRule="auto"/>
+        <w:ind w:left="-20" w:right="-20"/>
       </w:pPr>
       <w:r>
         <w:rPr>
@@ -778,10 +620,8 @@
     </w:p>
     <w:p>
       <w:pPr>
-        <w:pStyle w:val="Normal"/>
-        <w:spacing w:lineRule="auto" w:line="256"/>
+        <w:spacing w:line="256" w:lineRule="auto"/>
         <w:ind w:left="-20" w:right="-20" w:firstLine="708"/>
-        <w:rPr/>
       </w:pPr>
       <w:r>
         <w:rPr>
@@ -792,10 +632,8 @@
     </w:p>
     <w:p>
       <w:pPr>
-        <w:pStyle w:val="Normal"/>
-        <w:spacing w:lineRule="auto" w:line="256"/>
-        <w:ind w:left="-20" w:right="-20" w:hanging="0"/>
-        <w:rPr/>
+        <w:spacing w:line="256" w:lineRule="auto"/>
+        <w:ind w:left="-20" w:right="-20"/>
       </w:pPr>
       <w:r>
         <w:rPr>
@@ -806,10 +644,8 @@
     </w:p>
     <w:p>
       <w:pPr>
-        <w:pStyle w:val="Normal"/>
-        <w:spacing w:lineRule="auto" w:line="256"/>
+        <w:spacing w:line="256" w:lineRule="auto"/>
         <w:ind w:left="-20" w:right="-20" w:firstLine="708"/>
-        <w:rPr/>
       </w:pPr>
       <w:r>
         <w:rPr>
@@ -820,10 +656,8 @@
     </w:p>
     <w:p>
       <w:pPr>
-        <w:pStyle w:val="Normal"/>
-        <w:spacing w:lineRule="auto" w:line="256"/>
-        <w:ind w:left="-20" w:right="-20" w:hanging="0"/>
-        <w:rPr/>
+        <w:spacing w:line="256" w:lineRule="auto"/>
+        <w:ind w:left="-20" w:right="-20"/>
       </w:pPr>
       <w:r>
         <w:rPr>
@@ -834,10 +668,8 @@
     </w:p>
     <w:p>
       <w:pPr>
-        <w:pStyle w:val="Normal"/>
-        <w:spacing w:lineRule="auto" w:line="256"/>
-        <w:ind w:left="-20" w:right="-20" w:hanging="0"/>
-        <w:rPr/>
+        <w:spacing w:line="256" w:lineRule="auto"/>
+        <w:ind w:left="-20" w:right="-20"/>
       </w:pPr>
       <w:r>
         <w:rPr>
@@ -848,10 +680,8 @@
     </w:p>
     <w:p>
       <w:pPr>
-        <w:pStyle w:val="Normal"/>
-        <w:spacing w:lineRule="auto" w:line="256"/>
-        <w:ind w:left="-20" w:right="-20" w:hanging="0"/>
-        <w:rPr/>
+        <w:spacing w:line="256" w:lineRule="auto"/>
+        <w:ind w:left="-20" w:right="-20"/>
       </w:pPr>
       <w:r>
         <w:rPr>
@@ -862,24 +692,34 @@
     </w:p>
     <w:p>
       <w:pPr>
-        <w:pStyle w:val="Normal"/>
-        <w:spacing w:lineRule="auto" w:line="256"/>
-        <w:ind w:left="-20" w:right="-20" w:hanging="0"/>
-        <w:rPr/>
-      </w:pPr>
-      <w:r>
-        <w:rPr>
-          <w:rFonts w:eastAsia="Calibri" w:cs="Calibri"/>
-        </w:rPr>
-        <w:t>Integración con APIs de recetas y generación de códigos QR.</w:t>
-      </w:r>
-    </w:p>
-    <w:p>
-      <w:pPr>
-        <w:pStyle w:val="Normal"/>
-        <w:spacing w:lineRule="auto" w:line="256"/>
-        <w:ind w:left="-20" w:right="-20" w:hanging="0"/>
-        <w:rPr/>
+        <w:spacing w:line="256" w:lineRule="auto"/>
+        <w:ind w:left="-20" w:right="-20"/>
+      </w:pPr>
+      <w:r>
+        <w:rPr>
+          <w:rFonts w:eastAsia="Calibri" w:cs="Calibri"/>
+        </w:rPr>
+        <w:t xml:space="preserve">Integración con </w:t>
+      </w:r>
+      <w:proofErr w:type="spellStart"/>
+      <w:r>
+        <w:rPr>
+          <w:rFonts w:eastAsia="Calibri" w:cs="Calibri"/>
+        </w:rPr>
+        <w:t>APIs</w:t>
+      </w:r>
+      <w:proofErr w:type="spellEnd"/>
+      <w:r>
+        <w:rPr>
+          <w:rFonts w:eastAsia="Calibri" w:cs="Calibri"/>
+        </w:rPr>
+        <w:t xml:space="preserve"> de recetas y generación de códigos QR.</w:t>
+      </w:r>
+    </w:p>
+    <w:p>
+      <w:pPr>
+        <w:spacing w:line="256" w:lineRule="auto"/>
+        <w:ind w:left="-20" w:right="-20"/>
       </w:pPr>
       <w:r>
         <w:rPr>
@@ -890,10 +730,8 @@
     </w:p>
     <w:p>
       <w:pPr>
-        <w:pStyle w:val="Normal"/>
-        <w:spacing w:lineRule="auto" w:line="256"/>
-        <w:ind w:left="-20" w:right="-20" w:hanging="0"/>
-        <w:rPr/>
+        <w:spacing w:line="256" w:lineRule="auto"/>
+        <w:ind w:left="-20" w:right="-20"/>
       </w:pPr>
       <w:r>
         <w:rPr>
@@ -904,24 +742,34 @@
     </w:p>
     <w:p>
       <w:pPr>
-        <w:pStyle w:val="Normal"/>
-        <w:spacing w:lineRule="auto" w:line="256"/>
-        <w:ind w:left="-20" w:right="-20" w:hanging="0"/>
-        <w:rPr/>
-      </w:pPr>
-      <w:r>
-        <w:rPr>
-          <w:rFonts w:eastAsia="Calibri" w:cs="Calibri"/>
-        </w:rPr>
-        <w:t>2.1 Integración con APIs:</w:t>
-      </w:r>
-    </w:p>
-    <w:p>
-      <w:pPr>
-        <w:pStyle w:val="Normal"/>
-        <w:spacing w:lineRule="auto" w:line="256"/>
-        <w:ind w:left="-20" w:right="-20" w:hanging="0"/>
-        <w:rPr/>
+        <w:spacing w:line="256" w:lineRule="auto"/>
+        <w:ind w:left="-20" w:right="-20"/>
+      </w:pPr>
+      <w:r>
+        <w:rPr>
+          <w:rFonts w:eastAsia="Calibri" w:cs="Calibri"/>
+        </w:rPr>
+        <w:t xml:space="preserve">2.1 Integración con </w:t>
+      </w:r>
+      <w:proofErr w:type="spellStart"/>
+      <w:r>
+        <w:rPr>
+          <w:rFonts w:eastAsia="Calibri" w:cs="Calibri"/>
+        </w:rPr>
+        <w:t>APIs</w:t>
+      </w:r>
+      <w:proofErr w:type="spellEnd"/>
+      <w:r>
+        <w:rPr>
+          <w:rFonts w:eastAsia="Calibri" w:cs="Calibri"/>
+        </w:rPr>
+        <w:t>:</w:t>
+      </w:r>
+    </w:p>
+    <w:p>
+      <w:pPr>
+        <w:spacing w:line="256" w:lineRule="auto"/>
+        <w:ind w:left="-20" w:right="-20"/>
       </w:pPr>
       <w:r>
         <w:rPr>
@@ -932,10 +780,8 @@
     </w:p>
     <w:p>
       <w:pPr>
-        <w:pStyle w:val="Normal"/>
-        <w:spacing w:lineRule="auto" w:line="256"/>
-        <w:ind w:left="-20" w:right="-20" w:hanging="0"/>
-        <w:rPr/>
+        <w:spacing w:line="256" w:lineRule="auto"/>
+        <w:ind w:left="-20" w:right="-20"/>
       </w:pPr>
       <w:r>
         <w:rPr>
@@ -946,24 +792,21 @@
     </w:p>
     <w:p>
       <w:pPr>
-        <w:pStyle w:val="Normal"/>
-        <w:spacing w:lineRule="auto" w:line="256"/>
-        <w:ind w:left="-20" w:right="-20" w:hanging="0"/>
-        <w:rPr/>
-      </w:pPr>
-      <w:r>
-        <w:rPr>
-          <w:rFonts w:eastAsia="Calibri" w:cs="Calibri"/>
-        </w:rPr>
+        <w:spacing w:line="256" w:lineRule="auto"/>
+        <w:ind w:left="-20" w:right="-20"/>
+      </w:pPr>
+      <w:r>
+        <w:rPr>
+          <w:rFonts w:eastAsia="Calibri" w:cs="Calibri"/>
+        </w:rPr>
+        <w:lastRenderedPageBreak/>
         <w:t>2.2 Mantenimiento y Soporte:</w:t>
       </w:r>
     </w:p>
     <w:p>
       <w:pPr>
-        <w:pStyle w:val="Normal"/>
-        <w:spacing w:lineRule="auto" w:line="256"/>
-        <w:ind w:left="-20" w:right="-20" w:hanging="0"/>
-        <w:rPr/>
+        <w:spacing w:line="256" w:lineRule="auto"/>
+        <w:ind w:left="-20" w:right="-20"/>
       </w:pPr>
       <w:r>
         <w:rPr>
@@ -974,10 +817,8 @@
     </w:p>
     <w:p>
       <w:pPr>
-        <w:pStyle w:val="Normal"/>
-        <w:spacing w:lineRule="auto" w:line="256"/>
-        <w:ind w:left="-20" w:right="-20" w:hanging="0"/>
-        <w:rPr/>
+        <w:spacing w:line="256" w:lineRule="auto"/>
+        <w:ind w:left="-20" w:right="-20"/>
       </w:pPr>
       <w:r>
         <w:rPr>
@@ -988,10 +829,8 @@
     </w:p>
     <w:p>
       <w:pPr>
-        <w:pStyle w:val="Normal"/>
-        <w:spacing w:lineRule="auto" w:line="256"/>
-        <w:ind w:left="-20" w:right="-20" w:hanging="0"/>
-        <w:rPr/>
+        <w:spacing w:line="256" w:lineRule="auto"/>
+        <w:ind w:left="-20" w:right="-20"/>
       </w:pPr>
       <w:r>
         <w:rPr>
@@ -1002,15 +841,15 @@
     </w:p>
     <w:p>
       <w:pPr>
-        <w:pStyle w:val="ListParagraph"/>
+        <w:pStyle w:val="Prrafodelista"/>
         <w:numPr>
           <w:ilvl w:val="0"/>
           <w:numId w:val="1"/>
         </w:numPr>
-        <w:spacing w:lineRule="auto" w:line="256"/>
-        <w:ind w:left="700" w:right="-20" w:hanging="360"/>
-        <w:rPr>
-          <w:rFonts w:ascii="Calibri" w:hAnsi="Calibri" w:eastAsia="Calibri" w:cs="Calibri"/>
+        <w:spacing w:line="256" w:lineRule="auto"/>
+        <w:ind w:left="700" w:right="-20"/>
+        <w:rPr>
+          <w:rFonts w:ascii="Calibri" w:eastAsia="Calibri" w:hAnsi="Calibri" w:cs="Calibri"/>
         </w:rPr>
       </w:pPr>
       <w:r>
@@ -1022,10 +861,8 @@
     </w:p>
     <w:p>
       <w:pPr>
-        <w:pStyle w:val="Normal"/>
-        <w:spacing w:lineRule="auto" w:line="256"/>
+        <w:spacing w:line="256" w:lineRule="auto"/>
         <w:ind w:left="708" w:right="-20" w:firstLine="708"/>
-        <w:rPr/>
       </w:pPr>
       <w:r>
         <w:rPr>
@@ -1036,10 +873,8 @@
     </w:p>
     <w:p>
       <w:pPr>
-        <w:pStyle w:val="Normal"/>
-        <w:spacing w:lineRule="auto" w:line="256"/>
+        <w:spacing w:line="256" w:lineRule="auto"/>
         <w:ind w:left="708" w:right="-20" w:firstLine="708"/>
-        <w:rPr/>
       </w:pPr>
       <w:r>
         <w:rPr>
@@ -1050,15 +885,15 @@
     </w:p>
     <w:p>
       <w:pPr>
-        <w:pStyle w:val="ListParagraph"/>
+        <w:pStyle w:val="Prrafodelista"/>
         <w:numPr>
           <w:ilvl w:val="0"/>
           <w:numId w:val="1"/>
         </w:numPr>
-        <w:spacing w:lineRule="auto" w:line="256"/>
-        <w:ind w:left="700" w:right="-20" w:hanging="360"/>
-        <w:rPr>
-          <w:rFonts w:ascii="Calibri" w:hAnsi="Calibri" w:eastAsia="Calibri" w:cs="Calibri"/>
+        <w:spacing w:line="256" w:lineRule="auto"/>
+        <w:ind w:left="700" w:right="-20"/>
+        <w:rPr>
+          <w:rFonts w:ascii="Calibri" w:eastAsia="Calibri" w:hAnsi="Calibri" w:cs="Calibri"/>
         </w:rPr>
       </w:pPr>
       <w:r>
@@ -1070,10 +905,8 @@
     </w:p>
     <w:p>
       <w:pPr>
-        <w:pStyle w:val="Normal"/>
-        <w:spacing w:lineRule="auto" w:line="256"/>
+        <w:spacing w:line="256" w:lineRule="auto"/>
         <w:ind w:left="708" w:right="-20" w:firstLine="708"/>
-        <w:rPr/>
       </w:pPr>
       <w:r>
         <w:rPr>
@@ -1084,10 +917,8 @@
     </w:p>
     <w:p>
       <w:pPr>
-        <w:pStyle w:val="Normal"/>
-        <w:spacing w:lineRule="auto" w:line="256"/>
+        <w:spacing w:line="256" w:lineRule="auto"/>
         <w:ind w:left="708" w:right="-20" w:firstLine="708"/>
-        <w:rPr/>
       </w:pPr>
       <w:r>
         <w:rPr>
@@ -1098,15 +929,15 @@
     </w:p>
     <w:p>
       <w:pPr>
-        <w:pStyle w:val="ListParagraph"/>
+        <w:pStyle w:val="Prrafodelista"/>
         <w:numPr>
           <w:ilvl w:val="0"/>
           <w:numId w:val="1"/>
         </w:numPr>
-        <w:spacing w:lineRule="auto" w:line="256"/>
-        <w:ind w:left="700" w:right="-20" w:hanging="360"/>
-        <w:rPr>
-          <w:rFonts w:ascii="Calibri" w:hAnsi="Calibri" w:eastAsia="Calibri" w:cs="Calibri"/>
+        <w:spacing w:line="256" w:lineRule="auto"/>
+        <w:ind w:left="700" w:right="-20"/>
+        <w:rPr>
+          <w:rFonts w:ascii="Calibri" w:eastAsia="Calibri" w:hAnsi="Calibri" w:cs="Calibri"/>
         </w:rPr>
       </w:pPr>
       <w:r>
@@ -1118,10 +949,8 @@
     </w:p>
     <w:p>
       <w:pPr>
-        <w:pStyle w:val="Normal"/>
-        <w:spacing w:lineRule="auto" w:line="256"/>
+        <w:spacing w:line="256" w:lineRule="auto"/>
         <w:ind w:left="708" w:right="-20" w:firstLine="708"/>
-        <w:rPr/>
       </w:pPr>
       <w:r>
         <w:rPr>
@@ -1132,10 +961,8 @@
     </w:p>
     <w:p>
       <w:pPr>
-        <w:pStyle w:val="Normal"/>
-        <w:spacing w:lineRule="auto" w:line="256"/>
+        <w:spacing w:line="256" w:lineRule="auto"/>
         <w:ind w:left="708" w:right="-20" w:firstLine="708"/>
-        <w:rPr/>
       </w:pPr>
       <w:r>
         <w:rPr>
@@ -1146,15 +973,15 @@
     </w:p>
     <w:p>
       <w:pPr>
-        <w:pStyle w:val="ListParagraph"/>
+        <w:pStyle w:val="Prrafodelista"/>
         <w:numPr>
           <w:ilvl w:val="0"/>
           <w:numId w:val="1"/>
         </w:numPr>
-        <w:spacing w:lineRule="auto" w:line="256"/>
-        <w:ind w:left="700" w:right="-20" w:hanging="360"/>
-        <w:rPr>
-          <w:rFonts w:ascii="Calibri" w:hAnsi="Calibri" w:eastAsia="Calibri" w:cs="Calibri"/>
+        <w:spacing w:line="256" w:lineRule="auto"/>
+        <w:ind w:left="700" w:right="-20"/>
+        <w:rPr>
+          <w:rFonts w:ascii="Calibri" w:eastAsia="Calibri" w:hAnsi="Calibri" w:cs="Calibri"/>
         </w:rPr>
       </w:pPr>
       <w:r>
@@ -1166,10 +993,8 @@
     </w:p>
     <w:p>
       <w:pPr>
-        <w:pStyle w:val="Normal"/>
-        <w:spacing w:lineRule="auto" w:line="256"/>
+        <w:spacing w:line="256" w:lineRule="auto"/>
         <w:ind w:left="708" w:right="-20" w:firstLine="708"/>
-        <w:rPr/>
       </w:pPr>
       <w:r>
         <w:rPr>
@@ -1180,10 +1005,8 @@
     </w:p>
     <w:p>
       <w:pPr>
-        <w:pStyle w:val="Normal"/>
-        <w:spacing w:lineRule="auto" w:line="256"/>
+        <w:spacing w:line="256" w:lineRule="auto"/>
         <w:ind w:left="708" w:right="-20" w:firstLine="708"/>
-        <w:rPr/>
       </w:pPr>
       <w:r>
         <w:rPr>
@@ -1194,10 +1017,8 @@
     </w:p>
     <w:p>
       <w:pPr>
-        <w:pStyle w:val="Normal"/>
-        <w:spacing w:lineRule="auto" w:line="256"/>
-        <w:ind w:left="-20" w:right="-20" w:hanging="0"/>
-        <w:rPr/>
+        <w:spacing w:line="256" w:lineRule="auto"/>
+        <w:ind w:left="-20" w:right="-20"/>
       </w:pPr>
       <w:r>
         <w:rPr>
@@ -1208,10 +1029,8 @@
     </w:p>
     <w:p>
       <w:pPr>
-        <w:pStyle w:val="Normal"/>
-        <w:spacing w:lineRule="auto" w:line="256"/>
-        <w:ind w:left="-20" w:right="-20" w:hanging="0"/>
-        <w:rPr/>
+        <w:spacing w:line="256" w:lineRule="auto"/>
+        <w:ind w:left="-20" w:right="-20"/>
       </w:pPr>
       <w:r>
         <w:rPr>
@@ -1222,10 +1041,8 @@
     </w:p>
     <w:p>
       <w:pPr>
-        <w:pStyle w:val="Normal"/>
-        <w:spacing w:lineRule="auto" w:line="256"/>
-        <w:ind w:left="-20" w:right="-20" w:hanging="0"/>
-        <w:rPr/>
+        <w:spacing w:line="256" w:lineRule="auto"/>
+        <w:ind w:left="-20" w:right="-20"/>
       </w:pPr>
       <w:r>
         <w:rPr>
@@ -1236,10 +1053,8 @@
     </w:p>
     <w:p>
       <w:pPr>
-        <w:pStyle w:val="Normal"/>
-        <w:spacing w:lineRule="auto" w:line="256"/>
-        <w:ind w:left="-20" w:right="-20" w:hanging="0"/>
-        <w:rPr/>
+        <w:spacing w:line="256" w:lineRule="auto"/>
+        <w:ind w:left="-20" w:right="-20"/>
       </w:pPr>
       <w:r>
         <w:rPr>
@@ -1250,10 +1065,8 @@
     </w:p>
     <w:p>
       <w:pPr>
-        <w:pStyle w:val="Normal"/>
-        <w:spacing w:lineRule="auto" w:line="256"/>
-        <w:ind w:left="-20" w:right="-20" w:hanging="0"/>
-        <w:rPr/>
+        <w:spacing w:line="256" w:lineRule="auto"/>
+        <w:ind w:left="-20" w:right="-20"/>
       </w:pPr>
       <w:r>
         <w:rPr>
@@ -1264,10 +1077,8 @@
     </w:p>
     <w:p>
       <w:pPr>
-        <w:pStyle w:val="Normal"/>
-        <w:spacing w:lineRule="auto" w:line="256"/>
-        <w:ind w:left="-20" w:right="-20" w:hanging="0"/>
-        <w:rPr/>
+        <w:spacing w:line="256" w:lineRule="auto"/>
+        <w:ind w:left="-20" w:right="-20"/>
       </w:pPr>
       <w:r>
         <w:rPr>
@@ -1278,10 +1089,8 @@
     </w:p>
     <w:p>
       <w:pPr>
-        <w:pStyle w:val="Normal"/>
-        <w:spacing w:lineRule="auto" w:line="256"/>
-        <w:ind w:left="-20" w:right="-20" w:hanging="0"/>
-        <w:rPr/>
+        <w:spacing w:line="256" w:lineRule="auto"/>
+        <w:ind w:left="-20" w:right="-20"/>
       </w:pPr>
       <w:r>
         <w:rPr>
@@ -1292,10 +1101,8 @@
     </w:p>
     <w:p>
       <w:pPr>
-        <w:pStyle w:val="Normal"/>
-        <w:spacing w:lineRule="auto" w:line="256"/>
-        <w:ind w:left="-20" w:right="-20" w:hanging="0"/>
-        <w:rPr/>
+        <w:spacing w:line="256" w:lineRule="auto"/>
+        <w:ind w:left="-20" w:right="-20"/>
       </w:pPr>
       <w:r>
         <w:rPr>
@@ -1306,10 +1113,8 @@
     </w:p>
     <w:p>
       <w:pPr>
-        <w:pStyle w:val="Normal"/>
-        <w:spacing w:lineRule="auto" w:line="256"/>
-        <w:ind w:left="-20" w:right="-20" w:hanging="0"/>
-        <w:rPr/>
+        <w:spacing w:line="256" w:lineRule="auto"/>
+        <w:ind w:left="-20" w:right="-20"/>
       </w:pPr>
       <w:r>
         <w:rPr>
@@ -1320,10 +1125,8 @@
     </w:p>
     <w:p>
       <w:pPr>
-        <w:pStyle w:val="Normal"/>
-        <w:spacing w:lineRule="auto" w:line="256"/>
-        <w:ind w:left="-20" w:right="-20" w:hanging="0"/>
-        <w:rPr/>
+        <w:spacing w:line="256" w:lineRule="auto"/>
+        <w:ind w:left="-20" w:right="-20"/>
       </w:pPr>
       <w:r>
         <w:rPr>
@@ -1334,10 +1137,8 @@
     </w:p>
     <w:p>
       <w:pPr>
-        <w:pStyle w:val="Normal"/>
-        <w:spacing w:lineRule="auto" w:line="256"/>
-        <w:ind w:left="-20" w:right="-20" w:hanging="0"/>
-        <w:rPr/>
+        <w:spacing w:line="256" w:lineRule="auto"/>
+        <w:ind w:left="-20" w:right="-20"/>
       </w:pPr>
       <w:r>
         <w:rPr>
@@ -1348,24 +1149,21 @@
     </w:p>
     <w:p>
       <w:pPr>
-        <w:pStyle w:val="Normal"/>
-        <w:spacing w:lineRule="auto" w:line="256"/>
-        <w:ind w:left="-20" w:right="-20" w:hanging="0"/>
-        <w:rPr/>
-      </w:pPr>
-      <w:r>
-        <w:rPr>
-          <w:rFonts w:eastAsia="Calibri" w:cs="Calibri"/>
-        </w:rPr>
+        <w:spacing w:line="256" w:lineRule="auto"/>
+        <w:ind w:left="-20" w:right="-20"/>
+      </w:pPr>
+      <w:r>
+        <w:rPr>
+          <w:rFonts w:eastAsia="Calibri" w:cs="Calibri"/>
+        </w:rPr>
+        <w:lastRenderedPageBreak/>
         <w:t>9. Legislación Aplicable y Jurisdicción:</w:t>
       </w:r>
     </w:p>
     <w:p>
       <w:pPr>
-        <w:pStyle w:val="Normal"/>
-        <w:spacing w:lineRule="auto" w:line="256"/>
-        <w:ind w:left="-20" w:right="-20" w:hanging="0"/>
-        <w:rPr/>
+        <w:spacing w:line="256" w:lineRule="auto"/>
+        <w:ind w:left="-20" w:right="-20"/>
       </w:pPr>
       <w:r>
         <w:rPr>
@@ -1376,68 +1174,59 @@
     </w:p>
     <w:p>
       <w:pPr>
-        <w:pStyle w:val="Normal"/>
-        <w:rPr>
-          <w:rFonts w:ascii="Calibri" w:hAnsi="Calibri" w:eastAsia="Calibri" w:cs="Calibri"/>
+        <w:rPr>
+          <w:rFonts w:ascii="Calibri" w:eastAsia="Calibri" w:hAnsi="Calibri" w:cs="Calibri"/>
           <w:sz w:val="28"/>
           <w:szCs w:val="28"/>
         </w:rPr>
       </w:pPr>
-      <w:r>
-        <w:rPr>
-          <w:rFonts w:eastAsia="Calibri" w:cs="Calibri"/>
+    </w:p>
+    <w:p>
+      <w:pPr>
+        <w:rPr>
+          <w:rFonts w:ascii="Calibri" w:eastAsia="Calibri" w:hAnsi="Calibri" w:cs="Calibri"/>
+          <w:b/>
+          <w:bCs/>
           <w:sz w:val="28"/>
           <w:szCs w:val="28"/>
         </w:rPr>
-      </w:r>
-    </w:p>
-    <w:p>
-      <w:pPr>
-        <w:pStyle w:val="Normal"/>
-        <w:rPr>
-          <w:rFonts w:ascii="Calibri" w:hAnsi="Calibri" w:eastAsia="Calibri" w:cs="Calibri"/>
-          <w:b/>
-          <w:b/>
-          <w:bCs/>
+      </w:pPr>
+      <w:r>
+        <w:rPr>
+          <w:rFonts w:eastAsia="Calibri" w:cs="Calibri"/>
           <w:sz w:val="28"/>
           <w:szCs w:val="28"/>
         </w:rPr>
-      </w:pPr>
-      <w:r>
-        <w:rPr>
-          <w:rFonts w:eastAsia="Calibri" w:cs="Calibri"/>
+        <w:t xml:space="preserve">● </w:t>
+      </w:r>
+      <w:r>
+        <w:rPr>
+          <w:rFonts w:eastAsia="Calibri" w:cs="Calibri"/>
+          <w:b/>
+          <w:bCs/>
           <w:sz w:val="28"/>
           <w:szCs w:val="28"/>
         </w:rPr>
-        <w:t xml:space="preserve">● </w:t>
-      </w:r>
-      <w:r>
-        <w:rPr>
-          <w:rFonts w:eastAsia="Calibri" w:cs="Calibri"/>
-          <w:b/>
-          <w:bCs/>
-          <w:sz w:val="28"/>
-          <w:szCs w:val="28"/>
-        </w:rPr>
         <w:t>Arquitectura Global</w:t>
       </w:r>
     </w:p>
     <w:p>
       <w:pPr>
-        <w:pStyle w:val="Normal"/>
-        <w:spacing w:lineRule="auto" w:line="256"/>
-        <w:ind w:left="-20" w:right="-20" w:hanging="0"/>
-        <w:rPr>
-          <w:rFonts w:ascii="Calibri" w:hAnsi="Calibri" w:eastAsia="Calibri" w:cs="Calibri"/>
-        </w:rPr>
-      </w:pPr>
-      <w:r>
-        <w:rPr/>
+        <w:spacing w:line="256" w:lineRule="auto"/>
+        <w:ind w:left="-20" w:right="-20"/>
+        <w:rPr>
+          <w:rFonts w:ascii="Calibri" w:eastAsia="Calibri" w:hAnsi="Calibri" w:cs="Calibri"/>
+        </w:rPr>
+      </w:pPr>
+      <w:r>
+        <w:rPr>
+          <w:noProof/>
+        </w:rPr>
         <w:drawing>
-          <wp:inline distT="0" distB="0" distL="0" distR="0">
+          <wp:inline distT="0" distB="0" distL="0" distR="0" wp14:anchorId="7F34EFB6" wp14:editId="2CDD1BF2">
             <wp:extent cx="5726430" cy="2028190"/>
             <wp:effectExtent l="0" t="0" r="0" b="0"/>
-            <wp:docPr id="3" name="Imagen3" descr=""/>
+            <wp:docPr id="3" name="Imagen3"/>
             <wp:cNvGraphicFramePr>
               <a:graphicFrameLocks xmlns:a="http://schemas.openxmlformats.org/drawingml/2006/main" noChangeAspect="1"/>
             </wp:cNvGraphicFramePr>
@@ -1445,13 +1234,13 @@
               <a:graphicData uri="http://schemas.openxmlformats.org/drawingml/2006/picture">
                 <pic:pic xmlns:pic="http://schemas.openxmlformats.org/drawingml/2006/picture">
                   <pic:nvPicPr>
-                    <pic:cNvPr id="3" name="Imagen3" descr=""/>
+                    <pic:cNvPr id="3" name="Imagen3"/>
                     <pic:cNvPicPr>
                       <a:picLocks noChangeAspect="1" noChangeArrowheads="1"/>
                     </pic:cNvPicPr>
                   </pic:nvPicPr>
                   <pic:blipFill>
-                    <a:blip r:embed="rId4"/>
+                    <a:blip r:embed="rId7"/>
                     <a:stretch>
                       <a:fillRect/>
                     </a:stretch>
@@ -1474,17 +1263,18 @@
     </w:p>
     <w:p>
       <w:pPr>
-        <w:pStyle w:val="Normal"/>
-        <w:spacing w:lineRule="auto" w:line="256"/>
-        <w:ind w:left="-20" w:right="-20" w:hanging="0"/>
-        <w:rPr>
-          <w:rFonts w:ascii="Calibri" w:hAnsi="Calibri" w:eastAsia="Calibri" w:cs="Calibri"/>
-        </w:rPr>
-      </w:pPr>
-      <w:r>
-        <w:rPr/>
+        <w:spacing w:line="256" w:lineRule="auto"/>
+        <w:ind w:left="-20" w:right="-20"/>
+        <w:rPr>
+          <w:rFonts w:ascii="Calibri" w:eastAsia="Calibri" w:hAnsi="Calibri" w:cs="Calibri"/>
+        </w:rPr>
+      </w:pPr>
+      <w:r>
+        <w:rPr>
+          <w:noProof/>
+        </w:rPr>
         <w:drawing>
-          <wp:anchor behindDoc="0" distT="0" distB="0" distL="0" distR="0" simplePos="0" locked="0" layoutInCell="0" allowOverlap="1" relativeHeight="9">
+          <wp:anchor distT="0" distB="0" distL="0" distR="0" simplePos="0" relativeHeight="9" behindDoc="0" locked="0" layoutInCell="0" allowOverlap="1" wp14:anchorId="3985CC16" wp14:editId="5CF3322B">
             <wp:simplePos x="0" y="0"/>
             <wp:positionH relativeFrom="column">
               <wp:align>center</wp:align>
@@ -1495,7 +1285,7 @@
             <wp:extent cx="5267960" cy="4265295"/>
             <wp:effectExtent l="0" t="0" r="0" b="0"/>
             <wp:wrapSquare wrapText="largest"/>
-            <wp:docPr id="4" name="Imagen2" descr=""/>
+            <wp:docPr id="4" name="Imagen2"/>
             <wp:cNvGraphicFramePr>
               <a:graphicFrameLocks xmlns:a="http://schemas.openxmlformats.org/drawingml/2006/main" noChangeAspect="1"/>
             </wp:cNvGraphicFramePr>
@@ -1503,13 +1293,13 @@
               <a:graphicData uri="http://schemas.openxmlformats.org/drawingml/2006/picture">
                 <pic:pic xmlns:pic="http://schemas.openxmlformats.org/drawingml/2006/picture">
                   <pic:nvPicPr>
-                    <pic:cNvPr id="4" name="Imagen2" descr=""/>
+                    <pic:cNvPr id="4" name="Imagen2"/>
                     <pic:cNvPicPr>
                       <a:picLocks noChangeAspect="1" noChangeArrowheads="1"/>
                     </pic:cNvPicPr>
                   </pic:nvPicPr>
                   <pic:blipFill>
-                    <a:blip r:embed="rId5"/>
+                    <a:blip r:embed="rId8"/>
                     <a:stretch>
                       <a:fillRect/>
                     </a:stretch>
@@ -1530,23 +1320,11 @@
         </w:drawing>
       </w:r>
     </w:p>
-    <w:p>
-      <w:pPr>
-        <w:pStyle w:val="Normal"/>
-        <w:rPr/>
-      </w:pPr>
-      <w:r>
-        <w:rPr/>
-      </w:r>
-    </w:p>
-    <w:p>
-      <w:pPr>
-        <w:pStyle w:val="Normal"/>
-        <w:rPr>
-          <w:rFonts w:ascii="Calibri" w:hAnsi="Calibri" w:eastAsia="Calibri" w:cs="Calibri"/>
-          <w:b/>
-          <w:b/>
-          <w:bCs/>
+    <w:p/>
+    <w:p>
+      <w:pPr>
+        <w:rPr>
+          <w:rFonts w:eastAsia="Calibri" w:cs="Calibri"/>
           <w:sz w:val="28"/>
           <w:szCs w:val="28"/>
         </w:rPr>
@@ -1559,7 +1337,9 @@
         </w:rPr>
         <w:t xml:space="preserve">● </w:t>
       </w:r>
-      <w:r>
+    </w:p>
+    <w:p>
+      <w:pPr>
         <w:rPr>
           <w:rFonts w:eastAsia="Calibri" w:cs="Calibri"/>
           <w:b/>
@@ -1567,47 +1347,198 @@
           <w:sz w:val="28"/>
           <w:szCs w:val="28"/>
         </w:rPr>
+      </w:pPr>
+    </w:p>
+    <w:p>
+      <w:pPr>
+        <w:rPr>
+          <w:rFonts w:eastAsia="Calibri" w:cs="Calibri"/>
+          <w:b/>
+          <w:bCs/>
+          <w:sz w:val="28"/>
+          <w:szCs w:val="28"/>
+        </w:rPr>
+      </w:pPr>
+    </w:p>
+    <w:p>
+      <w:pPr>
+        <w:rPr>
+          <w:rFonts w:eastAsia="Calibri" w:cs="Calibri"/>
+          <w:b/>
+          <w:bCs/>
+          <w:sz w:val="28"/>
+          <w:szCs w:val="28"/>
+        </w:rPr>
+      </w:pPr>
+    </w:p>
+    <w:p>
+      <w:pPr>
+        <w:rPr>
+          <w:rFonts w:eastAsia="Calibri" w:cs="Calibri"/>
+          <w:b/>
+          <w:bCs/>
+          <w:sz w:val="28"/>
+          <w:szCs w:val="28"/>
+        </w:rPr>
+      </w:pPr>
+    </w:p>
+    <w:p>
+      <w:pPr>
+        <w:rPr>
+          <w:rFonts w:eastAsia="Calibri" w:cs="Calibri"/>
+          <w:b/>
+          <w:bCs/>
+          <w:sz w:val="28"/>
+          <w:szCs w:val="28"/>
+        </w:rPr>
+      </w:pPr>
+    </w:p>
+    <w:p>
+      <w:pPr>
+        <w:rPr>
+          <w:rFonts w:eastAsia="Calibri" w:cs="Calibri"/>
+          <w:b/>
+          <w:bCs/>
+          <w:sz w:val="28"/>
+          <w:szCs w:val="28"/>
+        </w:rPr>
+      </w:pPr>
+    </w:p>
+    <w:p>
+      <w:pPr>
+        <w:rPr>
+          <w:rFonts w:eastAsia="Calibri" w:cs="Calibri"/>
+          <w:b/>
+          <w:bCs/>
+          <w:sz w:val="28"/>
+          <w:szCs w:val="28"/>
+        </w:rPr>
+      </w:pPr>
+    </w:p>
+    <w:p>
+      <w:pPr>
+        <w:rPr>
+          <w:rFonts w:eastAsia="Calibri" w:cs="Calibri"/>
+          <w:b/>
+          <w:bCs/>
+          <w:sz w:val="28"/>
+          <w:szCs w:val="28"/>
+        </w:rPr>
+      </w:pPr>
+      <w:r>
+        <w:rPr>
+          <w:rFonts w:eastAsia="Calibri" w:cs="Calibri"/>
+          <w:b/>
+          <w:bCs/>
+          <w:sz w:val="28"/>
+          <w:szCs w:val="28"/>
+        </w:rPr>
+        <w:t xml:space="preserve">  </w:t>
+      </w:r>
+    </w:p>
+    <w:p>
+      <w:pPr>
+        <w:rPr>
+          <w:rFonts w:eastAsia="Calibri" w:cs="Calibri"/>
+          <w:b/>
+          <w:bCs/>
+          <w:sz w:val="28"/>
+          <w:szCs w:val="28"/>
+        </w:rPr>
+      </w:pPr>
+    </w:p>
+    <w:p>
+      <w:pPr>
+        <w:rPr>
+          <w:rFonts w:eastAsia="Calibri" w:cs="Calibri"/>
+          <w:b/>
+          <w:bCs/>
+          <w:sz w:val="28"/>
+          <w:szCs w:val="28"/>
+        </w:rPr>
+      </w:pPr>
+    </w:p>
+    <w:p>
+      <w:pPr>
+        <w:rPr>
+          <w:rFonts w:eastAsia="Calibri" w:cs="Calibri"/>
+          <w:b/>
+          <w:bCs/>
+          <w:sz w:val="28"/>
+          <w:szCs w:val="28"/>
+        </w:rPr>
+      </w:pPr>
+    </w:p>
+    <w:p>
+      <w:pPr>
+        <w:rPr>
+          <w:rFonts w:ascii="Calibri" w:eastAsia="Calibri" w:hAnsi="Calibri" w:cs="Calibri"/>
+          <w:b/>
+          <w:bCs/>
+          <w:sz w:val="28"/>
+          <w:szCs w:val="28"/>
+        </w:rPr>
+      </w:pPr>
+      <w:proofErr w:type="gramStart"/>
+      <w:r>
+        <w:rPr>
+          <w:rFonts w:eastAsia="Calibri" w:cs="Calibri"/>
+          <w:b/>
+          <w:bCs/>
+          <w:sz w:val="28"/>
+          <w:szCs w:val="28"/>
+        </w:rPr>
         <w:t>Tecnologías a usar</w:t>
       </w:r>
-    </w:p>
-    <w:p>
-      <w:pPr>
-        <w:pStyle w:val="Normal"/>
-        <w:rPr>
-          <w:rFonts w:ascii="Calibri" w:hAnsi="Calibri" w:eastAsia="Calibri" w:cs="Calibri"/>
-          <w:b/>
-          <w:b/>
-          <w:bCs/>
-          <w:sz w:val="24"/>
-          <w:szCs w:val="24"/>
-        </w:rPr>
-      </w:pPr>
-      <w:r>
-        <w:rPr>
-          <w:rFonts w:eastAsia="Calibri" w:cs="Calibri"/>
-        </w:rPr>
-        <w:t>Python, HTML, CSS, JavaScript y las API. Entorno de Trabajo de Linux, con VS Code.</w:t>
-      </w:r>
-    </w:p>
-    <w:p>
-      <w:pPr>
-        <w:pStyle w:val="Normal"/>
-        <w:rPr>
-          <w:rFonts w:ascii="Calibri" w:hAnsi="Calibri" w:eastAsia="Calibri" w:cs="Calibri"/>
-        </w:rPr>
-      </w:pPr>
-      <w:r>
-        <w:rPr>
-          <w:rFonts w:eastAsia="Calibri" w:cs="Calibri"/>
-        </w:rPr>
-      </w:r>
-    </w:p>
-    <w:p>
-      <w:pPr>
-        <w:pStyle w:val="Normal"/>
-        <w:rPr>
-          <w:rFonts w:ascii="Calibri" w:hAnsi="Calibri" w:eastAsia="Calibri" w:cs="Calibri"/>
-          <w:b/>
+      <w:proofErr w:type="gramEnd"/>
+    </w:p>
+    <w:p>
+      <w:pPr>
+        <w:rPr>
+          <w:rFonts w:ascii="Calibri" w:eastAsia="Calibri" w:hAnsi="Calibri" w:cs="Calibri"/>
+          <w:b/>
+          <w:bCs/>
+          <w:sz w:val="24"/>
+          <w:szCs w:val="24"/>
+        </w:rPr>
+      </w:pPr>
+      <w:r>
+        <w:rPr>
+          <w:rFonts w:eastAsia="Calibri" w:cs="Calibri"/>
+        </w:rPr>
+        <w:t>Python, HTML, CSS,</w:t>
+      </w:r>
+      <w:r>
+        <w:rPr>
+          <w:rFonts w:eastAsia="Calibri" w:cs="Calibri"/>
+        </w:rPr>
+        <w:t xml:space="preserve"> Boostrap</w:t>
+      </w:r>
+      <w:r>
+        <w:rPr>
+          <w:rFonts w:eastAsia="Calibri" w:cs="Calibri"/>
+        </w:rPr>
+        <w:t xml:space="preserve"> JavaScript y las API. Entorno de Trabajo de Linux, con VS </w:t>
+      </w:r>
+      <w:proofErr w:type="spellStart"/>
+      <w:r>
+        <w:rPr>
+          <w:rFonts w:eastAsia="Calibri" w:cs="Calibri"/>
+        </w:rPr>
+        <w:t>Code</w:t>
+      </w:r>
+      <w:proofErr w:type="spellEnd"/>
+      <w:r>
+        <w:rPr>
+          <w:rFonts w:eastAsia="Calibri" w:cs="Calibri"/>
+        </w:rPr>
+        <w:t>.</w:t>
+      </w:r>
+    </w:p>
+    <w:p>
+      <w:pPr>
+        <w:rPr>
+          <w:rFonts w:ascii="Calibri" w:eastAsia="Calibri" w:hAnsi="Calibri" w:cs="Calibri"/>
           <w:b/>
           <w:bCs/>
           <w:sz w:val="28"/>
@@ -1622,47 +1553,268 @@
           <w:sz w:val="28"/>
           <w:szCs w:val="28"/>
         </w:rPr>
-        <w:t xml:space="preserve">● </w:t>
-      </w:r>
-      <w:r>
-        <w:rPr>
-          <w:rFonts w:eastAsia="Calibri" w:cs="Calibri"/>
+        <w:lastRenderedPageBreak/>
+        <w:t>● Interfaces y estructuras de datos.</w:t>
+      </w:r>
+    </w:p>
+    <w:p>
+      <w:pPr>
+        <w:pStyle w:val="Ttulo3"/>
+        <w:rPr>
+          <w:rFonts w:ascii="Calibri" w:eastAsia="Calibri" w:hAnsi="Calibri" w:cs="Calibri"/>
+        </w:rPr>
+      </w:pPr>
+      <w:r>
+        <w:rPr>
+          <w:rFonts w:ascii="Calibri" w:eastAsia="Calibri" w:hAnsi="Calibri" w:cs="Calibri"/>
+          <w:b/>
+          <w:bCs/>
+        </w:rPr>
+        <w:t>Interfaces:</w:t>
+      </w:r>
+    </w:p>
+    <w:p>
+      <w:pPr>
+        <w:pStyle w:val="Textoindependiente"/>
+        <w:rPr>
+          <w:rFonts w:ascii="Calibri" w:eastAsia="Calibri" w:hAnsi="Calibri" w:cs="Calibri"/>
+          <w:b/>
+          <w:bCs/>
+          <w:sz w:val="24"/>
+          <w:szCs w:val="24"/>
+        </w:rPr>
+      </w:pPr>
+      <w:r>
+        <w:rPr>
+          <w:rStyle w:val="Destaquemayor"/>
+          <w:rFonts w:eastAsia="Calibri" w:cs="Calibri"/>
+        </w:rPr>
+        <w:t>Interfaz de Usuario</w:t>
+      </w:r>
+      <w:r>
+        <w:rPr>
+          <w:rFonts w:eastAsia="Calibri" w:cs="Calibri"/>
+          <w:b/>
+          <w:bCs/>
+        </w:rPr>
+        <w:t>:</w:t>
+      </w:r>
+    </w:p>
+    <w:p>
+      <w:pPr>
+        <w:pStyle w:val="Textoindependiente"/>
+        <w:numPr>
+          <w:ilvl w:val="0"/>
+          <w:numId w:val="3"/>
+        </w:numPr>
+        <w:tabs>
+          <w:tab w:val="clear" w:pos="709"/>
+          <w:tab w:val="left" w:pos="0"/>
+        </w:tabs>
+        <w:spacing w:after="0"/>
+        <w:rPr>
+          <w:rFonts w:ascii="Calibri" w:eastAsia="Calibri" w:hAnsi="Calibri" w:cs="Calibri"/>
+          <w:b/>
+          <w:bCs/>
+          <w:sz w:val="24"/>
+          <w:szCs w:val="24"/>
+        </w:rPr>
+      </w:pPr>
+      <w:r>
+        <w:t xml:space="preserve">La interfaz mediante la cual los usuarios interactúan con la aplicación web para buscar y elegir los </w:t>
+      </w:r>
+      <w:proofErr w:type="gramStart"/>
+      <w:r>
+        <w:t>productos  que</w:t>
+      </w:r>
+      <w:proofErr w:type="gramEnd"/>
+      <w:r>
+        <w:t xml:space="preserve"> aparecerán en el menú.</w:t>
+      </w:r>
+    </w:p>
+    <w:p>
+      <w:pPr>
+        <w:pStyle w:val="Textoindependiente"/>
+        <w:numPr>
+          <w:ilvl w:val="0"/>
+          <w:numId w:val="3"/>
+        </w:numPr>
+        <w:tabs>
+          <w:tab w:val="clear" w:pos="709"/>
+          <w:tab w:val="left" w:pos="0"/>
+        </w:tabs>
+        <w:spacing w:after="0"/>
+        <w:rPr>
+          <w:rFonts w:ascii="Calibri" w:eastAsia="Calibri" w:hAnsi="Calibri" w:cs="Calibri"/>
+          <w:b/>
+          <w:bCs/>
+          <w:sz w:val="24"/>
+          <w:szCs w:val="24"/>
+        </w:rPr>
+      </w:pPr>
+      <w:r>
+        <w:t>Debe ser fácil de usar, con una barra de búsqueda y una exposición clara de los productos y los pasos a seguir para crear los menús</w:t>
+      </w:r>
+    </w:p>
+    <w:p>
+      <w:pPr>
+        <w:pStyle w:val="Textoindependiente"/>
+        <w:rPr>
+          <w:rFonts w:ascii="Calibri" w:eastAsia="Calibri" w:hAnsi="Calibri" w:cs="Calibri"/>
+          <w:b/>
+          <w:bCs/>
+          <w:sz w:val="24"/>
+          <w:szCs w:val="24"/>
+        </w:rPr>
+      </w:pPr>
+      <w:proofErr w:type="spellStart"/>
+      <w:r>
+        <w:rPr>
+          <w:rStyle w:val="Destaquemayor"/>
+        </w:rPr>
+        <w:t>APIs</w:t>
+      </w:r>
+      <w:proofErr w:type="spellEnd"/>
+      <w:r>
+        <w:rPr>
+          <w:rStyle w:val="Destaquemayor"/>
+        </w:rPr>
+        <w:t xml:space="preserve"> Externas</w:t>
+      </w:r>
+      <w:r>
+        <w:t>:</w:t>
+      </w:r>
+    </w:p>
+    <w:p>
+      <w:pPr>
+        <w:pStyle w:val="Textoindependiente"/>
+        <w:numPr>
+          <w:ilvl w:val="0"/>
+          <w:numId w:val="4"/>
+        </w:numPr>
+        <w:tabs>
+          <w:tab w:val="clear" w:pos="709"/>
+          <w:tab w:val="left" w:pos="0"/>
+        </w:tabs>
+        <w:spacing w:after="0"/>
+        <w:rPr>
+          <w:rFonts w:ascii="Calibri" w:eastAsia="Calibri" w:hAnsi="Calibri" w:cs="Calibri"/>
+          <w:b/>
+          <w:bCs/>
+          <w:sz w:val="24"/>
+          <w:szCs w:val="24"/>
+        </w:rPr>
+      </w:pPr>
+      <w:r>
+        <w:t>Permiten la comunicación con sistemas externos para obtener datos sobre productos y varias funcionalidades.</w:t>
+      </w:r>
+    </w:p>
+    <w:p>
+      <w:pPr>
+        <w:pStyle w:val="Textoindependiente"/>
+        <w:numPr>
+          <w:ilvl w:val="0"/>
+          <w:numId w:val="4"/>
+        </w:numPr>
+        <w:tabs>
+          <w:tab w:val="clear" w:pos="709"/>
+          <w:tab w:val="left" w:pos="0"/>
+        </w:tabs>
+        <w:rPr>
+          <w:rFonts w:ascii="Calibri" w:eastAsia="Calibri" w:hAnsi="Calibri" w:cs="Calibri"/>
+          <w:b/>
+          <w:bCs/>
+          <w:sz w:val="24"/>
+          <w:szCs w:val="24"/>
+        </w:rPr>
+      </w:pPr>
+      <w:r>
+        <w:t>Deben proporcionar métodos para consultar y actualizar información.</w:t>
+      </w:r>
+    </w:p>
+    <w:p>
+      <w:pPr>
+        <w:pStyle w:val="Textoindependiente"/>
+        <w:rPr>
+          <w:rFonts w:ascii="Calibri" w:eastAsia="Calibri" w:hAnsi="Calibri" w:cs="Calibri"/>
+          <w:b/>
+          <w:bCs/>
+          <w:sz w:val="24"/>
+          <w:szCs w:val="24"/>
+        </w:rPr>
+      </w:pPr>
+    </w:p>
+    <w:p>
+      <w:pPr>
+        <w:pStyle w:val="Ttulo3"/>
+      </w:pPr>
+      <w:r>
+        <w:rPr>
+          <w:rFonts w:ascii="Calibri" w:eastAsia="Calibri" w:hAnsi="Calibri" w:cs="Calibri"/>
+          <w:b/>
+          <w:bCs/>
+        </w:rPr>
+        <w:t>Estructuras de datos</w:t>
+      </w:r>
+    </w:p>
+    <w:p>
+      <w:pPr>
+        <w:pStyle w:val="Textoindependiente"/>
+      </w:pPr>
+      <w:r>
+        <w:rPr>
+          <w:rStyle w:val="Destaquemayor"/>
+          <w:rFonts w:eastAsia="Calibri" w:cs="Calibri"/>
+        </w:rPr>
+        <w:t>Productos</w:t>
+      </w:r>
+      <w:r>
+        <w:rPr>
+          <w:rFonts w:eastAsia="Calibri" w:cs="Calibri"/>
+          <w:b/>
+          <w:bCs/>
+        </w:rPr>
+        <w:t>:</w:t>
+      </w:r>
+    </w:p>
+    <w:p>
+      <w:pPr>
+        <w:pStyle w:val="Textoindependiente"/>
+        <w:numPr>
+          <w:ilvl w:val="0"/>
+          <w:numId w:val="5"/>
+        </w:numPr>
+        <w:tabs>
+          <w:tab w:val="clear" w:pos="709"/>
+          <w:tab w:val="left" w:pos="0"/>
+        </w:tabs>
+        <w:spacing w:after="0"/>
+        <w:rPr>
+          <w:rFonts w:ascii="Calibri" w:eastAsia="Calibri" w:hAnsi="Calibri" w:cs="Calibri"/>
           <w:b/>
           <w:bCs/>
           <w:sz w:val="28"/>
           <w:szCs w:val="28"/>
         </w:rPr>
-        <w:t>Interfaces y estructuras de datos.</w:t>
-      </w:r>
-    </w:p>
-    <w:p>
-      <w:pPr>
-        <w:pStyle w:val="Normal"/>
-        <w:rPr>
-          <w:rFonts w:ascii="Calibri" w:hAnsi="Calibri" w:eastAsia="Calibri" w:cs="Calibri"/>
-          <w:b/>
-          <w:b/>
-          <w:bCs/>
-          <w:sz w:val="24"/>
-          <w:szCs w:val="24"/>
-        </w:rPr>
-      </w:pPr>
-      <w:r>
-        <w:rPr>
-          <w:rFonts w:eastAsia="Calibri" w:cs="Calibri"/>
-          <w:b/>
-          <w:bCs/>
-          <w:sz w:val="24"/>
-          <w:szCs w:val="24"/>
-        </w:rPr>
-      </w:r>
-    </w:p>
-    <w:p>
-      <w:pPr>
-        <w:pStyle w:val="Normal"/>
-        <w:rPr>
-          <w:rFonts w:ascii="Calibri" w:hAnsi="Calibri" w:eastAsia="Calibri" w:cs="Calibri"/>
-          <w:b/>
+      </w:pPr>
+      <w:r>
+        <w:t>Representan los elementos que formarán parte de los menús.</w:t>
+      </w:r>
+    </w:p>
+    <w:p>
+      <w:pPr>
+        <w:pStyle w:val="Textoindependiente"/>
+        <w:numPr>
+          <w:ilvl w:val="0"/>
+          <w:numId w:val="5"/>
+        </w:numPr>
+        <w:tabs>
+          <w:tab w:val="clear" w:pos="709"/>
+          <w:tab w:val="left" w:pos="0"/>
+        </w:tabs>
+        <w:spacing w:after="0"/>
+        <w:rPr>
+          <w:rFonts w:ascii="Calibri" w:eastAsia="Calibri" w:hAnsi="Calibri" w:cs="Calibri"/>
           <w:b/>
           <w:bCs/>
           <w:sz w:val="28"/>
@@ -1670,32 +1822,171 @@
         </w:rPr>
       </w:pPr>
       <w:r>
-        <w:rPr>
-          <w:rFonts w:eastAsia="Calibri" w:cs="Calibri"/>
+        <w:t>Incluyen los atributos de nombre, imagen y precio.</w:t>
+      </w:r>
+    </w:p>
+    <w:p>
+      <w:pPr>
+        <w:pStyle w:val="Textoindependiente"/>
+        <w:numPr>
+          <w:ilvl w:val="0"/>
+          <w:numId w:val="5"/>
+        </w:numPr>
+        <w:tabs>
+          <w:tab w:val="clear" w:pos="709"/>
+          <w:tab w:val="left" w:pos="0"/>
+        </w:tabs>
+        <w:rPr>
+          <w:rFonts w:ascii="Calibri" w:eastAsia="Calibri" w:hAnsi="Calibri" w:cs="Calibri"/>
           <w:b/>
           <w:bCs/>
           <w:sz w:val="28"/>
           <w:szCs w:val="28"/>
         </w:rPr>
-        <w:t xml:space="preserve">● </w:t>
-      </w:r>
-      <w:r>
-        <w:rPr>
-          <w:rFonts w:eastAsia="Calibri" w:cs="Calibri"/>
+      </w:pPr>
+      <w:r>
+        <w:t>Podrían ser representados como objetos en Python, y almacenados en tablas en la base de datos.</w:t>
+      </w:r>
+    </w:p>
+    <w:p>
+      <w:pPr>
+        <w:pStyle w:val="Textoindependiente"/>
+      </w:pPr>
+      <w:r>
+        <w:rPr>
+          <w:rStyle w:val="Destaquemayor"/>
+          <w:rFonts w:eastAsia="Calibri" w:cs="Calibri"/>
+        </w:rPr>
+        <w:t>Menús</w:t>
+      </w:r>
+      <w:r>
+        <w:rPr>
+          <w:rFonts w:eastAsia="Calibri" w:cs="Calibri"/>
+          <w:b/>
+          <w:bCs/>
+        </w:rPr>
+        <w:t>:</w:t>
+      </w:r>
+    </w:p>
+    <w:p>
+      <w:pPr>
+        <w:pStyle w:val="Textoindependiente"/>
+        <w:numPr>
+          <w:ilvl w:val="0"/>
+          <w:numId w:val="6"/>
+        </w:numPr>
+        <w:tabs>
+          <w:tab w:val="clear" w:pos="709"/>
+          <w:tab w:val="left" w:pos="0"/>
+        </w:tabs>
+        <w:spacing w:after="0"/>
+        <w:rPr>
+          <w:rFonts w:ascii="Calibri" w:eastAsia="Calibri" w:hAnsi="Calibri" w:cs="Calibri"/>
           <w:b/>
           <w:bCs/>
           <w:sz w:val="28"/>
           <w:szCs w:val="28"/>
         </w:rPr>
-        <w:t>Prototipos/test tecnologías individuales</w:t>
-      </w:r>
-    </w:p>
-    <w:p>
-      <w:pPr>
-        <w:pStyle w:val="Normal"/>
-        <w:rPr>
-          <w:rFonts w:ascii="Calibri" w:hAnsi="Calibri" w:eastAsia="Calibri" w:cs="Calibri"/>
-          <w:b/>
+      </w:pPr>
+      <w:r>
+        <w:t>Representan las combinaciones de productos.</w:t>
+      </w:r>
+    </w:p>
+    <w:p>
+      <w:pPr>
+        <w:pStyle w:val="Textoindependiente"/>
+        <w:numPr>
+          <w:ilvl w:val="0"/>
+          <w:numId w:val="6"/>
+        </w:numPr>
+        <w:tabs>
+          <w:tab w:val="clear" w:pos="709"/>
+          <w:tab w:val="left" w:pos="0"/>
+        </w:tabs>
+        <w:spacing w:after="0"/>
+        <w:rPr>
+          <w:rFonts w:ascii="Calibri" w:eastAsia="Calibri" w:hAnsi="Calibri" w:cs="Calibri"/>
+          <w:b/>
+          <w:bCs/>
+          <w:sz w:val="28"/>
+          <w:szCs w:val="28"/>
+        </w:rPr>
+      </w:pPr>
+      <w:r>
+        <w:t>Pueden contener múltiples elementos, cada uno asociado con un producto.</w:t>
+      </w:r>
+    </w:p>
+    <w:p>
+      <w:pPr>
+        <w:pStyle w:val="Textoindependiente"/>
+        <w:numPr>
+          <w:ilvl w:val="0"/>
+          <w:numId w:val="6"/>
+        </w:numPr>
+        <w:tabs>
+          <w:tab w:val="clear" w:pos="709"/>
+          <w:tab w:val="left" w:pos="0"/>
+        </w:tabs>
+        <w:rPr>
+          <w:rFonts w:ascii="Calibri" w:eastAsia="Calibri" w:hAnsi="Calibri" w:cs="Calibri"/>
+          <w:b/>
+          <w:bCs/>
+          <w:sz w:val="28"/>
+          <w:szCs w:val="28"/>
+        </w:rPr>
+      </w:pPr>
+      <w:r>
+        <w:t>Podrían ser representados como listas en Python, y almacenados en la base de datos como relaciones entre productos y menús.</w:t>
+      </w:r>
+    </w:p>
+    <w:p>
+      <w:pPr>
+        <w:rPr>
+          <w:rFonts w:ascii="Calibri" w:eastAsia="Calibri" w:hAnsi="Calibri" w:cs="Calibri"/>
+          <w:b/>
+          <w:bCs/>
+          <w:sz w:val="24"/>
+          <w:szCs w:val="24"/>
+          <w:u w:val="single"/>
+        </w:rPr>
+      </w:pPr>
+    </w:p>
+    <w:p>
+      <w:pPr>
+        <w:rPr>
+          <w:rFonts w:ascii="Calibri" w:eastAsia="Calibri" w:hAnsi="Calibri" w:cs="Calibri"/>
+          <w:b/>
+          <w:bCs/>
+          <w:sz w:val="24"/>
+          <w:szCs w:val="24"/>
+        </w:rPr>
+      </w:pPr>
+    </w:p>
+    <w:p>
+      <w:pPr>
+        <w:rPr>
+          <w:rFonts w:ascii="Calibri" w:eastAsia="Calibri" w:hAnsi="Calibri" w:cs="Calibri"/>
+          <w:b/>
+          <w:bCs/>
+          <w:sz w:val="28"/>
+          <w:szCs w:val="28"/>
+        </w:rPr>
+      </w:pPr>
+      <w:r>
+        <w:rPr>
+          <w:rFonts w:eastAsia="Calibri" w:cs="Calibri"/>
+          <w:b/>
+          <w:bCs/>
+          <w:sz w:val="28"/>
+          <w:szCs w:val="28"/>
+        </w:rPr>
+        <w:t>● Prototipos/test tecnologías individuales</w:t>
+      </w:r>
+    </w:p>
+    <w:p>
+      <w:pPr>
+        <w:rPr>
+          <w:rFonts w:ascii="Calibri" w:eastAsia="Calibri" w:hAnsi="Calibri" w:cs="Calibri"/>
           <w:b/>
           <w:bCs/>
           <w:sz w:val="24"/>
@@ -1714,15 +2005,10 @@
       </w:r>
     </w:p>
     <w:p>
-      <w:pPr>
-        <w:pStyle w:val="Normal"/>
-        <w:rPr/>
-      </w:pPr>
-      <w:r>
-        <w:rPr/>
+      <w:r>
         <w:t xml:space="preserve">Documentación: </w:t>
       </w:r>
-      <w:hyperlink r:id="rId6">
+      <w:hyperlink r:id="rId9">
         <w:r>
           <w:rPr>
             <w:rStyle w:val="EnlacedeInternet"/>
@@ -1733,23 +2019,24 @@
     </w:p>
     <w:p>
       <w:pPr>
-        <w:pStyle w:val="Normal"/>
-        <w:rPr>
-          <w:rFonts w:ascii="Calibri" w:hAnsi="Calibri" w:eastAsia="Calibri" w:cs="Calibri"/>
-          <w:b/>
-          <w:b/>
-          <w:bCs/>
-          <w:sz w:val="24"/>
-          <w:szCs w:val="24"/>
-        </w:rPr>
-      </w:pPr>
-      <w:r>
-        <w:rPr/>
+        <w:rPr>
+          <w:rFonts w:ascii="Calibri" w:eastAsia="Calibri" w:hAnsi="Calibri" w:cs="Calibri"/>
+          <w:b/>
+          <w:bCs/>
+          <w:sz w:val="24"/>
+          <w:szCs w:val="24"/>
+        </w:rPr>
+      </w:pPr>
+      <w:r>
+        <w:rPr>
+          <w:noProof/>
+        </w:rPr>
+        <w:lastRenderedPageBreak/>
         <w:drawing>
-          <wp:inline distT="0" distB="0" distL="0" distR="0">
+          <wp:inline distT="0" distB="0" distL="0" distR="0" wp14:anchorId="78D89514" wp14:editId="27DC0AF7">
             <wp:extent cx="6094730" cy="3428365"/>
             <wp:effectExtent l="0" t="0" r="0" b="0"/>
-            <wp:docPr id="5" name="Imagen 619867371" descr=""/>
+            <wp:docPr id="5" name="Imagen 619867371"/>
             <wp:cNvGraphicFramePr>
               <a:graphicFrameLocks xmlns:a="http://schemas.openxmlformats.org/drawingml/2006/main" noChangeAspect="1"/>
             </wp:cNvGraphicFramePr>
@@ -1757,13 +2044,13 @@
               <a:graphicData uri="http://schemas.openxmlformats.org/drawingml/2006/picture">
                 <pic:pic xmlns:pic="http://schemas.openxmlformats.org/drawingml/2006/picture">
                   <pic:nvPicPr>
-                    <pic:cNvPr id="5" name="Imagen 619867371" descr=""/>
+                    <pic:cNvPr id="5" name="Imagen 619867371"/>
                     <pic:cNvPicPr>
                       <a:picLocks noChangeAspect="1" noChangeArrowheads="1"/>
                     </pic:cNvPicPr>
                   </pic:nvPicPr>
                   <pic:blipFill>
-                    <a:blip r:embed="rId7"/>
+                    <a:blip r:embed="rId10"/>
                     <a:stretch>
                       <a:fillRect/>
                     </a:stretch>
@@ -1785,85 +2072,114 @@
       </w:r>
     </w:p>
     <w:p>
-      <w:pPr>
-        <w:pStyle w:val="Normal"/>
-        <w:rPr/>
-      </w:pPr>
-      <w:r>
-        <w:rPr/>
-        <w:t xml:space="preserve">Test API de Tasty. </w:t>
-      </w:r>
-    </w:p>
-    <w:p>
-      <w:pPr>
-        <w:pStyle w:val="Normal"/>
-        <w:rPr/>
-      </w:pPr>
-      <w:r>
-        <w:rPr/>
-        <w:t>Testeo de la Api probando a buscar la comida: soup.</w:t>
-      </w:r>
-    </w:p>
-    <w:p>
-      <w:pPr>
-        <w:pStyle w:val="Normal"/>
-        <w:rPr/>
-      </w:pPr>
-      <w:r>
-        <w:rPr/>
-        <w:t>Obtengo el Json de los resultados correctamente e imprimo los resultados de solo los nombres encontrados.</w:t>
-      </w:r>
-    </w:p>
-    <w:p>
-      <w:pPr>
-        <w:pStyle w:val="Normal"/>
-        <w:rPr>
-          <w:rFonts w:ascii="Calibri" w:hAnsi="Calibri" w:eastAsia="Calibri" w:cs="Calibri"/>
-          <w:b/>
-          <w:b/>
-          <w:bCs/>
-          <w:sz w:val="24"/>
-          <w:szCs w:val="24"/>
-        </w:rPr>
-      </w:pPr>
-      <w:r>
-        <w:rPr>
-          <w:rFonts w:eastAsia="Calibri" w:cs="Calibri"/>
-          <w:b/>
-          <w:bCs/>
-          <w:sz w:val="24"/>
-          <w:szCs w:val="24"/>
-        </w:rPr>
-      </w:r>
-    </w:p>
-    <w:p>
-      <w:pPr>
-        <w:pStyle w:val="Normal"/>
-        <w:rPr>
-          <w:rFonts w:ascii="Calibri" w:hAnsi="Calibri" w:eastAsia="Calibri" w:cs="Calibri"/>
-          <w:b/>
-          <w:b/>
-          <w:bCs/>
-          <w:sz w:val="24"/>
-          <w:szCs w:val="24"/>
-        </w:rPr>
-      </w:pPr>
-      <w:r>
-        <w:rPr>
-          <w:rFonts w:eastAsia="Calibri" w:cs="Calibri"/>
-          <w:b/>
-          <w:bCs/>
-          <w:sz w:val="24"/>
-          <w:szCs w:val="24"/>
-        </w:rPr>
-        <w:t>2. QR Code Generator</w:t>
-      </w:r>
-    </w:p>
-    <w:p>
-      <w:pPr>
-        <w:pStyle w:val="Normal"/>
-        <w:rPr>
-          <w:rFonts w:ascii="Calibri" w:hAnsi="Calibri" w:eastAsia="Calibri" w:cs="Calibri"/>
+      <w:r>
+        <w:t xml:space="preserve">Test API de </w:t>
+      </w:r>
+      <w:proofErr w:type="spellStart"/>
+      <w:r>
+        <w:t>Tasty</w:t>
+      </w:r>
+      <w:proofErr w:type="spellEnd"/>
+      <w:r>
+        <w:t xml:space="preserve">. </w:t>
+      </w:r>
+    </w:p>
+    <w:p>
+      <w:r>
+        <w:t xml:space="preserve">Testeo de la Api probando a buscar la comida: </w:t>
+      </w:r>
+      <w:proofErr w:type="spellStart"/>
+      <w:r>
+        <w:t>soup</w:t>
+      </w:r>
+      <w:proofErr w:type="spellEnd"/>
+      <w:r>
+        <w:t>.</w:t>
+      </w:r>
+    </w:p>
+    <w:p>
+      <w:r>
+        <w:t xml:space="preserve">Obtengo el </w:t>
+      </w:r>
+      <w:proofErr w:type="spellStart"/>
+      <w:r>
+        <w:t>Json</w:t>
+      </w:r>
+      <w:proofErr w:type="spellEnd"/>
+      <w:r>
+        <w:t xml:space="preserve"> de los resultados correctamente e imprimo los resultados de solo los nombres encontrados.</w:t>
+      </w:r>
+    </w:p>
+    <w:p>
+      <w:pPr>
+        <w:rPr>
+          <w:rFonts w:ascii="Calibri" w:eastAsia="Calibri" w:hAnsi="Calibri" w:cs="Calibri"/>
+          <w:b/>
+          <w:bCs/>
+          <w:sz w:val="24"/>
+          <w:szCs w:val="24"/>
+        </w:rPr>
+      </w:pPr>
+    </w:p>
+    <w:p>
+      <w:pPr>
+        <w:rPr>
+          <w:rFonts w:ascii="Calibri" w:eastAsia="Calibri" w:hAnsi="Calibri" w:cs="Calibri"/>
+          <w:b/>
+          <w:bCs/>
+          <w:sz w:val="24"/>
+          <w:szCs w:val="24"/>
+        </w:rPr>
+      </w:pPr>
+      <w:r>
+        <w:rPr>
+          <w:rFonts w:eastAsia="Calibri" w:cs="Calibri"/>
+          <w:b/>
+          <w:bCs/>
+          <w:sz w:val="24"/>
+          <w:szCs w:val="24"/>
+        </w:rPr>
+        <w:t xml:space="preserve">2. QR </w:t>
+      </w:r>
+      <w:proofErr w:type="spellStart"/>
+      <w:r>
+        <w:rPr>
+          <w:rFonts w:eastAsia="Calibri" w:cs="Calibri"/>
+          <w:b/>
+          <w:bCs/>
+          <w:sz w:val="24"/>
+          <w:szCs w:val="24"/>
+        </w:rPr>
+        <w:t>Code</w:t>
+      </w:r>
+      <w:proofErr w:type="spellEnd"/>
+      <w:r>
+        <w:rPr>
+          <w:rFonts w:eastAsia="Calibri" w:cs="Calibri"/>
+          <w:b/>
+          <w:bCs/>
+          <w:sz w:val="24"/>
+          <w:szCs w:val="24"/>
+        </w:rPr>
+        <w:t xml:space="preserve"> </w:t>
+      </w:r>
+      <w:proofErr w:type="spellStart"/>
+      <w:r>
+        <w:rPr>
+          <w:rFonts w:eastAsia="Calibri" w:cs="Calibri"/>
+          <w:b/>
+          <w:bCs/>
+          <w:sz w:val="24"/>
+          <w:szCs w:val="24"/>
+        </w:rPr>
+        <w:t>Generator</w:t>
+      </w:r>
+      <w:proofErr w:type="spellEnd"/>
+    </w:p>
+    <w:p>
+      <w:pPr>
+        <w:rPr>
+          <w:rFonts w:ascii="Calibri" w:eastAsia="Calibri" w:hAnsi="Calibri" w:cs="Calibri"/>
           <w:sz w:val="24"/>
           <w:szCs w:val="24"/>
         </w:rPr>
@@ -1876,7 +2192,7 @@
         </w:rPr>
         <w:t xml:space="preserve">Documentación: </w:t>
       </w:r>
-      <w:hyperlink r:id="rId8">
+      <w:hyperlink r:id="rId11">
         <w:r>
           <w:rPr>
             <w:rStyle w:val="EnlacedeInternet"/>
@@ -1890,20 +2206,21 @@
     </w:p>
     <w:p>
       <w:pPr>
-        <w:pStyle w:val="Normal"/>
-        <w:rPr>
-          <w:rFonts w:ascii="Calibri" w:hAnsi="Calibri" w:eastAsia="Calibri" w:cs="Calibri"/>
-          <w:sz w:val="24"/>
-          <w:szCs w:val="24"/>
-        </w:rPr>
-      </w:pPr>
-      <w:r>
-        <w:rPr/>
+        <w:rPr>
+          <w:rFonts w:ascii="Calibri" w:eastAsia="Calibri" w:hAnsi="Calibri" w:cs="Calibri"/>
+          <w:sz w:val="24"/>
+          <w:szCs w:val="24"/>
+        </w:rPr>
+      </w:pPr>
+      <w:r>
+        <w:rPr>
+          <w:noProof/>
+        </w:rPr>
         <w:drawing>
-          <wp:inline distT="0" distB="0" distL="0" distR="0">
+          <wp:inline distT="0" distB="0" distL="0" distR="0" wp14:anchorId="3F9D7262" wp14:editId="1639EC7A">
             <wp:extent cx="5730240" cy="3055620"/>
             <wp:effectExtent l="0" t="0" r="0" b="0"/>
-            <wp:docPr id="6" name="Imagen5" descr=""/>
+            <wp:docPr id="6" name="Imagen5"/>
             <wp:cNvGraphicFramePr>
               <a:graphicFrameLocks xmlns:a="http://schemas.openxmlformats.org/drawingml/2006/main" noChangeAspect="1"/>
             </wp:cNvGraphicFramePr>
@@ -1911,13 +2228,13 @@
               <a:graphicData uri="http://schemas.openxmlformats.org/drawingml/2006/picture">
                 <pic:pic xmlns:pic="http://schemas.openxmlformats.org/drawingml/2006/picture">
                   <pic:nvPicPr>
-                    <pic:cNvPr id="6" name="Imagen5" descr=""/>
+                    <pic:cNvPr id="6" name="Imagen5"/>
                     <pic:cNvPicPr>
                       <a:picLocks noChangeAspect="1" noChangeArrowheads="1"/>
                     </pic:cNvPicPr>
                   </pic:nvPicPr>
                   <pic:blipFill>
-                    <a:blip r:embed="rId9"/>
+                    <a:blip r:embed="rId12"/>
                     <a:stretch>
                       <a:fillRect/>
                     </a:stretch>
@@ -1940,125 +2257,207 @@
     </w:p>
     <w:p>
       <w:pPr>
-        <w:pStyle w:val="Normal"/>
-        <w:rPr>
-          <w:rFonts w:ascii="Calibri" w:hAnsi="Calibri" w:eastAsia="Calibri" w:cs="Calibri"/>
-          <w:sz w:val="24"/>
-          <w:szCs w:val="24"/>
-        </w:rPr>
-      </w:pPr>
-      <w:r>
-        <w:rPr>
-          <w:rFonts w:eastAsia="Calibri" w:cs="Calibri"/>
-          <w:sz w:val="24"/>
-          <w:szCs w:val="24"/>
-        </w:rPr>
-        <w:t xml:space="preserve">Esta API ha sido más complicada de entender, en la página oficial te dice que la respuesta de la API la recibes en un json: response = response.json(). Pero al hacerlo me saltaba error, ya que la API realmente lo que manda es una imagen codificada en base64 dentro de un json. Para solucionar este error hay que decodificar la imagen y volver a crearla tipo jpg. El resultado del test ha sido positivo generando un QR correcto de mi página web. </w:t>
-      </w:r>
-    </w:p>
-    <w:p>
-      <w:pPr>
-        <w:pStyle w:val="Normal"/>
-        <w:rPr>
-          <w:rFonts w:ascii="Calibri" w:hAnsi="Calibri" w:eastAsia="Calibri" w:cs="Calibri"/>
-          <w:b/>
-          <w:b/>
-          <w:bCs/>
-          <w:sz w:val="24"/>
-          <w:szCs w:val="24"/>
-        </w:rPr>
-      </w:pPr>
-      <w:r>
-        <w:rPr>
-          <w:rFonts w:eastAsia="Calibri" w:cs="Calibri"/>
-          <w:b/>
-          <w:bCs/>
-          <w:sz w:val="24"/>
-          <w:szCs w:val="24"/>
-        </w:rPr>
-      </w:r>
-    </w:p>
-    <w:p>
-      <w:pPr>
-        <w:pStyle w:val="Normal"/>
-        <w:rPr>
-          <w:rFonts w:ascii="Calibri" w:hAnsi="Calibri" w:eastAsia="Calibri" w:cs="Calibri"/>
-          <w:b/>
-          <w:b/>
-          <w:bCs/>
-          <w:sz w:val="24"/>
-          <w:szCs w:val="24"/>
-        </w:rPr>
-      </w:pPr>
-      <w:r>
-        <w:rPr>
-          <w:rFonts w:eastAsia="Calibri" w:cs="Calibri"/>
-          <w:b/>
-          <w:bCs/>
-          <w:sz w:val="24"/>
-          <w:szCs w:val="24"/>
-        </w:rPr>
-      </w:r>
-    </w:p>
-    <w:p>
-      <w:pPr>
-        <w:pStyle w:val="Normal"/>
-        <w:rPr>
-          <w:rFonts w:ascii="Calibri" w:hAnsi="Calibri" w:eastAsia="Calibri" w:cs="Calibri"/>
-          <w:b/>
-          <w:b/>
-          <w:bCs/>
-          <w:sz w:val="28"/>
-          <w:szCs w:val="28"/>
-        </w:rPr>
-      </w:pPr>
-      <w:r>
-        <w:rPr>
-          <w:rFonts w:eastAsia="Calibri" w:cs="Calibri"/>
-          <w:b/>
-          <w:bCs/>
-          <w:sz w:val="28"/>
-          <w:szCs w:val="28"/>
-        </w:rPr>
-        <w:t xml:space="preserve">● </w:t>
-      </w:r>
-      <w:r>
-        <w:rPr>
-          <w:rFonts w:eastAsia="Calibri" w:cs="Calibri"/>
-          <w:b/>
-          <w:bCs/>
-          <w:sz w:val="28"/>
-          <w:szCs w:val="28"/>
-        </w:rPr>
-        <w:t>Mockup de GUI y user experience</w:t>
-      </w:r>
-    </w:p>
-    <w:p>
-      <w:pPr>
-        <w:pStyle w:val="Normal"/>
-        <w:spacing w:lineRule="auto" w:line="256"/>
-        <w:ind w:left="-20" w:right="-20" w:hanging="0"/>
-        <w:rPr>
-          <w:rFonts w:ascii="Calibri" w:hAnsi="Calibri" w:eastAsia="Calibri" w:cs="Calibri"/>
-          <w:sz w:val="24"/>
-          <w:szCs w:val="24"/>
-        </w:rPr>
-      </w:pPr>
-      <w:r>
-        <w:rPr>
-          <w:rFonts w:eastAsia="Calibri" w:cs="Calibri"/>
-          <w:sz w:val="24"/>
-          <w:szCs w:val="24"/>
-        </w:rPr>
-        <w:t xml:space="preserve">Prototipo de diseño de la página inicial: </w:t>
-      </w:r>
-      <w:r>
-        <w:rPr/>
+        <w:rPr>
+          <w:rFonts w:ascii="Calibri" w:eastAsia="Calibri" w:hAnsi="Calibri" w:cs="Calibri"/>
+          <w:sz w:val="24"/>
+          <w:szCs w:val="24"/>
+        </w:rPr>
+      </w:pPr>
+      <w:r>
+        <w:rPr>
+          <w:rFonts w:eastAsia="Calibri" w:cs="Calibri"/>
+          <w:sz w:val="24"/>
+          <w:szCs w:val="24"/>
+        </w:rPr>
+        <w:lastRenderedPageBreak/>
+        <w:t xml:space="preserve">Esta API ha sido más complicada de entender, en la página oficial te dice que la respuesta de la API la recibes en un </w:t>
+      </w:r>
+      <w:proofErr w:type="spellStart"/>
+      <w:r>
+        <w:rPr>
+          <w:rFonts w:eastAsia="Calibri" w:cs="Calibri"/>
+          <w:sz w:val="24"/>
+          <w:szCs w:val="24"/>
+        </w:rPr>
+        <w:t>json</w:t>
+      </w:r>
+      <w:proofErr w:type="spellEnd"/>
+      <w:r>
+        <w:rPr>
+          <w:rFonts w:eastAsia="Calibri" w:cs="Calibri"/>
+          <w:sz w:val="24"/>
+          <w:szCs w:val="24"/>
+        </w:rPr>
+        <w:t xml:space="preserve">: response = </w:t>
+      </w:r>
+      <w:proofErr w:type="spellStart"/>
+      <w:r>
+        <w:rPr>
+          <w:rFonts w:eastAsia="Calibri" w:cs="Calibri"/>
+          <w:sz w:val="24"/>
+          <w:szCs w:val="24"/>
+        </w:rPr>
+        <w:t>response.json</w:t>
+      </w:r>
+      <w:proofErr w:type="spellEnd"/>
+      <w:r>
+        <w:rPr>
+          <w:rFonts w:eastAsia="Calibri" w:cs="Calibri"/>
+          <w:sz w:val="24"/>
+          <w:szCs w:val="24"/>
+        </w:rPr>
+        <w:t xml:space="preserve">(). Pero al hacerlo me saltaba error, ya que la API realmente lo que manda es una imagen codificada en base64 dentro de un </w:t>
+      </w:r>
+      <w:proofErr w:type="spellStart"/>
+      <w:r>
+        <w:rPr>
+          <w:rFonts w:eastAsia="Calibri" w:cs="Calibri"/>
+          <w:sz w:val="24"/>
+          <w:szCs w:val="24"/>
+        </w:rPr>
+        <w:t>json</w:t>
+      </w:r>
+      <w:proofErr w:type="spellEnd"/>
+      <w:r>
+        <w:rPr>
+          <w:rFonts w:eastAsia="Calibri" w:cs="Calibri"/>
+          <w:sz w:val="24"/>
+          <w:szCs w:val="24"/>
+        </w:rPr>
+        <w:t xml:space="preserve">. Para solucionar este error hay que decodificar la imagen y volver a crearla tipo </w:t>
+      </w:r>
+      <w:proofErr w:type="spellStart"/>
+      <w:r>
+        <w:rPr>
+          <w:rFonts w:eastAsia="Calibri" w:cs="Calibri"/>
+          <w:sz w:val="24"/>
+          <w:szCs w:val="24"/>
+        </w:rPr>
+        <w:t>jpg</w:t>
+      </w:r>
+      <w:proofErr w:type="spellEnd"/>
+      <w:r>
+        <w:rPr>
+          <w:rFonts w:eastAsia="Calibri" w:cs="Calibri"/>
+          <w:sz w:val="24"/>
+          <w:szCs w:val="24"/>
+        </w:rPr>
+        <w:t xml:space="preserve">. El resultado </w:t>
+      </w:r>
+      <w:proofErr w:type="gramStart"/>
+      <w:r>
+        <w:rPr>
+          <w:rFonts w:eastAsia="Calibri" w:cs="Calibri"/>
+          <w:sz w:val="24"/>
+          <w:szCs w:val="24"/>
+        </w:rPr>
+        <w:t>del test</w:t>
+      </w:r>
+      <w:proofErr w:type="gramEnd"/>
+      <w:r>
+        <w:rPr>
+          <w:rFonts w:eastAsia="Calibri" w:cs="Calibri"/>
+          <w:sz w:val="24"/>
+          <w:szCs w:val="24"/>
+        </w:rPr>
+        <w:t xml:space="preserve"> ha sido positivo generando un QR correcto de mi página web. </w:t>
+      </w:r>
+    </w:p>
+    <w:p>
+      <w:pPr>
+        <w:rPr>
+          <w:rFonts w:ascii="Calibri" w:eastAsia="Calibri" w:hAnsi="Calibri" w:cs="Calibri"/>
+          <w:b/>
+          <w:bCs/>
+          <w:sz w:val="24"/>
+          <w:szCs w:val="24"/>
+        </w:rPr>
+      </w:pPr>
+    </w:p>
+    <w:p>
+      <w:pPr>
+        <w:rPr>
+          <w:rFonts w:ascii="Calibri" w:eastAsia="Calibri" w:hAnsi="Calibri" w:cs="Calibri"/>
+          <w:b/>
+          <w:bCs/>
+          <w:sz w:val="24"/>
+          <w:szCs w:val="24"/>
+        </w:rPr>
+      </w:pPr>
+      <w:proofErr w:type="spellStart"/>
+      <w:r>
+        <w:rPr>
+          <w:rFonts w:eastAsia="Calibri" w:cs="Calibri"/>
+          <w:b/>
+          <w:bCs/>
+          <w:sz w:val="24"/>
+          <w:szCs w:val="24"/>
+        </w:rPr>
+        <w:t>DummyJSON</w:t>
+      </w:r>
+      <w:proofErr w:type="spellEnd"/>
+      <w:r>
+        <w:rPr>
+          <w:rFonts w:eastAsia="Calibri" w:cs="Calibri"/>
+          <w:b/>
+          <w:bCs/>
+          <w:sz w:val="24"/>
+          <w:szCs w:val="24"/>
+        </w:rPr>
+        <w:t xml:space="preserve"> </w:t>
+      </w:r>
+    </w:p>
+    <w:p>
+      <w:pPr>
+        <w:pStyle w:val="Textoindependiente"/>
+        <w:rPr>
+          <w:rFonts w:ascii="Calibri" w:eastAsia="Calibri" w:hAnsi="Calibri" w:cs="Calibri"/>
+          <w:b/>
+          <w:bCs/>
+          <w:sz w:val="24"/>
+          <w:szCs w:val="24"/>
+        </w:rPr>
+      </w:pPr>
+      <w:r>
+        <w:t xml:space="preserve">Documentación </w:t>
+      </w:r>
+      <w:hyperlink>
+        <w:r>
+          <w:rPr>
+            <w:rStyle w:val="EnlacedeInternet"/>
+          </w:rPr>
+          <w:t>https://dummyjson.com/docs</w:t>
+        </w:r>
+      </w:hyperlink>
+    </w:p>
+    <w:p>
+      <w:pPr>
+        <w:pStyle w:val="Textoindependiente"/>
+        <w:rPr>
+          <w:rFonts w:ascii="Calibri" w:eastAsia="Calibri" w:hAnsi="Calibri" w:cs="Calibri"/>
+          <w:b/>
+          <w:bCs/>
+          <w:sz w:val="24"/>
+          <w:szCs w:val="24"/>
+        </w:rPr>
+      </w:pPr>
+      <w:r>
+        <w:rPr>
+          <w:noProof/>
+        </w:rPr>
         <w:drawing>
-          <wp:inline distT="0" distB="0" distL="0" distR="0">
-            <wp:extent cx="4572000" cy="2876550"/>
+          <wp:anchor distT="0" distB="0" distL="0" distR="0" simplePos="0" relativeHeight="251659264" behindDoc="0" locked="0" layoutInCell="0" allowOverlap="1" wp14:anchorId="7AFD1AF0" wp14:editId="5AFF6CC3">
+            <wp:simplePos x="0" y="0"/>
+            <wp:positionH relativeFrom="column">
+              <wp:align>center</wp:align>
+            </wp:positionH>
+            <wp:positionV relativeFrom="paragraph">
+              <wp:posOffset>635</wp:posOffset>
+            </wp:positionV>
+            <wp:extent cx="5731510" cy="3223895"/>
             <wp:effectExtent l="0" t="0" r="0" b="0"/>
-            <wp:docPr id="7" name="Imagen 1520260907" descr=""/>
+            <wp:wrapSquare wrapText="largest"/>
+            <wp:docPr id="1471146578" name="Imagen2" descr="Interfaz de usuario gráfica, Texto&#10;&#10;Descripción generada automáticamente"/>
             <wp:cNvGraphicFramePr>
               <a:graphicFrameLocks xmlns:a="http://schemas.openxmlformats.org/drawingml/2006/main" noChangeAspect="1"/>
             </wp:cNvGraphicFramePr>
@@ -2066,13 +2465,281 @@
               <a:graphicData uri="http://schemas.openxmlformats.org/drawingml/2006/picture">
                 <pic:pic xmlns:pic="http://schemas.openxmlformats.org/drawingml/2006/picture">
                   <pic:nvPicPr>
-                    <pic:cNvPr id="7" name="Imagen 1520260907" descr=""/>
+                    <pic:cNvPr id="1471146578" name="Imagen2" descr="Interfaz de usuario gráfica, Texto&#10;&#10;Descripción generada automáticamente"/>
                     <pic:cNvPicPr>
                       <a:picLocks noChangeAspect="1" noChangeArrowheads="1"/>
                     </pic:cNvPicPr>
                   </pic:nvPicPr>
                   <pic:blipFill>
-                    <a:blip r:embed="rId10"/>
+                    <a:blip r:embed="rId13"/>
+                    <a:stretch>
+                      <a:fillRect/>
+                    </a:stretch>
+                  </pic:blipFill>
+                  <pic:spPr bwMode="auto">
+                    <a:xfrm>
+                      <a:off x="0" y="0"/>
+                      <a:ext cx="5731510" cy="3223895"/>
+                    </a:xfrm>
+                    <a:prstGeom prst="rect">
+                      <a:avLst/>
+                    </a:prstGeom>
+                  </pic:spPr>
+                </pic:pic>
+              </a:graphicData>
+            </a:graphic>
+          </wp:anchor>
+        </w:drawing>
+      </w:r>
+    </w:p>
+    <w:p>
+      <w:pPr>
+        <w:pStyle w:val="Textoindependiente"/>
+        <w:rPr>
+          <w:rFonts w:ascii="Calibri" w:eastAsia="Calibri" w:hAnsi="Calibri" w:cs="Calibri"/>
+          <w:b/>
+          <w:bCs/>
+          <w:sz w:val="28"/>
+          <w:szCs w:val="28"/>
+        </w:rPr>
+      </w:pPr>
+      <w:r>
+        <w:t xml:space="preserve">Prueba de la API, se han añadido unos elementos con una serie de características (id, </w:t>
+      </w:r>
+      <w:proofErr w:type="spellStart"/>
+      <w:r>
+        <w:t>title</w:t>
+      </w:r>
+      <w:proofErr w:type="spellEnd"/>
+      <w:r>
+        <w:t xml:space="preserve">, </w:t>
+      </w:r>
+      <w:proofErr w:type="spellStart"/>
+      <w:r>
+        <w:t>description</w:t>
+      </w:r>
+      <w:proofErr w:type="spellEnd"/>
+      <w:r>
+        <w:t xml:space="preserve">, </w:t>
+      </w:r>
+      <w:proofErr w:type="spellStart"/>
+      <w:r>
+        <w:t>price</w:t>
+      </w:r>
+      <w:proofErr w:type="spellEnd"/>
+      <w:r>
+        <w:t xml:space="preserve">, </w:t>
+      </w:r>
+      <w:proofErr w:type="spellStart"/>
+      <w:r>
+        <w:t>discountPercentage</w:t>
+      </w:r>
+      <w:proofErr w:type="spellEnd"/>
+      <w:r>
+        <w:t xml:space="preserve">, rating, stock, </w:t>
+      </w:r>
+      <w:proofErr w:type="spellStart"/>
+      <w:r>
+        <w:t>brand</w:t>
+      </w:r>
+      <w:proofErr w:type="spellEnd"/>
+      <w:r>
+        <w:t xml:space="preserve">, </w:t>
+      </w:r>
+      <w:proofErr w:type="spellStart"/>
+      <w:r>
+        <w:t>category</w:t>
+      </w:r>
+      <w:proofErr w:type="spellEnd"/>
+      <w:r>
+        <w:t xml:space="preserve"> e imagen) y se han pedido de vuelta.</w:t>
+      </w:r>
+    </w:p>
+    <w:p>
+      <w:pPr>
+        <w:rPr>
+          <w:rFonts w:ascii="Calibri" w:eastAsia="Calibri" w:hAnsi="Calibri" w:cs="Calibri"/>
+          <w:b/>
+          <w:bCs/>
+          <w:sz w:val="24"/>
+          <w:szCs w:val="24"/>
+        </w:rPr>
+      </w:pPr>
+    </w:p>
+    <w:p>
+      <w:pPr>
+        <w:rPr>
+          <w:rFonts w:eastAsia="Calibri" w:cs="Calibri"/>
+          <w:b/>
+          <w:bCs/>
+          <w:sz w:val="28"/>
+          <w:szCs w:val="28"/>
+        </w:rPr>
+      </w:pPr>
+    </w:p>
+    <w:p>
+      <w:pPr>
+        <w:rPr>
+          <w:rFonts w:eastAsia="Calibri" w:cs="Calibri"/>
+          <w:b/>
+          <w:bCs/>
+          <w:sz w:val="28"/>
+          <w:szCs w:val="28"/>
+        </w:rPr>
+      </w:pPr>
+    </w:p>
+    <w:p>
+      <w:pPr>
+        <w:rPr>
+          <w:rFonts w:eastAsia="Calibri" w:cs="Calibri"/>
+          <w:b/>
+          <w:bCs/>
+          <w:sz w:val="28"/>
+          <w:szCs w:val="28"/>
+        </w:rPr>
+      </w:pPr>
+    </w:p>
+    <w:p>
+      <w:pPr>
+        <w:rPr>
+          <w:rFonts w:eastAsia="Calibri" w:cs="Calibri"/>
+          <w:b/>
+          <w:bCs/>
+          <w:sz w:val="28"/>
+          <w:szCs w:val="28"/>
+        </w:rPr>
+      </w:pPr>
+    </w:p>
+    <w:p>
+      <w:pPr>
+        <w:rPr>
+          <w:rFonts w:eastAsia="Calibri" w:cs="Calibri"/>
+          <w:b/>
+          <w:bCs/>
+          <w:sz w:val="28"/>
+          <w:szCs w:val="28"/>
+        </w:rPr>
+      </w:pPr>
+    </w:p>
+    <w:p>
+      <w:pPr>
+        <w:rPr>
+          <w:rFonts w:eastAsia="Calibri" w:cs="Calibri"/>
+          <w:b/>
+          <w:bCs/>
+          <w:sz w:val="28"/>
+          <w:szCs w:val="28"/>
+        </w:rPr>
+      </w:pPr>
+    </w:p>
+    <w:p>
+      <w:pPr>
+        <w:rPr>
+          <w:rFonts w:eastAsia="Calibri" w:cs="Calibri"/>
+          <w:b/>
+          <w:bCs/>
+          <w:sz w:val="28"/>
+          <w:szCs w:val="28"/>
+        </w:rPr>
+      </w:pPr>
+    </w:p>
+    <w:p>
+      <w:pPr>
+        <w:rPr>
+          <w:rFonts w:ascii="Calibri" w:eastAsia="Calibri" w:hAnsi="Calibri" w:cs="Calibri"/>
+          <w:b/>
+          <w:bCs/>
+          <w:sz w:val="28"/>
+          <w:szCs w:val="28"/>
+        </w:rPr>
+      </w:pPr>
+      <w:r>
+        <w:rPr>
+          <w:rFonts w:eastAsia="Calibri" w:cs="Calibri"/>
+          <w:b/>
+          <w:bCs/>
+          <w:sz w:val="28"/>
+          <w:szCs w:val="28"/>
+        </w:rPr>
+        <w:lastRenderedPageBreak/>
+        <w:t xml:space="preserve">● Mockup de GUI y </w:t>
+      </w:r>
+      <w:proofErr w:type="spellStart"/>
+      <w:r>
+        <w:rPr>
+          <w:rFonts w:eastAsia="Calibri" w:cs="Calibri"/>
+          <w:b/>
+          <w:bCs/>
+          <w:sz w:val="28"/>
+          <w:szCs w:val="28"/>
+        </w:rPr>
+        <w:t>user</w:t>
+      </w:r>
+      <w:proofErr w:type="spellEnd"/>
+      <w:r>
+        <w:rPr>
+          <w:rFonts w:eastAsia="Calibri" w:cs="Calibri"/>
+          <w:b/>
+          <w:bCs/>
+          <w:sz w:val="28"/>
+          <w:szCs w:val="28"/>
+        </w:rPr>
+        <w:t xml:space="preserve"> </w:t>
+      </w:r>
+      <w:proofErr w:type="spellStart"/>
+      <w:r>
+        <w:rPr>
+          <w:rFonts w:eastAsia="Calibri" w:cs="Calibri"/>
+          <w:b/>
+          <w:bCs/>
+          <w:sz w:val="28"/>
+          <w:szCs w:val="28"/>
+        </w:rPr>
+        <w:t>experience</w:t>
+      </w:r>
+      <w:proofErr w:type="spellEnd"/>
+    </w:p>
+    <w:p>
+      <w:pPr>
+        <w:spacing w:line="256" w:lineRule="auto"/>
+        <w:ind w:left="-20" w:right="-20"/>
+        <w:rPr>
+          <w:rFonts w:ascii="Calibri" w:eastAsia="Calibri" w:hAnsi="Calibri" w:cs="Calibri"/>
+          <w:sz w:val="24"/>
+          <w:szCs w:val="24"/>
+        </w:rPr>
+      </w:pPr>
+      <w:r>
+        <w:rPr>
+          <w:rFonts w:eastAsia="Calibri" w:cs="Calibri"/>
+          <w:sz w:val="24"/>
+          <w:szCs w:val="24"/>
+        </w:rPr>
+        <w:t xml:space="preserve">Prototipo de diseño de la página inicial: </w:t>
+      </w:r>
+      <w:r>
+        <w:rPr>
+          <w:noProof/>
+        </w:rPr>
+        <w:drawing>
+          <wp:inline distT="0" distB="0" distL="0" distR="0" wp14:anchorId="4731B3C0" wp14:editId="58C9A5C3">
+            <wp:extent cx="4572000" cy="2876550"/>
+            <wp:effectExtent l="0" t="0" r="0" b="0"/>
+            <wp:docPr id="7" name="Imagen 1520260907"/>
+            <wp:cNvGraphicFramePr>
+              <a:graphicFrameLocks xmlns:a="http://schemas.openxmlformats.org/drawingml/2006/main" noChangeAspect="1"/>
+            </wp:cNvGraphicFramePr>
+            <a:graphic xmlns:a="http://schemas.openxmlformats.org/drawingml/2006/main">
+              <a:graphicData uri="http://schemas.openxmlformats.org/drawingml/2006/picture">
+                <pic:pic xmlns:pic="http://schemas.openxmlformats.org/drawingml/2006/picture">
+                  <pic:nvPicPr>
+                    <pic:cNvPr id="7" name="Imagen 1520260907"/>
+                    <pic:cNvPicPr>
+                      <a:picLocks noChangeAspect="1" noChangeArrowheads="1"/>
+                    </pic:cNvPicPr>
+                  </pic:nvPicPr>
+                  <pic:blipFill>
+                    <a:blip r:embed="rId14"/>
                     <a:stretch>
                       <a:fillRect/>
                     </a:stretch>
@@ -2095,29 +2762,19 @@
     </w:p>
     <w:p>
       <w:pPr>
-        <w:pStyle w:val="Normal"/>
-        <w:spacing w:lineRule="auto" w:line="256"/>
-        <w:ind w:left="-20" w:right="-20" w:hanging="0"/>
-        <w:rPr>
-          <w:rFonts w:ascii="Calibri" w:hAnsi="Calibri" w:eastAsia="Calibri" w:cs="Calibri"/>
-          <w:sz w:val="24"/>
-          <w:szCs w:val="24"/>
-        </w:rPr>
-      </w:pPr>
-      <w:r>
-        <w:rPr>
-          <w:rFonts w:eastAsia="Calibri" w:cs="Calibri"/>
-          <w:sz w:val="24"/>
-          <w:szCs w:val="24"/>
-        </w:rPr>
-      </w:r>
-    </w:p>
-    <w:p>
-      <w:pPr>
-        <w:pStyle w:val="Normal"/>
-        <w:spacing w:lineRule="auto" w:line="256"/>
-        <w:ind w:left="-20" w:right="-20" w:hanging="0"/>
-        <w:rPr/>
+        <w:spacing w:line="256" w:lineRule="auto"/>
+        <w:ind w:left="-20" w:right="-20"/>
+        <w:rPr>
+          <w:rFonts w:ascii="Calibri" w:eastAsia="Calibri" w:hAnsi="Calibri" w:cs="Calibri"/>
+          <w:sz w:val="24"/>
+          <w:szCs w:val="24"/>
+        </w:rPr>
+      </w:pPr>
+    </w:p>
+    <w:p>
+      <w:pPr>
+        <w:spacing w:line="256" w:lineRule="auto"/>
+        <w:ind w:left="-20" w:right="-20"/>
       </w:pPr>
       <w:r>
         <w:rPr>
@@ -2130,23 +2787,23 @@
     </w:p>
     <w:p>
       <w:pPr>
-        <w:pStyle w:val="Normal"/>
-        <w:rPr>
-          <w:rFonts w:ascii="Calibri" w:hAnsi="Calibri" w:eastAsia="Calibri" w:cs="Calibri"/>
-          <w:b/>
-          <w:b/>
-          <w:bCs/>
-          <w:sz w:val="24"/>
-          <w:szCs w:val="24"/>
-        </w:rPr>
-      </w:pPr>
-      <w:r>
-        <w:rPr/>
+        <w:rPr>
+          <w:rFonts w:ascii="Calibri" w:eastAsia="Calibri" w:hAnsi="Calibri" w:cs="Calibri"/>
+          <w:b/>
+          <w:bCs/>
+          <w:sz w:val="24"/>
+          <w:szCs w:val="24"/>
+        </w:rPr>
+      </w:pPr>
+      <w:r>
+        <w:rPr>
+          <w:noProof/>
+        </w:rPr>
         <w:drawing>
-          <wp:inline distT="0" distB="0" distL="0" distR="0">
+          <wp:inline distT="0" distB="0" distL="0" distR="0" wp14:anchorId="4AE921F3" wp14:editId="6CC847A2">
             <wp:extent cx="4572000" cy="2857500"/>
             <wp:effectExtent l="0" t="0" r="0" b="0"/>
-            <wp:docPr id="8" name="Imagen 1851870997" descr=""/>
+            <wp:docPr id="8" name="Imagen 1851870997"/>
             <wp:cNvGraphicFramePr>
               <a:graphicFrameLocks xmlns:a="http://schemas.openxmlformats.org/drawingml/2006/main" noChangeAspect="1"/>
             </wp:cNvGraphicFramePr>
@@ -2154,13 +2811,13 @@
               <a:graphicData uri="http://schemas.openxmlformats.org/drawingml/2006/picture">
                 <pic:pic xmlns:pic="http://schemas.openxmlformats.org/drawingml/2006/picture">
                   <pic:nvPicPr>
-                    <pic:cNvPr id="8" name="Imagen 1851870997" descr=""/>
+                    <pic:cNvPr id="8" name="Imagen 1851870997"/>
                     <pic:cNvPicPr>
                       <a:picLocks noChangeAspect="1" noChangeArrowheads="1"/>
                     </pic:cNvPicPr>
                   </pic:nvPicPr>
                   <pic:blipFill>
-                    <a:blip r:embed="rId11"/>
+                    <a:blip r:embed="rId15"/>
                     <a:stretch>
                       <a:fillRect/>
                     </a:stretch>
@@ -2183,81 +2840,183 @@
     </w:p>
     <w:p>
       <w:pPr>
-        <w:pStyle w:val="Normal"/>
-        <w:rPr>
-          <w:rFonts w:ascii="Calibri" w:hAnsi="Calibri" w:eastAsia="Calibri" w:cs="Calibri"/>
-          <w:b/>
-          <w:b/>
-          <w:bCs/>
-          <w:sz w:val="24"/>
-          <w:szCs w:val="24"/>
-        </w:rPr>
-      </w:pPr>
-      <w:r>
-        <w:rPr>
-          <w:rFonts w:eastAsia="Calibri" w:cs="Calibri"/>
-          <w:b/>
-          <w:bCs/>
-          <w:sz w:val="24"/>
-          <w:szCs w:val="24"/>
-        </w:rPr>
-      </w:r>
-    </w:p>
-    <w:p>
-      <w:pPr>
-        <w:pStyle w:val="Normal"/>
-        <w:rPr>
-          <w:rFonts w:ascii="Calibri" w:hAnsi="Calibri" w:eastAsia="Calibri" w:cs="Calibri"/>
-          <w:b/>
-          <w:b/>
-          <w:bCs/>
-          <w:sz w:val="24"/>
-          <w:szCs w:val="24"/>
-        </w:rPr>
-      </w:pPr>
-      <w:r>
-        <w:rPr>
-          <w:rFonts w:eastAsia="Calibri" w:cs="Calibri"/>
-          <w:b/>
-          <w:bCs/>
-          <w:sz w:val="24"/>
-          <w:szCs w:val="24"/>
-        </w:rPr>
-      </w:r>
-    </w:p>
-    <w:p>
-      <w:pPr>
-        <w:pStyle w:val="Normal"/>
-        <w:spacing w:before="0" w:after="160"/>
-        <w:rPr>
-          <w:rFonts w:ascii="Calibri" w:hAnsi="Calibri" w:eastAsia="Calibri" w:cs="Calibri"/>
-          <w:b/>
-          <w:b/>
-          <w:bCs/>
-          <w:sz w:val="24"/>
-          <w:szCs w:val="24"/>
-        </w:rPr>
-      </w:pPr>
-      <w:r>
-        <w:rPr/>
-      </w:r>
+        <w:rPr>
+          <w:rFonts w:ascii="Calibri" w:eastAsia="Calibri" w:hAnsi="Calibri" w:cs="Calibri"/>
+          <w:b/>
+          <w:bCs/>
+          <w:sz w:val="24"/>
+          <w:szCs w:val="24"/>
+        </w:rPr>
+      </w:pPr>
+    </w:p>
+    <w:p>
+      <w:pPr>
+        <w:rPr>
+          <w:rFonts w:ascii="Calibri" w:eastAsia="Calibri" w:hAnsi="Calibri" w:cs="Calibri"/>
+          <w:b/>
+          <w:bCs/>
+          <w:sz w:val="24"/>
+          <w:szCs w:val="24"/>
+        </w:rPr>
+      </w:pPr>
     </w:p>
     <w:sectPr>
-      <w:type w:val="nextPage"/>
       <w:pgSz w:w="11906" w:h="16838"/>
-      <w:pgMar w:left="1440" w:right="1440" w:gutter="0" w:header="0" w:top="1440" w:footer="0" w:bottom="1440"/>
-      <w:pgNumType w:fmt="decimal"/>
-      <w:formProt w:val="false"/>
-      <w:textDirection w:val="lrTb"/>
-      <w:docGrid w:type="default" w:linePitch="360" w:charSpace="4096"/>
+      <w:pgMar w:top="1440" w:right="1440" w:bottom="1440" w:left="1440" w:header="0" w:footer="0" w:gutter="0"/>
+      <w:cols w:space="720"/>
+      <w:formProt w:val="0"/>
+      <w:docGrid w:linePitch="360" w:charSpace="4096"/>
     </w:sectPr>
   </w:body>
 </w:document>
 </file>
 
 <file path=word/numbering.xml><?xml version="1.0" encoding="utf-8"?>
-<w:numbering xmlns:w="http://schemas.openxmlformats.org/wordprocessingml/2006/main" xmlns:o="urn:schemas-microsoft-com:office:office" xmlns:r="http://schemas.openxmlformats.org/officeDocument/2006/relationships" xmlns:v="urn:schemas-microsoft-com:vml" xmlns:mc="http://schemas.openxmlformats.org/markup-compatibility/2006" xmlns:w14="http://schemas.microsoft.com/office/word/2010/wordml" mc:Ignorable="w14">
-  <w:abstractNum w:abstractNumId="1">
+<w:numbering xmlns:wpc="http://schemas.microsoft.com/office/word/2010/wordprocessingCanvas" xmlns:cx="http://schemas.microsoft.com/office/drawing/2014/chartex" xmlns:cx1="http://schemas.microsoft.com/office/drawing/2015/9/8/chartex" xmlns:cx2="http://schemas.microsoft.com/office/drawing/2015/10/21/chartex" xmlns:cx3="http://schemas.microsoft.com/office/drawing/2016/5/9/chartex" xmlns:cx4="http://schemas.microsoft.com/office/drawing/2016/5/10/chartex" xmlns:cx5="http://schemas.microsoft.com/office/drawing/2016/5/11/chartex" xmlns:cx6="http://schemas.microsoft.com/office/drawing/2016/5/12/chartex" xmlns:cx7="http://schemas.microsoft.com/office/drawing/2016/5/13/chartex" xmlns:cx8="http://schemas.microsoft.com/office/drawing/2016/5/14/chartex" xmlns:mc="http://schemas.openxmlformats.org/markup-compatibility/2006" xmlns:aink="http://schemas.microsoft.com/office/drawing/2016/ink" xmlns:am3d="http://schemas.microsoft.com/office/drawing/2017/model3d" xmlns:o="urn:schemas-microsoft-com:office:office" xmlns:oel="http://schemas.microsoft.com/office/2019/extlst" xmlns:r="http://schemas.openxmlformats.org/officeDocument/2006/relationships" xmlns:m="http://schemas.openxmlformats.org/officeDocument/2006/math" xmlns:v="urn:schemas-microsoft-com:vml" xmlns:wp14="http://schemas.microsoft.com/office/word/2010/wordprocessingDrawing" xmlns:wp="http://schemas.openxmlformats.org/drawingml/2006/wordprocessingDrawing" xmlns:w10="urn:schemas-microsoft-com:office:word" xmlns:w="http://schemas.openxmlformats.org/wordprocessingml/2006/main" xmlns:w14="http://schemas.microsoft.com/office/word/2010/wordml" xmlns:w15="http://schemas.microsoft.com/office/word/2012/wordml" xmlns:w16cex="http://schemas.microsoft.com/office/word/2018/wordml/cex" xmlns:w16cid="http://schemas.microsoft.com/office/word/2016/wordml/cid" xmlns:w16="http://schemas.microsoft.com/office/word/2018/wordml" xmlns:w16sdtdh="http://schemas.microsoft.com/office/word/2020/wordml/sdtdatahash" xmlns:w16se="http://schemas.microsoft.com/office/word/2015/wordml/symex" xmlns:wpg="http://schemas.microsoft.com/office/word/2010/wordprocessingGroup" xmlns:wpi="http://schemas.microsoft.com/office/word/2010/wordprocessingInk" xmlns:wne="http://schemas.microsoft.com/office/word/2006/wordml" xmlns:wps="http://schemas.microsoft.com/office/word/2010/wordprocessingShape" mc:Ignorable="w14 w15 w16se w16cid w16 w16cex w16sdtdh wp14">
+  <w:abstractNum w:abstractNumId="0" w15:restartNumberingAfterBreak="0">
+    <w:nsid w:val="04E03E5E"/>
+    <w:multiLevelType w:val="multilevel"/>
+    <w:tmpl w:val="A43E6310"/>
+    <w:lvl w:ilvl="0">
+      <w:start w:val="1"/>
+      <w:numFmt w:val="bullet"/>
+      <w:lvlText w:val=""/>
+      <w:lvlJc w:val="left"/>
+      <w:pPr>
+        <w:tabs>
+          <w:tab w:val="num" w:pos="709"/>
+        </w:tabs>
+        <w:ind w:left="709" w:hanging="283"/>
+      </w:pPr>
+      <w:rPr>
+        <w:rFonts w:ascii="Symbol" w:hAnsi="Symbol" w:cs="Symbol" w:hint="default"/>
+      </w:rPr>
+    </w:lvl>
+    <w:lvl w:ilvl="1">
+      <w:start w:val="1"/>
+      <w:numFmt w:val="bullet"/>
+      <w:lvlText w:val=""/>
+      <w:lvlJc w:val="left"/>
+      <w:pPr>
+        <w:tabs>
+          <w:tab w:val="num" w:pos="1418"/>
+        </w:tabs>
+        <w:ind w:left="1418" w:hanging="283"/>
+      </w:pPr>
+      <w:rPr>
+        <w:rFonts w:ascii="Symbol" w:hAnsi="Symbol" w:cs="Symbol" w:hint="default"/>
+      </w:rPr>
+    </w:lvl>
+    <w:lvl w:ilvl="2">
+      <w:start w:val="1"/>
+      <w:numFmt w:val="bullet"/>
+      <w:lvlText w:val=""/>
+      <w:lvlJc w:val="left"/>
+      <w:pPr>
+        <w:tabs>
+          <w:tab w:val="num" w:pos="2127"/>
+        </w:tabs>
+        <w:ind w:left="2127" w:hanging="283"/>
+      </w:pPr>
+      <w:rPr>
+        <w:rFonts w:ascii="Symbol" w:hAnsi="Symbol" w:cs="Symbol" w:hint="default"/>
+      </w:rPr>
+    </w:lvl>
+    <w:lvl w:ilvl="3">
+      <w:start w:val="1"/>
+      <w:numFmt w:val="bullet"/>
+      <w:lvlText w:val=""/>
+      <w:lvlJc w:val="left"/>
+      <w:pPr>
+        <w:tabs>
+          <w:tab w:val="num" w:pos="2836"/>
+        </w:tabs>
+        <w:ind w:left="2836" w:hanging="283"/>
+      </w:pPr>
+      <w:rPr>
+        <w:rFonts w:ascii="Symbol" w:hAnsi="Symbol" w:cs="Symbol" w:hint="default"/>
+      </w:rPr>
+    </w:lvl>
+    <w:lvl w:ilvl="4">
+      <w:start w:val="1"/>
+      <w:numFmt w:val="bullet"/>
+      <w:lvlText w:val=""/>
+      <w:lvlJc w:val="left"/>
+      <w:pPr>
+        <w:tabs>
+          <w:tab w:val="num" w:pos="3545"/>
+        </w:tabs>
+        <w:ind w:left="3545" w:hanging="283"/>
+      </w:pPr>
+      <w:rPr>
+        <w:rFonts w:ascii="Symbol" w:hAnsi="Symbol" w:cs="Symbol" w:hint="default"/>
+      </w:rPr>
+    </w:lvl>
+    <w:lvl w:ilvl="5">
+      <w:start w:val="1"/>
+      <w:numFmt w:val="bullet"/>
+      <w:lvlText w:val=""/>
+      <w:lvlJc w:val="left"/>
+      <w:pPr>
+        <w:tabs>
+          <w:tab w:val="num" w:pos="4254"/>
+        </w:tabs>
+        <w:ind w:left="4254" w:hanging="283"/>
+      </w:pPr>
+      <w:rPr>
+        <w:rFonts w:ascii="Symbol" w:hAnsi="Symbol" w:cs="Symbol" w:hint="default"/>
+      </w:rPr>
+    </w:lvl>
+    <w:lvl w:ilvl="6">
+      <w:start w:val="1"/>
+      <w:numFmt w:val="bullet"/>
+      <w:lvlText w:val=""/>
+      <w:lvlJc w:val="left"/>
+      <w:pPr>
+        <w:tabs>
+          <w:tab w:val="num" w:pos="4963"/>
+        </w:tabs>
+        <w:ind w:left="4963" w:hanging="283"/>
+      </w:pPr>
+      <w:rPr>
+        <w:rFonts w:ascii="Symbol" w:hAnsi="Symbol" w:cs="Symbol" w:hint="default"/>
+      </w:rPr>
+    </w:lvl>
+    <w:lvl w:ilvl="7">
+      <w:start w:val="1"/>
+      <w:numFmt w:val="bullet"/>
+      <w:lvlText w:val=""/>
+      <w:lvlJc w:val="left"/>
+      <w:pPr>
+        <w:tabs>
+          <w:tab w:val="num" w:pos="5672"/>
+        </w:tabs>
+        <w:ind w:left="5672" w:hanging="283"/>
+      </w:pPr>
+      <w:rPr>
+        <w:rFonts w:ascii="Symbol" w:hAnsi="Symbol" w:cs="Symbol" w:hint="default"/>
+      </w:rPr>
+    </w:lvl>
+    <w:lvl w:ilvl="8">
+      <w:start w:val="1"/>
+      <w:numFmt w:val="bullet"/>
+      <w:lvlText w:val=""/>
+      <w:lvlJc w:val="left"/>
+      <w:pPr>
+        <w:tabs>
+          <w:tab w:val="num" w:pos="6381"/>
+        </w:tabs>
+        <w:ind w:left="6381" w:hanging="283"/>
+      </w:pPr>
+      <w:rPr>
+        <w:rFonts w:ascii="Symbol" w:hAnsi="Symbol" w:cs="Symbol" w:hint="default"/>
+      </w:rPr>
+    </w:lvl>
+  </w:abstractNum>
+  <w:abstractNum w:abstractNumId="1" w15:restartNumberingAfterBreak="0">
+    <w:nsid w:val="2F8421D4"/>
+    <w:multiLevelType w:val="multilevel"/>
+    <w:tmpl w:val="17B62904"/>
     <w:lvl w:ilvl="0">
       <w:start w:val="1"/>
       <w:numFmt w:val="decimal"/>
@@ -2269,7 +3028,6 @@
         </w:tabs>
         <w:ind w:left="1440" w:hanging="360"/>
       </w:pPr>
-      <w:rPr/>
     </w:lvl>
     <w:lvl w:ilvl="1">
       <w:start w:val="1"/>
@@ -2282,7 +3040,6 @@
         </w:tabs>
         <w:ind w:left="2160" w:hanging="360"/>
       </w:pPr>
-      <w:rPr/>
     </w:lvl>
     <w:lvl w:ilvl="2">
       <w:start w:val="1"/>
@@ -2295,7 +3052,6 @@
         </w:tabs>
         <w:ind w:left="2880" w:hanging="180"/>
       </w:pPr>
-      <w:rPr/>
     </w:lvl>
     <w:lvl w:ilvl="3">
       <w:start w:val="1"/>
@@ -2308,7 +3064,6 @@
         </w:tabs>
         <w:ind w:left="3600" w:hanging="360"/>
       </w:pPr>
-      <w:rPr/>
     </w:lvl>
     <w:lvl w:ilvl="4">
       <w:start w:val="1"/>
@@ -2321,7 +3076,6 @@
         </w:tabs>
         <w:ind w:left="4320" w:hanging="360"/>
       </w:pPr>
-      <w:rPr/>
     </w:lvl>
     <w:lvl w:ilvl="5">
       <w:start w:val="1"/>
@@ -2334,7 +3088,6 @@
         </w:tabs>
         <w:ind w:left="5040" w:hanging="180"/>
       </w:pPr>
-      <w:rPr/>
     </w:lvl>
     <w:lvl w:ilvl="6">
       <w:start w:val="1"/>
@@ -2347,7 +3100,6 @@
         </w:tabs>
         <w:ind w:left="5760" w:hanging="360"/>
       </w:pPr>
-      <w:rPr/>
     </w:lvl>
     <w:lvl w:ilvl="7">
       <w:start w:val="1"/>
@@ -2360,7 +3112,6 @@
         </w:tabs>
         <w:ind w:left="6480" w:hanging="360"/>
       </w:pPr>
-      <w:rPr/>
     </w:lvl>
     <w:lvl w:ilvl="8">
       <w:start w:val="1"/>
@@ -2373,10 +3124,292 @@
         </w:tabs>
         <w:ind w:left="7200" w:hanging="180"/>
       </w:pPr>
-      <w:rPr/>
     </w:lvl>
   </w:abstractNum>
-  <w:abstractNum w:abstractNumId="2">
+  <w:abstractNum w:abstractNumId="2" w15:restartNumberingAfterBreak="0">
+    <w:nsid w:val="36743946"/>
+    <w:multiLevelType w:val="multilevel"/>
+    <w:tmpl w:val="E4EE35BE"/>
+    <w:lvl w:ilvl="0">
+      <w:start w:val="1"/>
+      <w:numFmt w:val="bullet"/>
+      <w:lvlText w:val=""/>
+      <w:lvlJc w:val="left"/>
+      <w:pPr>
+        <w:tabs>
+          <w:tab w:val="num" w:pos="709"/>
+        </w:tabs>
+        <w:ind w:left="709" w:hanging="283"/>
+      </w:pPr>
+      <w:rPr>
+        <w:rFonts w:ascii="Symbol" w:hAnsi="Symbol" w:cs="Symbol" w:hint="default"/>
+      </w:rPr>
+    </w:lvl>
+    <w:lvl w:ilvl="1">
+      <w:start w:val="1"/>
+      <w:numFmt w:val="bullet"/>
+      <w:lvlText w:val=""/>
+      <w:lvlJc w:val="left"/>
+      <w:pPr>
+        <w:tabs>
+          <w:tab w:val="num" w:pos="1418"/>
+        </w:tabs>
+        <w:ind w:left="1418" w:hanging="283"/>
+      </w:pPr>
+      <w:rPr>
+        <w:rFonts w:ascii="Symbol" w:hAnsi="Symbol" w:cs="Symbol" w:hint="default"/>
+      </w:rPr>
+    </w:lvl>
+    <w:lvl w:ilvl="2">
+      <w:start w:val="1"/>
+      <w:numFmt w:val="bullet"/>
+      <w:lvlText w:val=""/>
+      <w:lvlJc w:val="left"/>
+      <w:pPr>
+        <w:tabs>
+          <w:tab w:val="num" w:pos="2127"/>
+        </w:tabs>
+        <w:ind w:left="2127" w:hanging="283"/>
+      </w:pPr>
+      <w:rPr>
+        <w:rFonts w:ascii="Symbol" w:hAnsi="Symbol" w:cs="Symbol" w:hint="default"/>
+      </w:rPr>
+    </w:lvl>
+    <w:lvl w:ilvl="3">
+      <w:start w:val="1"/>
+      <w:numFmt w:val="bullet"/>
+      <w:lvlText w:val=""/>
+      <w:lvlJc w:val="left"/>
+      <w:pPr>
+        <w:tabs>
+          <w:tab w:val="num" w:pos="2836"/>
+        </w:tabs>
+        <w:ind w:left="2836" w:hanging="283"/>
+      </w:pPr>
+      <w:rPr>
+        <w:rFonts w:ascii="Symbol" w:hAnsi="Symbol" w:cs="Symbol" w:hint="default"/>
+      </w:rPr>
+    </w:lvl>
+    <w:lvl w:ilvl="4">
+      <w:start w:val="1"/>
+      <w:numFmt w:val="bullet"/>
+      <w:lvlText w:val=""/>
+      <w:lvlJc w:val="left"/>
+      <w:pPr>
+        <w:tabs>
+          <w:tab w:val="num" w:pos="3545"/>
+        </w:tabs>
+        <w:ind w:left="3545" w:hanging="283"/>
+      </w:pPr>
+      <w:rPr>
+        <w:rFonts w:ascii="Symbol" w:hAnsi="Symbol" w:cs="Symbol" w:hint="default"/>
+      </w:rPr>
+    </w:lvl>
+    <w:lvl w:ilvl="5">
+      <w:start w:val="1"/>
+      <w:numFmt w:val="bullet"/>
+      <w:lvlText w:val=""/>
+      <w:lvlJc w:val="left"/>
+      <w:pPr>
+        <w:tabs>
+          <w:tab w:val="num" w:pos="4254"/>
+        </w:tabs>
+        <w:ind w:left="4254" w:hanging="283"/>
+      </w:pPr>
+      <w:rPr>
+        <w:rFonts w:ascii="Symbol" w:hAnsi="Symbol" w:cs="Symbol" w:hint="default"/>
+      </w:rPr>
+    </w:lvl>
+    <w:lvl w:ilvl="6">
+      <w:start w:val="1"/>
+      <w:numFmt w:val="bullet"/>
+      <w:lvlText w:val=""/>
+      <w:lvlJc w:val="left"/>
+      <w:pPr>
+        <w:tabs>
+          <w:tab w:val="num" w:pos="4963"/>
+        </w:tabs>
+        <w:ind w:left="4963" w:hanging="283"/>
+      </w:pPr>
+      <w:rPr>
+        <w:rFonts w:ascii="Symbol" w:hAnsi="Symbol" w:cs="Symbol" w:hint="default"/>
+      </w:rPr>
+    </w:lvl>
+    <w:lvl w:ilvl="7">
+      <w:start w:val="1"/>
+      <w:numFmt w:val="bullet"/>
+      <w:lvlText w:val=""/>
+      <w:lvlJc w:val="left"/>
+      <w:pPr>
+        <w:tabs>
+          <w:tab w:val="num" w:pos="5672"/>
+        </w:tabs>
+        <w:ind w:left="5672" w:hanging="283"/>
+      </w:pPr>
+      <w:rPr>
+        <w:rFonts w:ascii="Symbol" w:hAnsi="Symbol" w:cs="Symbol" w:hint="default"/>
+      </w:rPr>
+    </w:lvl>
+    <w:lvl w:ilvl="8">
+      <w:start w:val="1"/>
+      <w:numFmt w:val="bullet"/>
+      <w:lvlText w:val=""/>
+      <w:lvlJc w:val="left"/>
+      <w:pPr>
+        <w:tabs>
+          <w:tab w:val="num" w:pos="6381"/>
+        </w:tabs>
+        <w:ind w:left="6381" w:hanging="283"/>
+      </w:pPr>
+      <w:rPr>
+        <w:rFonts w:ascii="Symbol" w:hAnsi="Symbol" w:cs="Symbol" w:hint="default"/>
+      </w:rPr>
+    </w:lvl>
+  </w:abstractNum>
+  <w:abstractNum w:abstractNumId="3" w15:restartNumberingAfterBreak="0">
+    <w:nsid w:val="64014845"/>
+    <w:multiLevelType w:val="multilevel"/>
+    <w:tmpl w:val="8A3C81A4"/>
+    <w:lvl w:ilvl="0">
+      <w:start w:val="1"/>
+      <w:numFmt w:val="bullet"/>
+      <w:lvlText w:val=""/>
+      <w:lvlJc w:val="left"/>
+      <w:pPr>
+        <w:tabs>
+          <w:tab w:val="num" w:pos="709"/>
+        </w:tabs>
+        <w:ind w:left="709" w:hanging="283"/>
+      </w:pPr>
+      <w:rPr>
+        <w:rFonts w:ascii="Symbol" w:hAnsi="Symbol" w:cs="Symbol" w:hint="default"/>
+      </w:rPr>
+    </w:lvl>
+    <w:lvl w:ilvl="1">
+      <w:start w:val="1"/>
+      <w:numFmt w:val="bullet"/>
+      <w:lvlText w:val=""/>
+      <w:lvlJc w:val="left"/>
+      <w:pPr>
+        <w:tabs>
+          <w:tab w:val="num" w:pos="1418"/>
+        </w:tabs>
+        <w:ind w:left="1418" w:hanging="283"/>
+      </w:pPr>
+      <w:rPr>
+        <w:rFonts w:ascii="Symbol" w:hAnsi="Symbol" w:cs="Symbol" w:hint="default"/>
+      </w:rPr>
+    </w:lvl>
+    <w:lvl w:ilvl="2">
+      <w:start w:val="1"/>
+      <w:numFmt w:val="bullet"/>
+      <w:lvlText w:val=""/>
+      <w:lvlJc w:val="left"/>
+      <w:pPr>
+        <w:tabs>
+          <w:tab w:val="num" w:pos="2127"/>
+        </w:tabs>
+        <w:ind w:left="2127" w:hanging="283"/>
+      </w:pPr>
+      <w:rPr>
+        <w:rFonts w:ascii="Symbol" w:hAnsi="Symbol" w:cs="Symbol" w:hint="default"/>
+      </w:rPr>
+    </w:lvl>
+    <w:lvl w:ilvl="3">
+      <w:start w:val="1"/>
+      <w:numFmt w:val="bullet"/>
+      <w:lvlText w:val=""/>
+      <w:lvlJc w:val="left"/>
+      <w:pPr>
+        <w:tabs>
+          <w:tab w:val="num" w:pos="2836"/>
+        </w:tabs>
+        <w:ind w:left="2836" w:hanging="283"/>
+      </w:pPr>
+      <w:rPr>
+        <w:rFonts w:ascii="Symbol" w:hAnsi="Symbol" w:cs="Symbol" w:hint="default"/>
+      </w:rPr>
+    </w:lvl>
+    <w:lvl w:ilvl="4">
+      <w:start w:val="1"/>
+      <w:numFmt w:val="bullet"/>
+      <w:lvlText w:val=""/>
+      <w:lvlJc w:val="left"/>
+      <w:pPr>
+        <w:tabs>
+          <w:tab w:val="num" w:pos="3545"/>
+        </w:tabs>
+        <w:ind w:left="3545" w:hanging="283"/>
+      </w:pPr>
+      <w:rPr>
+        <w:rFonts w:ascii="Symbol" w:hAnsi="Symbol" w:cs="Symbol" w:hint="default"/>
+      </w:rPr>
+    </w:lvl>
+    <w:lvl w:ilvl="5">
+      <w:start w:val="1"/>
+      <w:numFmt w:val="bullet"/>
+      <w:lvlText w:val=""/>
+      <w:lvlJc w:val="left"/>
+      <w:pPr>
+        <w:tabs>
+          <w:tab w:val="num" w:pos="4254"/>
+        </w:tabs>
+        <w:ind w:left="4254" w:hanging="283"/>
+      </w:pPr>
+      <w:rPr>
+        <w:rFonts w:ascii="Symbol" w:hAnsi="Symbol" w:cs="Symbol" w:hint="default"/>
+      </w:rPr>
+    </w:lvl>
+    <w:lvl w:ilvl="6">
+      <w:start w:val="1"/>
+      <w:numFmt w:val="bullet"/>
+      <w:lvlText w:val=""/>
+      <w:lvlJc w:val="left"/>
+      <w:pPr>
+        <w:tabs>
+          <w:tab w:val="num" w:pos="4963"/>
+        </w:tabs>
+        <w:ind w:left="4963" w:hanging="283"/>
+      </w:pPr>
+      <w:rPr>
+        <w:rFonts w:ascii="Symbol" w:hAnsi="Symbol" w:cs="Symbol" w:hint="default"/>
+      </w:rPr>
+    </w:lvl>
+    <w:lvl w:ilvl="7">
+      <w:start w:val="1"/>
+      <w:numFmt w:val="bullet"/>
+      <w:lvlText w:val=""/>
+      <w:lvlJc w:val="left"/>
+      <w:pPr>
+        <w:tabs>
+          <w:tab w:val="num" w:pos="5672"/>
+        </w:tabs>
+        <w:ind w:left="5672" w:hanging="283"/>
+      </w:pPr>
+      <w:rPr>
+        <w:rFonts w:ascii="Symbol" w:hAnsi="Symbol" w:cs="Symbol" w:hint="default"/>
+      </w:rPr>
+    </w:lvl>
+    <w:lvl w:ilvl="8">
+      <w:start w:val="1"/>
+      <w:numFmt w:val="bullet"/>
+      <w:lvlText w:val=""/>
+      <w:lvlJc w:val="left"/>
+      <w:pPr>
+        <w:tabs>
+          <w:tab w:val="num" w:pos="6381"/>
+        </w:tabs>
+        <w:ind w:left="6381" w:hanging="283"/>
+      </w:pPr>
+      <w:rPr>
+        <w:rFonts w:ascii="Symbol" w:hAnsi="Symbol" w:cs="Symbol" w:hint="default"/>
+      </w:rPr>
+    </w:lvl>
+  </w:abstractNum>
+  <w:abstractNum w:abstractNumId="4" w15:restartNumberingAfterBreak="0">
+    <w:nsid w:val="67917B3A"/>
+    <w:multiLevelType w:val="multilevel"/>
+    <w:tmpl w:val="6B4803A2"/>
     <w:lvl w:ilvl="0">
       <w:start w:val="1"/>
       <w:numFmt w:val="none"/>
@@ -2387,7 +3420,7 @@
         <w:tabs>
           <w:tab w:val="num" w:pos="0"/>
         </w:tabs>
-        <w:ind w:left="0" w:hanging="0"/>
+        <w:ind w:left="0" w:firstLine="0"/>
       </w:pPr>
     </w:lvl>
     <w:lvl w:ilvl="1">
@@ -2400,7 +3433,7 @@
         <w:tabs>
           <w:tab w:val="num" w:pos="0"/>
         </w:tabs>
-        <w:ind w:left="0" w:hanging="0"/>
+        <w:ind w:left="0" w:firstLine="0"/>
       </w:pPr>
     </w:lvl>
     <w:lvl w:ilvl="2">
@@ -2413,7 +3446,7 @@
         <w:tabs>
           <w:tab w:val="num" w:pos="0"/>
         </w:tabs>
-        <w:ind w:left="0" w:hanging="0"/>
+        <w:ind w:left="0" w:firstLine="0"/>
       </w:pPr>
     </w:lvl>
     <w:lvl w:ilvl="3">
@@ -2426,7 +3459,7 @@
         <w:tabs>
           <w:tab w:val="num" w:pos="0"/>
         </w:tabs>
-        <w:ind w:left="0" w:hanging="0"/>
+        <w:ind w:left="0" w:firstLine="0"/>
       </w:pPr>
     </w:lvl>
     <w:lvl w:ilvl="4">
@@ -2439,7 +3472,7 @@
         <w:tabs>
           <w:tab w:val="num" w:pos="0"/>
         </w:tabs>
-        <w:ind w:left="0" w:hanging="0"/>
+        <w:ind w:left="0" w:firstLine="0"/>
       </w:pPr>
     </w:lvl>
     <w:lvl w:ilvl="5">
@@ -2452,7 +3485,7 @@
         <w:tabs>
           <w:tab w:val="num" w:pos="0"/>
         </w:tabs>
-        <w:ind w:left="0" w:hanging="0"/>
+        <w:ind w:left="0" w:firstLine="0"/>
       </w:pPr>
     </w:lvl>
     <w:lvl w:ilvl="6">
@@ -2465,7 +3498,7 @@
         <w:tabs>
           <w:tab w:val="num" w:pos="0"/>
         </w:tabs>
-        <w:ind w:left="0" w:hanging="0"/>
+        <w:ind w:left="0" w:firstLine="0"/>
       </w:pPr>
     </w:lvl>
     <w:lvl w:ilvl="7">
@@ -2478,7 +3511,7 @@
         <w:tabs>
           <w:tab w:val="num" w:pos="0"/>
         </w:tabs>
-        <w:ind w:left="0" w:hanging="0"/>
+        <w:ind w:left="0" w:firstLine="0"/>
       </w:pPr>
     </w:lvl>
     <w:lvl w:ilvl="8">
@@ -2491,25 +3524,177 @@
         <w:tabs>
           <w:tab w:val="num" w:pos="0"/>
         </w:tabs>
-        <w:ind w:left="0" w:hanging="0"/>
+        <w:ind w:left="0" w:firstLine="0"/>
       </w:pPr>
     </w:lvl>
   </w:abstractNum>
-  <w:num w:numId="1">
+  <w:abstractNum w:abstractNumId="5" w15:restartNumberingAfterBreak="0">
+    <w:nsid w:val="7DF571E4"/>
+    <w:multiLevelType w:val="multilevel"/>
+    <w:tmpl w:val="0F0809D6"/>
+    <w:lvl w:ilvl="0">
+      <w:start w:val="1"/>
+      <w:numFmt w:val="bullet"/>
+      <w:lvlText w:val=""/>
+      <w:lvlJc w:val="left"/>
+      <w:pPr>
+        <w:tabs>
+          <w:tab w:val="num" w:pos="709"/>
+        </w:tabs>
+        <w:ind w:left="709" w:hanging="283"/>
+      </w:pPr>
+      <w:rPr>
+        <w:rFonts w:ascii="Symbol" w:hAnsi="Symbol" w:cs="Symbol" w:hint="default"/>
+      </w:rPr>
+    </w:lvl>
+    <w:lvl w:ilvl="1">
+      <w:start w:val="1"/>
+      <w:numFmt w:val="bullet"/>
+      <w:lvlText w:val=""/>
+      <w:lvlJc w:val="left"/>
+      <w:pPr>
+        <w:tabs>
+          <w:tab w:val="num" w:pos="1418"/>
+        </w:tabs>
+        <w:ind w:left="1418" w:hanging="283"/>
+      </w:pPr>
+      <w:rPr>
+        <w:rFonts w:ascii="Symbol" w:hAnsi="Symbol" w:cs="Symbol" w:hint="default"/>
+      </w:rPr>
+    </w:lvl>
+    <w:lvl w:ilvl="2">
+      <w:start w:val="1"/>
+      <w:numFmt w:val="bullet"/>
+      <w:lvlText w:val=""/>
+      <w:lvlJc w:val="left"/>
+      <w:pPr>
+        <w:tabs>
+          <w:tab w:val="num" w:pos="2127"/>
+        </w:tabs>
+        <w:ind w:left="2127" w:hanging="283"/>
+      </w:pPr>
+      <w:rPr>
+        <w:rFonts w:ascii="Symbol" w:hAnsi="Symbol" w:cs="Symbol" w:hint="default"/>
+      </w:rPr>
+    </w:lvl>
+    <w:lvl w:ilvl="3">
+      <w:start w:val="1"/>
+      <w:numFmt w:val="bullet"/>
+      <w:lvlText w:val=""/>
+      <w:lvlJc w:val="left"/>
+      <w:pPr>
+        <w:tabs>
+          <w:tab w:val="num" w:pos="2836"/>
+        </w:tabs>
+        <w:ind w:left="2836" w:hanging="283"/>
+      </w:pPr>
+      <w:rPr>
+        <w:rFonts w:ascii="Symbol" w:hAnsi="Symbol" w:cs="Symbol" w:hint="default"/>
+      </w:rPr>
+    </w:lvl>
+    <w:lvl w:ilvl="4">
+      <w:start w:val="1"/>
+      <w:numFmt w:val="bullet"/>
+      <w:lvlText w:val=""/>
+      <w:lvlJc w:val="left"/>
+      <w:pPr>
+        <w:tabs>
+          <w:tab w:val="num" w:pos="3545"/>
+        </w:tabs>
+        <w:ind w:left="3545" w:hanging="283"/>
+      </w:pPr>
+      <w:rPr>
+        <w:rFonts w:ascii="Symbol" w:hAnsi="Symbol" w:cs="Symbol" w:hint="default"/>
+      </w:rPr>
+    </w:lvl>
+    <w:lvl w:ilvl="5">
+      <w:start w:val="1"/>
+      <w:numFmt w:val="bullet"/>
+      <w:lvlText w:val=""/>
+      <w:lvlJc w:val="left"/>
+      <w:pPr>
+        <w:tabs>
+          <w:tab w:val="num" w:pos="4254"/>
+        </w:tabs>
+        <w:ind w:left="4254" w:hanging="283"/>
+      </w:pPr>
+      <w:rPr>
+        <w:rFonts w:ascii="Symbol" w:hAnsi="Symbol" w:cs="Symbol" w:hint="default"/>
+      </w:rPr>
+    </w:lvl>
+    <w:lvl w:ilvl="6">
+      <w:start w:val="1"/>
+      <w:numFmt w:val="bullet"/>
+      <w:lvlText w:val=""/>
+      <w:lvlJc w:val="left"/>
+      <w:pPr>
+        <w:tabs>
+          <w:tab w:val="num" w:pos="4963"/>
+        </w:tabs>
+        <w:ind w:left="4963" w:hanging="283"/>
+      </w:pPr>
+      <w:rPr>
+        <w:rFonts w:ascii="Symbol" w:hAnsi="Symbol" w:cs="Symbol" w:hint="default"/>
+      </w:rPr>
+    </w:lvl>
+    <w:lvl w:ilvl="7">
+      <w:start w:val="1"/>
+      <w:numFmt w:val="bullet"/>
+      <w:lvlText w:val=""/>
+      <w:lvlJc w:val="left"/>
+      <w:pPr>
+        <w:tabs>
+          <w:tab w:val="num" w:pos="5672"/>
+        </w:tabs>
+        <w:ind w:left="5672" w:hanging="283"/>
+      </w:pPr>
+      <w:rPr>
+        <w:rFonts w:ascii="Symbol" w:hAnsi="Symbol" w:cs="Symbol" w:hint="default"/>
+      </w:rPr>
+    </w:lvl>
+    <w:lvl w:ilvl="8">
+      <w:start w:val="1"/>
+      <w:numFmt w:val="bullet"/>
+      <w:lvlText w:val=""/>
+      <w:lvlJc w:val="left"/>
+      <w:pPr>
+        <w:tabs>
+          <w:tab w:val="num" w:pos="6381"/>
+        </w:tabs>
+        <w:ind w:left="6381" w:hanging="283"/>
+      </w:pPr>
+      <w:rPr>
+        <w:rFonts w:ascii="Symbol" w:hAnsi="Symbol" w:cs="Symbol" w:hint="default"/>
+      </w:rPr>
+    </w:lvl>
+  </w:abstractNum>
+  <w:num w:numId="1" w16cid:durableId="1405058675">
     <w:abstractNumId w:val="1"/>
   </w:num>
-  <w:num w:numId="2">
+  <w:num w:numId="2" w16cid:durableId="2058360537">
+    <w:abstractNumId w:val="4"/>
+  </w:num>
+  <w:num w:numId="3" w16cid:durableId="349916444">
+    <w:abstractNumId w:val="0"/>
+  </w:num>
+  <w:num w:numId="4" w16cid:durableId="1648240885">
+    <w:abstractNumId w:val="3"/>
+  </w:num>
+  <w:num w:numId="5" w16cid:durableId="1478113128">
     <w:abstractNumId w:val="2"/>
+  </w:num>
+  <w:num w:numId="6" w16cid:durableId="2135055240">
+    <w:abstractNumId w:val="5"/>
   </w:num>
 </w:numbering>
 </file>
 
 <file path=word/styles.xml><?xml version="1.0" encoding="utf-8"?>
-<w:styles xmlns:w="http://schemas.openxmlformats.org/wordprocessingml/2006/main" xmlns:w14="http://schemas.microsoft.com/office/word/2010/wordml" xmlns:mc="http://schemas.openxmlformats.org/markup-compatibility/2006" mc:Ignorable="w14">
+<w:styles xmlns:mc="http://schemas.openxmlformats.org/markup-compatibility/2006" xmlns:r="http://schemas.openxmlformats.org/officeDocument/2006/relationships" xmlns:w="http://schemas.openxmlformats.org/wordprocessingml/2006/main" xmlns:w14="http://schemas.microsoft.com/office/word/2010/wordml" xmlns:w15="http://schemas.microsoft.com/office/word/2012/wordml" xmlns:w16cex="http://schemas.microsoft.com/office/word/2018/wordml/cex" xmlns:w16cid="http://schemas.microsoft.com/office/word/2016/wordml/cid" xmlns:w16="http://schemas.microsoft.com/office/word/2018/wordml" xmlns:w16sdtdh="http://schemas.microsoft.com/office/word/2020/wordml/sdtdatahash" xmlns:w16se="http://schemas.microsoft.com/office/word/2015/wordml/symex" mc:Ignorable="w14 w15 w16se w16cid w16 w16cex w16sdtdh">
   <w:docDefaults>
     <w:rPrDefault>
       <w:rPr>
-        <w:rFonts w:ascii="Calibri" w:hAnsi="Calibri" w:eastAsia="Calibri" w:cs="" w:asciiTheme="minorHAnsi" w:cstheme="minorBidi" w:eastAsiaTheme="minorHAnsi" w:hAnsiTheme="minorHAnsi"/>
+        <w:rFonts w:asciiTheme="minorHAnsi" w:eastAsiaTheme="minorHAnsi" w:hAnsiTheme="minorHAnsi" w:cstheme="minorBidi"/>
         <w:sz w:val="22"/>
         <w:szCs w:val="22"/>
         <w:lang w:val="es-ES" w:eastAsia="en-US" w:bidi="ar-SA"/>
@@ -2517,21 +3702,21 @@
     </w:rPrDefault>
     <w:pPrDefault>
       <w:pPr>
-        <w:suppressAutoHyphens w:val="true"/>
+        <w:suppressAutoHyphens/>
       </w:pPr>
     </w:pPrDefault>
   </w:docDefaults>
   <w:latentStyles w:defLockedState="0" w:defUIPriority="99" w:defSemiHidden="0" w:defUnhideWhenUsed="0" w:defQFormat="0" w:count="376">
     <w:lsdException w:name="Normal" w:uiPriority="0" w:qFormat="1"/>
     <w:lsdException w:name="heading 1" w:uiPriority="9" w:qFormat="1"/>
-    <w:lsdException w:name="heading 2" w:uiPriority="9" w:semiHidden="1" w:unhideWhenUsed="1" w:qFormat="1"/>
-    <w:lsdException w:name="heading 3" w:uiPriority="9" w:semiHidden="1" w:unhideWhenUsed="1" w:qFormat="1"/>
-    <w:lsdException w:name="heading 4" w:uiPriority="9" w:semiHidden="1" w:unhideWhenUsed="1" w:qFormat="1"/>
-    <w:lsdException w:name="heading 5" w:uiPriority="9" w:semiHidden="1" w:unhideWhenUsed="1" w:qFormat="1"/>
-    <w:lsdException w:name="heading 6" w:uiPriority="9" w:semiHidden="1" w:unhideWhenUsed="1" w:qFormat="1"/>
-    <w:lsdException w:name="heading 7" w:uiPriority="9" w:semiHidden="1" w:unhideWhenUsed="1" w:qFormat="1"/>
-    <w:lsdException w:name="heading 8" w:uiPriority="9" w:semiHidden="1" w:unhideWhenUsed="1" w:qFormat="1"/>
-    <w:lsdException w:name="heading 9" w:uiPriority="9" w:semiHidden="1" w:unhideWhenUsed="1" w:qFormat="1"/>
+    <w:lsdException w:name="heading 2" w:semiHidden="1" w:uiPriority="9" w:unhideWhenUsed="1" w:qFormat="1"/>
+    <w:lsdException w:name="heading 3" w:semiHidden="1" w:uiPriority="9" w:unhideWhenUsed="1" w:qFormat="1"/>
+    <w:lsdException w:name="heading 4" w:semiHidden="1" w:uiPriority="9" w:unhideWhenUsed="1" w:qFormat="1"/>
+    <w:lsdException w:name="heading 5" w:semiHidden="1" w:uiPriority="9" w:unhideWhenUsed="1" w:qFormat="1"/>
+    <w:lsdException w:name="heading 6" w:semiHidden="1" w:uiPriority="9" w:unhideWhenUsed="1" w:qFormat="1"/>
+    <w:lsdException w:name="heading 7" w:semiHidden="1" w:uiPriority="9" w:unhideWhenUsed="1" w:qFormat="1"/>
+    <w:lsdException w:name="heading 8" w:semiHidden="1" w:uiPriority="9" w:unhideWhenUsed="1" w:qFormat="1"/>
+    <w:lsdException w:name="heading 9" w:semiHidden="1" w:uiPriority="9" w:unhideWhenUsed="1" w:qFormat="1"/>
     <w:lsdException w:name="index 1" w:semiHidden="1" w:unhideWhenUsed="1"/>
     <w:lsdException w:name="index 2" w:semiHidden="1" w:unhideWhenUsed="1"/>
     <w:lsdException w:name="index 3" w:semiHidden="1" w:unhideWhenUsed="1"/>
@@ -2541,22 +3726,22 @@
     <w:lsdException w:name="index 7" w:semiHidden="1" w:unhideWhenUsed="1"/>
     <w:lsdException w:name="index 8" w:semiHidden="1" w:unhideWhenUsed="1"/>
     <w:lsdException w:name="index 9" w:semiHidden="1" w:unhideWhenUsed="1"/>
-    <w:lsdException w:name="toc 1" w:uiPriority="39" w:semiHidden="1" w:unhideWhenUsed="1"/>
-    <w:lsdException w:name="toc 2" w:uiPriority="39" w:semiHidden="1" w:unhideWhenUsed="1"/>
-    <w:lsdException w:name="toc 3" w:uiPriority="39" w:semiHidden="1" w:unhideWhenUsed="1"/>
-    <w:lsdException w:name="toc 4" w:uiPriority="39" w:semiHidden="1" w:unhideWhenUsed="1"/>
-    <w:lsdException w:name="toc 5" w:uiPriority="39" w:semiHidden="1" w:unhideWhenUsed="1"/>
-    <w:lsdException w:name="toc 6" w:uiPriority="39" w:semiHidden="1" w:unhideWhenUsed="1"/>
-    <w:lsdException w:name="toc 7" w:uiPriority="39" w:semiHidden="1" w:unhideWhenUsed="1"/>
-    <w:lsdException w:name="toc 8" w:uiPriority="39" w:semiHidden="1" w:unhideWhenUsed="1"/>
-    <w:lsdException w:name="toc 9" w:uiPriority="39" w:semiHidden="1" w:unhideWhenUsed="1"/>
+    <w:lsdException w:name="toc 1" w:semiHidden="1" w:uiPriority="39" w:unhideWhenUsed="1"/>
+    <w:lsdException w:name="toc 2" w:semiHidden="1" w:uiPriority="39" w:unhideWhenUsed="1"/>
+    <w:lsdException w:name="toc 3" w:semiHidden="1" w:uiPriority="39" w:unhideWhenUsed="1"/>
+    <w:lsdException w:name="toc 4" w:semiHidden="1" w:uiPriority="39" w:unhideWhenUsed="1"/>
+    <w:lsdException w:name="toc 5" w:semiHidden="1" w:uiPriority="39" w:unhideWhenUsed="1"/>
+    <w:lsdException w:name="toc 6" w:semiHidden="1" w:uiPriority="39" w:unhideWhenUsed="1"/>
+    <w:lsdException w:name="toc 7" w:semiHidden="1" w:uiPriority="39" w:unhideWhenUsed="1"/>
+    <w:lsdException w:name="toc 8" w:semiHidden="1" w:uiPriority="39" w:unhideWhenUsed="1"/>
+    <w:lsdException w:name="toc 9" w:semiHidden="1" w:uiPriority="39" w:unhideWhenUsed="1"/>
     <w:lsdException w:name="Normal Indent" w:semiHidden="1" w:unhideWhenUsed="1"/>
     <w:lsdException w:name="footnote text" w:semiHidden="1" w:unhideWhenUsed="1"/>
     <w:lsdException w:name="annotation text" w:semiHidden="1" w:unhideWhenUsed="1"/>
     <w:lsdException w:name="header" w:semiHidden="1" w:unhideWhenUsed="1"/>
     <w:lsdException w:name="footer" w:semiHidden="1" w:unhideWhenUsed="1"/>
     <w:lsdException w:name="index heading" w:semiHidden="1" w:unhideWhenUsed="1"/>
-    <w:lsdException w:name="caption" w:uiPriority="35" w:semiHidden="1" w:unhideWhenUsed="1" w:qFormat="1"/>
+    <w:lsdException w:name="caption" w:semiHidden="1" w:uiPriority="35" w:unhideWhenUsed="1" w:qFormat="1"/>
     <w:lsdException w:name="table of figures" w:semiHidden="1" w:unhideWhenUsed="1"/>
     <w:lsdException w:name="envelope address" w:semiHidden="1" w:unhideWhenUsed="1"/>
     <w:lsdException w:name="envelope return" w:semiHidden="1" w:unhideWhenUsed="1"/>
@@ -2587,7 +3772,7 @@
     <w:lsdException w:name="Title" w:uiPriority="10" w:qFormat="1"/>
     <w:lsdException w:name="Closing" w:semiHidden="1" w:unhideWhenUsed="1"/>
     <w:lsdException w:name="Signature" w:semiHidden="1" w:unhideWhenUsed="1"/>
-    <w:lsdException w:name="Default Paragraph Font" w:uiPriority="1" w:semiHidden="1" w:unhideWhenUsed="1"/>
+    <w:lsdException w:name="Default Paragraph Font" w:semiHidden="1" w:uiPriority="1" w:unhideWhenUsed="1"/>
     <w:lsdException w:name="Body Text" w:semiHidden="1" w:unhideWhenUsed="1"/>
     <w:lsdException w:name="Body Text Indent" w:semiHidden="1" w:unhideWhenUsed="1"/>
     <w:lsdException w:name="List Continue" w:semiHidden="1" w:unhideWhenUsed="1"/>
@@ -2787,8 +3972,8 @@
     <w:lsdException w:name="Subtle Reference" w:uiPriority="31" w:qFormat="1"/>
     <w:lsdException w:name="Intense Reference" w:uiPriority="32" w:qFormat="1"/>
     <w:lsdException w:name="Book Title" w:uiPriority="33" w:qFormat="1"/>
-    <w:lsdException w:name="Bibliography" w:uiPriority="37" w:semiHidden="1" w:unhideWhenUsed="1"/>
-    <w:lsdException w:name="TOC Heading" w:uiPriority="39" w:semiHidden="1" w:unhideWhenUsed="1" w:qFormat="1"/>
+    <w:lsdException w:name="Bibliography" w:semiHidden="1" w:uiPriority="37" w:unhideWhenUsed="1"/>
+    <w:lsdException w:name="TOC Heading" w:semiHidden="1" w:uiPriority="39" w:unhideWhenUsed="1" w:qFormat="1"/>
     <w:lsdException w:name="Plain Table 1" w:uiPriority="41"/>
     <w:lsdException w:name="Plain Table 2" w:uiPriority="42"/>
     <w:lsdException w:name="Plain Table 3" w:uiPriority="43"/>
@@ -2899,26 +4084,15 @@
     <w:lsdException w:name="Unresolved Mention" w:semiHidden="1" w:unhideWhenUsed="1"/>
     <w:lsdException w:name="Smart Link" w:semiHidden="1" w:unhideWhenUsed="1"/>
   </w:latentStyles>
-  <w:style w:type="paragraph" w:styleId="Normal" w:default="1">
+  <w:style w:type="paragraph" w:default="1" w:styleId="Normal">
     <w:name w:val="Normal"/>
     <w:qFormat/>
     <w:pPr>
-      <w:widowControl/>
-      <w:bidi w:val="0"/>
-      <w:spacing w:lineRule="auto" w:line="259" w:before="0" w:after="160"/>
-      <w:jc w:val="left"/>
+      <w:spacing w:after="160" w:line="259" w:lineRule="auto"/>
     </w:pPr>
-    <w:rPr>
-      <w:rFonts w:ascii="Calibri" w:hAnsi="Calibri" w:eastAsia="Calibri" w:cs="" w:asciiTheme="minorHAnsi" w:cstheme="minorBidi" w:eastAsiaTheme="minorHAnsi" w:hAnsiTheme="minorHAnsi"/>
-      <w:color w:val="auto"/>
-      <w:kern w:val="0"/>
-      <w:sz w:val="22"/>
-      <w:szCs w:val="22"/>
-      <w:lang w:val="es-ES" w:eastAsia="en-US" w:bidi="ar-SA"/>
-    </w:rPr>
   </w:style>
   <w:style w:type="paragraph" w:styleId="Ttulo2">
-    <w:name w:val="Heading 2"/>
+    <w:name w:val="heading 2"/>
     <w:basedOn w:val="Normal"/>
     <w:next w:val="Normal"/>
     <w:link w:val="Ttulo2Car"/>
@@ -2926,31 +4100,73 @@
     <w:semiHidden/>
     <w:unhideWhenUsed/>
     <w:qFormat/>
-    <w:rsid w:val="003f5927"/>
+    <w:rsid w:val="003F5927"/>
     <w:pPr>
-      <w:keepNext w:val="true"/>
+      <w:keepNext/>
       <w:keepLines/>
       <w:spacing w:before="40" w:after="0"/>
       <w:outlineLvl w:val="1"/>
     </w:pPr>
     <w:rPr>
-      <w:rFonts w:ascii="Calibri Light" w:hAnsi="Calibri Light" w:eastAsia="" w:cs="" w:asciiTheme="majorHAnsi" w:cstheme="majorBidi" w:eastAsiaTheme="majorEastAsia" w:hAnsiTheme="majorHAnsi"/>
-      <w:color w:val="2F5496" w:themeColor="accent1" w:themeShade="bf"/>
+      <w:rFonts w:asciiTheme="majorHAnsi" w:eastAsiaTheme="majorEastAsia" w:hAnsiTheme="majorHAnsi" w:cstheme="majorBidi"/>
+      <w:color w:val="2F5496" w:themeColor="accent1" w:themeShade="BF"/>
       <w:sz w:val="26"/>
       <w:szCs w:val="26"/>
     </w:rPr>
   </w:style>
-  <w:style w:type="character" w:styleId="DefaultParagraphFont" w:default="1">
+  <w:style w:type="paragraph" w:styleId="Ttulo3">
+    <w:name w:val="heading 3"/>
+    <w:basedOn w:val="Normal"/>
+    <w:next w:val="Normal"/>
+    <w:link w:val="Ttulo3Car"/>
+    <w:uiPriority w:val="9"/>
+    <w:semiHidden/>
+    <w:unhideWhenUsed/>
+    <w:qFormat/>
+    <w:rsid w:val="008A30BB"/>
+    <w:pPr>
+      <w:keepNext/>
+      <w:keepLines/>
+      <w:spacing w:before="40" w:after="0"/>
+      <w:outlineLvl w:val="2"/>
+    </w:pPr>
+    <w:rPr>
+      <w:rFonts w:asciiTheme="majorHAnsi" w:eastAsiaTheme="majorEastAsia" w:hAnsiTheme="majorHAnsi" w:cstheme="majorBidi"/>
+      <w:color w:val="1F3763" w:themeColor="accent1" w:themeShade="7F"/>
+      <w:sz w:val="24"/>
+      <w:szCs w:val="24"/>
+    </w:rPr>
+  </w:style>
+  <w:style w:type="character" w:default="1" w:styleId="Fuentedeprrafopredeter">
     <w:name w:val="Default Paragraph Font"/>
     <w:uiPriority w:val="1"/>
     <w:semiHidden/>
     <w:unhideWhenUsed/>
-    <w:qFormat/>
-    <w:rPr/>
   </w:style>
-  <w:style w:type="character" w:styleId="EnlacedeInternet">
+  <w:style w:type="table" w:default="1" w:styleId="Tablanormal">
+    <w:name w:val="Normal Table"/>
+    <w:uiPriority w:val="99"/>
+    <w:semiHidden/>
+    <w:unhideWhenUsed/>
+    <w:tblPr>
+      <w:tblInd w:w="0" w:type="dxa"/>
+      <w:tblCellMar>
+        <w:top w:w="0" w:type="dxa"/>
+        <w:left w:w="108" w:type="dxa"/>
+        <w:bottom w:w="0" w:type="dxa"/>
+        <w:right w:w="108" w:type="dxa"/>
+      </w:tblCellMar>
+    </w:tblPr>
+  </w:style>
+  <w:style w:type="numbering" w:default="1" w:styleId="Sinlista">
+    <w:name w:val="No List"/>
+    <w:uiPriority w:val="99"/>
+    <w:semiHidden/>
+    <w:unhideWhenUsed/>
+  </w:style>
+  <w:style w:type="character" w:customStyle="1" w:styleId="EnlacedeInternet">
     <w:name w:val="Enlace de Internet"/>
-    <w:basedOn w:val="DefaultParagraphFont"/>
+    <w:basedOn w:val="Fuentedeprrafopredeter"/>
     <w:uiPriority w:val="99"/>
     <w:unhideWhenUsed/>
     <w:rPr>
@@ -2958,66 +4174,65 @@
       <w:u w:val="single"/>
     </w:rPr>
   </w:style>
-  <w:style w:type="character" w:styleId="Ttulo2Car" w:customStyle="1">
+  <w:style w:type="character" w:customStyle="1" w:styleId="Ttulo2Car">
     <w:name w:val="Título 2 Car"/>
-    <w:basedOn w:val="DefaultParagraphFont"/>
+    <w:basedOn w:val="Fuentedeprrafopredeter"/>
+    <w:link w:val="Ttulo2"/>
     <w:uiPriority w:val="9"/>
     <w:semiHidden/>
     <w:qFormat/>
-    <w:rsid w:val="003f5927"/>
+    <w:rsid w:val="003F5927"/>
     <w:rPr>
-      <w:rFonts w:ascii="Calibri Light" w:hAnsi="Calibri Light" w:eastAsia="" w:cs="" w:asciiTheme="majorHAnsi" w:cstheme="majorBidi" w:eastAsiaTheme="majorEastAsia" w:hAnsiTheme="majorHAnsi"/>
-      <w:color w:val="2F5496" w:themeColor="accent1" w:themeShade="bf"/>
+      <w:rFonts w:asciiTheme="majorHAnsi" w:eastAsiaTheme="majorEastAsia" w:hAnsiTheme="majorHAnsi" w:cstheme="majorBidi"/>
+      <w:color w:val="2F5496" w:themeColor="accent1" w:themeShade="BF"/>
       <w:sz w:val="26"/>
       <w:szCs w:val="26"/>
     </w:rPr>
   </w:style>
-  <w:style w:type="character" w:styleId="UnresolvedMention">
+  <w:style w:type="character" w:styleId="Mencinsinresolver">
     <w:name w:val="Unresolved Mention"/>
-    <w:basedOn w:val="DefaultParagraphFont"/>
+    <w:basedOn w:val="Fuentedeprrafopredeter"/>
     <w:uiPriority w:val="99"/>
     <w:semiHidden/>
     <w:unhideWhenUsed/>
     <w:qFormat/>
-    <w:rsid w:val="003f5927"/>
+    <w:rsid w:val="003F5927"/>
     <w:rPr>
       <w:color w:val="605E5C"/>
-      <w:shd w:fill="E1DFDD" w:val="clear"/>
+      <w:shd w:val="clear" w:color="auto" w:fill="E1DFDD"/>
     </w:rPr>
   </w:style>
   <w:style w:type="paragraph" w:styleId="Ttulo">
-    <w:name w:val="Título"/>
+    <w:name w:val="Title"/>
     <w:basedOn w:val="Normal"/>
-    <w:next w:val="Cuerpodetexto"/>
+    <w:next w:val="Textoindependiente"/>
     <w:qFormat/>
     <w:pPr>
-      <w:keepNext w:val="true"/>
+      <w:keepNext/>
       <w:spacing w:before="240" w:after="120"/>
     </w:pPr>
     <w:rPr>
-      <w:rFonts w:ascii="Liberation Sans" w:hAnsi="Liberation Sans" w:eastAsia="Noto Sans CJK SC" w:cs="Lohit Devanagari"/>
+      <w:rFonts w:ascii="Liberation Sans" w:eastAsia="Noto Sans CJK SC" w:hAnsi="Liberation Sans" w:cs="Lohit Devanagari"/>
       <w:sz w:val="28"/>
       <w:szCs w:val="28"/>
     </w:rPr>
   </w:style>
-  <w:style w:type="paragraph" w:styleId="Cuerpodetexto">
+  <w:style w:type="paragraph" w:styleId="Textoindependiente">
     <w:name w:val="Body Text"/>
     <w:basedOn w:val="Normal"/>
     <w:pPr>
-      <w:spacing w:lineRule="auto" w:line="276" w:before="0" w:after="140"/>
+      <w:spacing w:after="140" w:line="276" w:lineRule="auto"/>
     </w:pPr>
-    <w:rPr/>
   </w:style>
   <w:style w:type="paragraph" w:styleId="Lista">
     <w:name w:val="List"/>
-    <w:basedOn w:val="Cuerpodetexto"/>
-    <w:pPr/>
+    <w:basedOn w:val="Textoindependiente"/>
     <w:rPr>
       <w:rFonts w:cs="Lohit Devanagari"/>
     </w:rPr>
   </w:style>
-  <w:style w:type="paragraph" w:styleId="Leyenda">
-    <w:name w:val="Caption"/>
+  <w:style w:type="paragraph" w:styleId="Descripcin">
+    <w:name w:val="caption"/>
     <w:basedOn w:val="Normal"/>
     <w:qFormat/>
     <w:pPr>
@@ -3032,7 +4247,7 @@
       <w:szCs w:val="24"/>
     </w:rPr>
   </w:style>
-  <w:style w:type="paragraph" w:styleId="Ndice">
+  <w:style w:type="paragraph" w:customStyle="1" w:styleId="ndice">
     <w:name w:val="Índice"/>
     <w:basedOn w:val="Normal"/>
     <w:qFormat/>
@@ -3043,38 +4258,38 @@
       <w:rFonts w:cs="Lohit Devanagari"/>
     </w:rPr>
   </w:style>
-  <w:style w:type="paragraph" w:styleId="ListParagraph">
+  <w:style w:type="paragraph" w:styleId="Prrafodelista">
     <w:name w:val="List Paragraph"/>
     <w:basedOn w:val="Normal"/>
     <w:uiPriority w:val="34"/>
     <w:qFormat/>
     <w:pPr>
-      <w:spacing w:before="0" w:after="160"/>
-      <w:ind w:left="720" w:hanging="0"/>
+      <w:ind w:left="720"/>
       <w:contextualSpacing/>
     </w:pPr>
-    <w:rPr/>
   </w:style>
-  <w:style w:type="numbering" w:styleId="NoList" w:default="1">
-    <w:name w:val="No List"/>
-    <w:uiPriority w:val="99"/>
+  <w:style w:type="character" w:customStyle="1" w:styleId="Ttulo3Car">
+    <w:name w:val="Título 3 Car"/>
+    <w:basedOn w:val="Fuentedeprrafopredeter"/>
+    <w:link w:val="Ttulo3"/>
+    <w:uiPriority w:val="9"/>
     <w:semiHidden/>
-    <w:unhideWhenUsed/>
+    <w:rsid w:val="008A30BB"/>
+    <w:rPr>
+      <w:rFonts w:asciiTheme="majorHAnsi" w:eastAsiaTheme="majorEastAsia" w:hAnsiTheme="majorHAnsi" w:cstheme="majorBidi"/>
+      <w:color w:val="1F3763" w:themeColor="accent1" w:themeShade="7F"/>
+      <w:sz w:val="24"/>
+      <w:szCs w:val="24"/>
+    </w:rPr>
+  </w:style>
+  <w:style w:type="character" w:customStyle="1" w:styleId="Destaquemayor">
+    <w:name w:val="Destaque mayor"/>
     <w:qFormat/>
-  </w:style>
-  <w:style w:type="table" w:default="1" w:styleId="Tablanormal">
-    <w:name w:val="Normal Table"/>
-    <w:uiPriority w:val="99"/>
-    <w:semiHidden/>
-    <w:unhideWhenUsed/>
-    <w:tblPr>
-      <w:tblCellMar>
-        <w:top w:w="0" w:type="dxa"/>
-        <w:left w:w="108" w:type="dxa"/>
-        <w:bottom w:w="0" w:type="dxa"/>
-        <w:right w:w="108" w:type="dxa"/>
-      </w:tblCellMar>
-    </w:tblPr>
+    <w:rsid w:val="008A30BB"/>
+    <w:rPr>
+      <w:b/>
+      <w:bCs/>
+    </w:rPr>
   </w:style>
 </w:styles>
 </file>

</xml_diff>